<commit_message>
Fin commentaire + Utils
</commit_message>
<xml_diff>
--- a/Rapport_Labo1_Forestier_Herzig.docx
+++ b/Rapport_Labo1_Forestier_Herzig.docx
@@ -246,7 +246,7 @@
                                       <w:color w:val="FFFFFF" w:themeColor="background1"/>
                                       <w:lang w:val="de-CH"/>
                                     </w:rPr>
-                                    <w:t>28.02.2021</w:t>
+                                    <w:t>03.03.2021</w:t>
                                   </w:r>
                                   <w:r>
                                     <w:rPr>
@@ -392,16 +392,7 @@
                                           <w:sz w:val="36"/>
                                           <w:szCs w:val="36"/>
                                         </w:rPr>
-                                        <w:t xml:space="preserve">Laboratoire </w:t>
-                                      </w:r>
-                                      <w:r>
-                                        <w:rPr>
-                                          <w:caps/>
-                                          <w:color w:val="C00000"/>
-                                          <w:sz w:val="36"/>
-                                          <w:szCs w:val="36"/>
-                                        </w:rPr>
-                                        <w:t>1</w:t>
+                                        <w:t>Laboratoire 5</w:t>
                                       </w:r>
                                     </w:p>
                                   </w:sdtContent>
@@ -559,7 +550,7 @@
                                 <w:color w:val="FFFFFF" w:themeColor="background1"/>
                                 <w:lang w:val="de-CH"/>
                               </w:rPr>
-                              <w:t>28.02.2021</w:t>
+                              <w:t>03.03.2021</w:t>
                             </w:r>
                             <w:r>
                               <w:rPr>
@@ -673,16 +664,7 @@
                                     <w:sz w:val="36"/>
                                     <w:szCs w:val="36"/>
                                   </w:rPr>
-                                  <w:t xml:space="preserve">Laboratoire </w:t>
-                                </w:r>
-                                <w:r>
-                                  <w:rPr>
-                                    <w:caps/>
-                                    <w:color w:val="C00000"/>
-                                    <w:sz w:val="36"/>
-                                    <w:szCs w:val="36"/>
-                                  </w:rPr>
-                                  <w:t>1</w:t>
+                                  <w:t>Laboratoire 5</w:t>
                                 </w:r>
                               </w:p>
                             </w:sdtContent>
@@ -1544,45 +1526,8 @@
             <w:jc w:val="both"/>
           </w:pPr>
           <w:r>
-            <w:t>Ce projet met en œuvre une classe Matrice permettant de créer des matrices de taille M x N avec des valeurs modulo P.</w:t>
+            <w:t>Le but de ce laboratoire et de se familiariser avec la programmation orienté objet en C++. Nous avons pour but d’implémenter une classe « Matrix » qui modélise des matrices de taille H x L dont le contenu est défini modulo M. Entre autres, ces matrices pourront être additionnées, soustraites et multipliées.</w:t>
           </w:r>
-        </w:p>
-        <w:p>
-          <w:pPr>
-            <w:jc w:val="both"/>
-          </w:pPr>
-          <w:r>
-            <w:t>Pour des raisons de simplification</w:t>
-          </w:r>
-          <w:r>
-            <w:t>,</w:t>
-          </w:r>
-          <w:r>
-            <w:t xml:space="preserve"> le terme </w:t>
-          </w:r>
-          <w:r>
-            <w:t>« </w:t>
-          </w:r>
-          <w:r>
-            <w:t>utilisateur</w:t>
-          </w:r>
-          <w:r>
-            <w:t> »</w:t>
-          </w:r>
-          <w:r>
-            <w:t xml:space="preserve"> sera utilis</w:t>
-          </w:r>
-          <w:r>
-            <w:t>é</w:t>
-          </w:r>
-          <w:r>
-            <w:t xml:space="preserve"> dans ce document pour parler de l’utilisateur de la classe.</w:t>
-          </w:r>
-        </w:p>
-        <w:p>
-          <w:pPr>
-            <w:jc w:val="both"/>
-          </w:pPr>
         </w:p>
         <w:p>
           <w:pPr>
@@ -1605,21 +1550,7 @@
             <w:jc w:val="both"/>
           </w:pPr>
           <w:r>
-            <w:t>Une matrice est définie par son contenu que nous stockons dans un tableau d’entier à 2 dimensions et son modulo</w:t>
-          </w:r>
-          <w:r>
-            <w:t xml:space="preserve"> en entier</w:t>
-          </w:r>
-          <w:r>
-            <w:t>.</w:t>
-          </w:r>
-        </w:p>
-        <w:p>
-          <w:pPr>
-            <w:jc w:val="both"/>
-          </w:pPr>
-          <w:r>
-            <w:t>Trois méthodes ont été mises en place pour récupérer la hauteur et la largeur de la matrice ainsi que le modulo.</w:t>
+            <w:t>Une matrice est définie par son contenu que nous stockons sous formes de tableau à deux dimension alloué dynamiquement.</w:t>
           </w:r>
         </w:p>
       </w:sdtContent>
@@ -1676,41 +1607,27 @@
       <w:r>
         <w:t xml:space="preserve">la taille </w:t>
       </w:r>
-      <w:proofErr w:type="spellStart"/>
-      <w:r>
-        <w:t>MxN</w:t>
-      </w:r>
-      <w:proofErr w:type="spellEnd"/>
-      <w:r>
-        <w:t xml:space="preserve"> et le modulo P en argument. Le contenu est généré aléatoirement modulo P.</w:t>
-      </w:r>
-    </w:p>
-    <w:p>
-      <w:pPr>
-        <w:pStyle w:val="Paragraphedeliste"/>
-        <w:jc w:val="both"/>
-      </w:pPr>
-    </w:p>
-    <w:p>
-      <w:pPr>
-        <w:pStyle w:val="Paragraphedeliste"/>
-        <w:jc w:val="both"/>
-      </w:pPr>
-      <w:r>
-        <w:t>En extension, un constructeur à deux arguments est fourni. Il prend une taille M et le modulo P. Son comportement est similaire, mais il permet de construire une matrice carrée. Il appel</w:t>
-      </w:r>
-      <w:r>
-        <w:t>le</w:t>
-      </w:r>
-      <w:r>
-        <w:t xml:space="preserve"> le premier constructeur en dupliquant la taille M.</w:t>
-      </w:r>
-    </w:p>
-    <w:p>
-      <w:pPr>
-        <w:pStyle w:val="Paragraphedeliste"/>
-        <w:jc w:val="both"/>
-      </w:pPr>
+      <w:r>
+        <w:t xml:space="preserve">H </w:t>
+      </w:r>
+      <w:r>
+        <w:t>x</w:t>
+      </w:r>
+      <w:r>
+        <w:t xml:space="preserve"> L</w:t>
+      </w:r>
+      <w:r>
+        <w:t xml:space="preserve"> et le modulo </w:t>
+      </w:r>
+      <w:r>
+        <w:t>M</w:t>
+      </w:r>
+      <w:r>
+        <w:t xml:space="preserve"> en argument. Le contenu est généré aléatoirement modulo P.</w:t>
+      </w:r>
+      <w:r>
+        <w:t xml:space="preserve"> Une classe Utils permet d’appeler un générateur aléatoire.</w:t>
+      </w:r>
     </w:p>
     <w:p>
       <w:pPr>
@@ -1726,37 +1643,40 @@
           <w:b/>
           <w:bCs/>
         </w:rPr>
-        <w:t>Contenu déterminé</w:t>
-      </w:r>
+        <w:t>Copie </w:t>
+      </w:r>
+      <w:r>
+        <w:t>: L’utilisateur passe en paramètre un objet Matrix qui sera copié.</w:t>
+      </w:r>
+    </w:p>
+    <w:p>
+      <w:pPr>
+        <w:pStyle w:val="Paragraphedeliste"/>
+        <w:numPr>
+          <w:ilvl w:val="0"/>
+          <w:numId w:val="3"/>
+        </w:numPr>
+        <w:jc w:val="both"/>
+      </w:pPr>
       <w:r>
         <w:rPr>
           <w:b/>
           <w:bCs/>
         </w:rPr>
-        <w:t> </w:t>
-      </w:r>
-      <w:r>
-        <w:t xml:space="preserve">: </w:t>
-      </w:r>
-      <w:r>
-        <w:t>L’utilisateur passe une matrice m (tableau 2D de int) en argument ainsi que le modulo P. Le constructeur corrige la matrice reçue modulo P.</w:t>
-      </w:r>
-    </w:p>
-    <w:p>
-      <w:pPr>
-        <w:jc w:val="both"/>
-      </w:pPr>
-      <w:r>
-        <w:t>Nous avons permis les matrices vides (de taille 0x0).</w:t>
-      </w:r>
-      <w:r>
-        <w:t xml:space="preserve"> Les matrices modulo 1 sont admises, ce qui crée une matrice nulle.</w:t>
-      </w:r>
-    </w:p>
-    <w:p>
-      <w:pPr>
-        <w:jc w:val="both"/>
-      </w:pPr>
+        <w:t>Par défaut </w:t>
+      </w:r>
+      <w:r>
+        <w:t>:</w:t>
+      </w:r>
+      <w:r>
+        <w:t xml:space="preserve"> Initialise une matrice de taille 0x0, de modulo 1. Ce constructeur permet d’utiliser la classe avec les structures de la STL qui construisent des objet</w:t>
+      </w:r>
+      <w:r>
+        <w:t>s</w:t>
+      </w:r>
+      <w:r>
+        <w:t xml:space="preserve"> par défaut.</w:t>
+      </w:r>
     </w:p>
     <w:p>
       <w:pPr>
@@ -1779,351 +1699,139 @@
         <w:jc w:val="both"/>
       </w:pPr>
       <w:r>
-        <w:t xml:space="preserve">Les constructeurs lèvent une </w:t>
-      </w:r>
-      <w:proofErr w:type="spellStart"/>
-      <w:r>
-        <w:rPr>
-          <w:i/>
-          <w:iCs/>
-        </w:rPr>
-        <w:t>RuntimeException</w:t>
-      </w:r>
-      <w:proofErr w:type="spellEnd"/>
-      <w:r>
-        <w:rPr>
-          <w:i/>
-          <w:iCs/>
-        </w:rPr>
-        <w:t xml:space="preserve"> </w:t>
-      </w:r>
-      <w:r>
-        <w:t>si une dimension négative est reçue où en cas de modulo plus petit que 1</w:t>
-      </w:r>
-      <w:r>
-        <w:t>.</w:t>
-      </w:r>
-    </w:p>
-    <w:p>
-      <w:r>
-        <w:br w:type="page"/>
-      </w:r>
-    </w:p>
-    <w:p>
-      <w:pPr>
-        <w:pStyle w:val="Titre1"/>
-      </w:pPr>
-      <w:bookmarkStart w:id="4" w:name="_Toc54018513"/>
-      <w:r>
-        <w:lastRenderedPageBreak/>
-        <w:t>Affichage</w:t>
-      </w:r>
-      <w:bookmarkEnd w:id="4"/>
+        <w:t>Le constructeur de contenu aléatoire lève une runtime_error si l’un de ses trois paramètre vaut 0.</w:t>
+      </w:r>
     </w:p>
     <w:p/>
     <w:p>
       <w:pPr>
-        <w:jc w:val="both"/>
-      </w:pPr>
-      <w:r>
-        <w:rPr>
-          <w:noProof/>
-        </w:rPr>
-        <w:drawing>
-          <wp:anchor distT="0" distB="0" distL="114300" distR="114300" simplePos="0" relativeHeight="251662336" behindDoc="0" locked="0" layoutInCell="1" allowOverlap="1" wp14:anchorId="435FD32C" wp14:editId="7B4F7EF6">
-            <wp:simplePos x="0" y="0"/>
-            <wp:positionH relativeFrom="column">
-              <wp:posOffset>4986655</wp:posOffset>
-            </wp:positionH>
-            <wp:positionV relativeFrom="paragraph">
-              <wp:posOffset>13970</wp:posOffset>
-            </wp:positionV>
-            <wp:extent cx="381000" cy="552450"/>
-            <wp:effectExtent l="0" t="0" r="0" b="0"/>
-            <wp:wrapSquare wrapText="bothSides"/>
-            <wp:docPr id="2" name="Image 2"/>
-            <wp:cNvGraphicFramePr>
-              <a:graphicFrameLocks xmlns:a="http://schemas.openxmlformats.org/drawingml/2006/main" noChangeAspect="1"/>
-            </wp:cNvGraphicFramePr>
-            <a:graphic xmlns:a="http://schemas.openxmlformats.org/drawingml/2006/main">
-              <a:graphicData uri="http://schemas.openxmlformats.org/drawingml/2006/picture">
-                <pic:pic xmlns:pic="http://schemas.openxmlformats.org/drawingml/2006/picture">
-                  <pic:nvPicPr>
-                    <pic:cNvPr id="0" name="Picture 1"/>
-                    <pic:cNvPicPr>
-                      <a:picLocks noChangeAspect="1" noChangeArrowheads="1"/>
-                    </pic:cNvPicPr>
-                  </pic:nvPicPr>
-                  <pic:blipFill>
-                    <a:blip r:embed="rId10">
-                      <a:extLst>
-                        <a:ext uri="{28A0092B-C50C-407E-A947-70E740481C1C}">
-                          <a14:useLocalDpi xmlns:a14="http://schemas.microsoft.com/office/drawing/2010/main" val="0"/>
-                        </a:ext>
-                      </a:extLst>
-                    </a:blip>
-                    <a:srcRect/>
-                    <a:stretch>
-                      <a:fillRect/>
-                    </a:stretch>
-                  </pic:blipFill>
-                  <pic:spPr bwMode="auto">
-                    <a:xfrm>
-                      <a:off x="0" y="0"/>
-                      <a:ext cx="381000" cy="552450"/>
-                    </a:xfrm>
-                    <a:prstGeom prst="rect">
-                      <a:avLst/>
-                    </a:prstGeom>
-                    <a:noFill/>
-                    <a:ln>
-                      <a:noFill/>
-                    </a:ln>
-                  </pic:spPr>
-                </pic:pic>
-              </a:graphicData>
-            </a:graphic>
-          </wp:anchor>
-        </w:drawing>
-      </w:r>
-      <w:r>
-        <w:t xml:space="preserve">Le contenu de la matrice peut être affiché via la méthode </w:t>
-      </w:r>
-      <w:proofErr w:type="spellStart"/>
-      <w:r>
-        <w:t>toString</w:t>
-      </w:r>
-      <w:proofErr w:type="spellEnd"/>
-      <w:r>
-        <w:t xml:space="preserve"> surchargée</w:t>
-      </w:r>
-      <w:r>
-        <w:br/>
-        <w:t xml:space="preserve"> (voir figure 1). </w:t>
+        <w:pStyle w:val="Titre1"/>
+      </w:pPr>
+      <w:r>
+        <w:t>Surcharge</w:t>
       </w:r>
     </w:p>
     <w:p>
-      <w:pPr>
-        <w:jc w:val="both"/>
-      </w:pPr>
-      <w:r>
-        <w:rPr>
-          <w:noProof/>
-        </w:rPr>
-        <mc:AlternateContent>
-          <mc:Choice Requires="wps">
-            <w:drawing>
-              <wp:anchor distT="0" distB="0" distL="114300" distR="114300" simplePos="0" relativeHeight="251664384" behindDoc="0" locked="0" layoutInCell="1" allowOverlap="1" wp14:anchorId="1E2813CE" wp14:editId="5D5CFB0A">
-                <wp:simplePos x="0" y="0"/>
-                <wp:positionH relativeFrom="margin">
-                  <wp:posOffset>4710430</wp:posOffset>
-                </wp:positionH>
-                <wp:positionV relativeFrom="paragraph">
-                  <wp:posOffset>153670</wp:posOffset>
-                </wp:positionV>
-                <wp:extent cx="904875" cy="333375"/>
-                <wp:effectExtent l="0" t="0" r="9525" b="9525"/>
-                <wp:wrapSquare wrapText="bothSides"/>
-                <wp:docPr id="3" name="Zone de texte 3"/>
-                <wp:cNvGraphicFramePr/>
-                <a:graphic xmlns:a="http://schemas.openxmlformats.org/drawingml/2006/main">
-                  <a:graphicData uri="http://schemas.microsoft.com/office/word/2010/wordprocessingShape">
-                    <wps:wsp>
-                      <wps:cNvSpPr txBox="1"/>
-                      <wps:spPr>
-                        <a:xfrm>
-                          <a:off x="0" y="0"/>
-                          <a:ext cx="904875" cy="333375"/>
-                        </a:xfrm>
-                        <a:prstGeom prst="rect">
-                          <a:avLst/>
-                        </a:prstGeom>
-                        <a:solidFill>
-                          <a:prstClr val="white"/>
-                        </a:solidFill>
-                        <a:ln>
-                          <a:noFill/>
-                        </a:ln>
-                      </wps:spPr>
-                      <wps:txbx>
-                        <w:txbxContent>
-                          <w:p>
-                            <w:pPr>
-                              <w:pStyle w:val="Lgende"/>
-                              <w:rPr>
-                                <w:noProof/>
-                              </w:rPr>
-                            </w:pPr>
-                            <w:r>
-                              <w:t xml:space="preserve">Figure </w:t>
-                            </w:r>
-                            <w:r>
-                              <w:fldChar w:fldCharType="begin"/>
-                            </w:r>
-                            <w:r>
-                              <w:instrText xml:space="preserve"> SEQ Figure \* ARABIC </w:instrText>
-                            </w:r>
-                            <w:r>
-                              <w:fldChar w:fldCharType="separate"/>
-                            </w:r>
-                            <w:r>
-                              <w:rPr>
-                                <w:noProof/>
-                              </w:rPr>
-                              <w:t>1</w:t>
-                            </w:r>
-                            <w:r>
-                              <w:rPr>
-                                <w:noProof/>
-                              </w:rPr>
-                              <w:fldChar w:fldCharType="end"/>
-                            </w:r>
-                            <w:r>
-                              <w:t xml:space="preserve"> </w:t>
-                            </w:r>
-                            <w:proofErr w:type="spellStart"/>
-                            <w:r>
-                              <w:t>Affchage</w:t>
-                            </w:r>
-                            <w:proofErr w:type="spellEnd"/>
-                            <w:r>
-                              <w:t xml:space="preserve"> d'une matrice</w:t>
-                            </w:r>
-                          </w:p>
-                        </w:txbxContent>
-                      </wps:txbx>
-                      <wps:bodyPr rot="0" spcFirstLastPara="0" vertOverflow="overflow" horzOverflow="overflow" vert="horz" wrap="square" lIns="0" tIns="0" rIns="0" bIns="0" numCol="1" spcCol="0" rtlCol="0" fromWordArt="0" anchor="t" anchorCtr="0" forceAA="0" compatLnSpc="1">
-                        <a:prstTxWarp prst="textNoShape">
-                          <a:avLst/>
-                        </a:prstTxWarp>
-                        <a:noAutofit/>
-                      </wps:bodyPr>
-                    </wps:wsp>
-                  </a:graphicData>
-                </a:graphic>
-                <wp14:sizeRelH relativeFrom="margin">
-                  <wp14:pctWidth>0</wp14:pctWidth>
-                </wp14:sizeRelH>
-                <wp14:sizeRelV relativeFrom="margin">
-                  <wp14:pctHeight>0</wp14:pctHeight>
-                </wp14:sizeRelV>
-              </wp:anchor>
-            </w:drawing>
-          </mc:Choice>
-          <mc:Fallback>
-            <w:pict>
-              <v:shape w14:anchorId="1E2813CE" id="Zone de texte 3" o:spid="_x0000_s1030" type="#_x0000_t202" style="position:absolute;left:0;text-align:left;margin-left:370.9pt;margin-top:12.1pt;width:71.25pt;height:26.25pt;z-index:251664384;visibility:visible;mso-wrap-style:square;mso-width-percent:0;mso-height-percent:0;mso-wrap-distance-left:9pt;mso-wrap-distance-top:0;mso-wrap-distance-right:9pt;mso-wrap-distance-bottom:0;mso-position-horizontal:absolute;mso-position-horizontal-relative:margin;mso-position-vertical:absolute;mso-position-vertical-relative:text;mso-width-percent:0;mso-height-percent:0;mso-width-relative:margin;mso-height-relative:margin;v-text-anchor:top" o:gfxdata="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" stroked="f">
-                <v:textbox inset="0,0,0,0">
-                  <w:txbxContent>
-                    <w:p>
-                      <w:pPr>
-                        <w:pStyle w:val="Lgende"/>
-                        <w:rPr>
-                          <w:noProof/>
-                        </w:rPr>
-                      </w:pPr>
-                      <w:r>
-                        <w:t xml:space="preserve">Figure </w:t>
-                      </w:r>
-                      <w:r>
-                        <w:fldChar w:fldCharType="begin"/>
-                      </w:r>
-                      <w:r>
-                        <w:instrText xml:space="preserve"> SEQ Figure \* ARABIC </w:instrText>
-                      </w:r>
-                      <w:r>
-                        <w:fldChar w:fldCharType="separate"/>
-                      </w:r>
-                      <w:r>
-                        <w:rPr>
-                          <w:noProof/>
-                        </w:rPr>
-                        <w:t>1</w:t>
-                      </w:r>
-                      <w:r>
-                        <w:rPr>
-                          <w:noProof/>
-                        </w:rPr>
-                        <w:fldChar w:fldCharType="end"/>
-                      </w:r>
-                      <w:r>
-                        <w:t xml:space="preserve"> </w:t>
-                      </w:r>
-                      <w:proofErr w:type="spellStart"/>
-                      <w:r>
-                        <w:t>Affchage</w:t>
-                      </w:r>
-                      <w:proofErr w:type="spellEnd"/>
-                      <w:r>
-                        <w:t xml:space="preserve"> d'une matrice</w:t>
-                      </w:r>
-                    </w:p>
-                  </w:txbxContent>
-                </v:textbox>
-                <w10:wrap type="square" anchorx="margin"/>
-              </v:shape>
-            </w:pict>
-          </mc:Fallback>
-        </mc:AlternateContent>
-      </w:r>
-      <w:r>
-        <w:t>Pour un affichage détaillé des attributs de la matrice, l’utilisateur p</w:t>
-      </w:r>
-      <w:r>
-        <w:t>eut</w:t>
-      </w:r>
-      <w:r>
-        <w:t xml:space="preserve"> combiner la fonction </w:t>
-      </w:r>
-      <w:proofErr w:type="spellStart"/>
-      <w:r>
-        <w:t>toString</w:t>
-      </w:r>
-      <w:proofErr w:type="spellEnd"/>
-      <w:r>
-        <w:t xml:space="preserve"> avec les fonctions </w:t>
-      </w:r>
-      <w:proofErr w:type="spellStart"/>
-      <w:r>
-        <w:t>getWidth</w:t>
-      </w:r>
-      <w:proofErr w:type="spellEnd"/>
-      <w:r>
-        <w:t xml:space="preserve">, </w:t>
-      </w:r>
-      <w:proofErr w:type="spellStart"/>
-      <w:r>
-        <w:t>getHeight</w:t>
-      </w:r>
-      <w:proofErr w:type="spellEnd"/>
-      <w:r>
-        <w:t xml:space="preserve"> et </w:t>
-      </w:r>
-      <w:proofErr w:type="spellStart"/>
-      <w:r>
-        <w:t>getModulus</w:t>
-      </w:r>
-      <w:proofErr w:type="spellEnd"/>
-      <w:r>
-        <w:t>. Nous n’avons pas jugé pertinent de traiter ce cas nous</w:t>
-      </w:r>
-      <w:r>
-        <w:t>-mêmes</w:t>
-      </w:r>
-      <w:r>
-        <w:t>.</w:t>
+      <w:r>
+        <w:t>Différents opérateurs ont été surchargés :</w:t>
       </w:r>
     </w:p>
-    <w:p/>
     <w:p>
       <w:pPr>
+        <w:pStyle w:val="Paragraphedeliste"/>
+        <w:numPr>
+          <w:ilvl w:val="0"/>
+          <w:numId w:val="4"/>
+        </w:numPr>
+      </w:pPr>
+      <w:r>
+        <w:t>operator&lt;&lt;</w:t>
+      </w:r>
+    </w:p>
+    <w:p>
+      <w:pPr>
+        <w:pStyle w:val="Paragraphedeliste"/>
+        <w:numPr>
+          <w:ilvl w:val="0"/>
+          <w:numId w:val="4"/>
+        </w:numPr>
+      </w:pPr>
+      <w:r>
+        <w:t>operator=</w:t>
+      </w:r>
+    </w:p>
+    <w:p>
+      <w:pPr>
+        <w:pStyle w:val="Paragraphedeliste"/>
+        <w:numPr>
+          <w:ilvl w:val="0"/>
+          <w:numId w:val="4"/>
+        </w:numPr>
+      </w:pPr>
+      <w:r>
+        <w:t>operator+</w:t>
+      </w:r>
+    </w:p>
+    <w:p>
+      <w:pPr>
+        <w:pStyle w:val="Paragraphedeliste"/>
+        <w:numPr>
+          <w:ilvl w:val="0"/>
+          <w:numId w:val="4"/>
+        </w:numPr>
+      </w:pPr>
+      <w:r>
+        <w:t>operator+=</w:t>
+      </w:r>
+    </w:p>
+    <w:p>
+      <w:pPr>
+        <w:pStyle w:val="Paragraphedeliste"/>
+        <w:numPr>
+          <w:ilvl w:val="0"/>
+          <w:numId w:val="4"/>
+        </w:numPr>
+      </w:pPr>
+      <w:r>
+        <w:t>operator*</w:t>
+      </w:r>
+    </w:p>
+    <w:p>
+      <w:pPr>
+        <w:pStyle w:val="Paragraphedeliste"/>
+        <w:numPr>
+          <w:ilvl w:val="0"/>
+          <w:numId w:val="4"/>
+        </w:numPr>
+      </w:pPr>
+      <w:r>
+        <w:t>operator*=</w:t>
+      </w:r>
+    </w:p>
+    <w:p>
+      <w:pPr>
+        <w:pStyle w:val="Paragraphedeliste"/>
+        <w:numPr>
+          <w:ilvl w:val="0"/>
+          <w:numId w:val="4"/>
+        </w:numPr>
+      </w:pPr>
+      <w:r>
+        <w:t>operator-</w:t>
+      </w:r>
+    </w:p>
+    <w:p>
+      <w:pPr>
+        <w:pStyle w:val="Paragraphedeliste"/>
+        <w:numPr>
+          <w:ilvl w:val="0"/>
+          <w:numId w:val="4"/>
+        </w:numPr>
+      </w:pPr>
+      <w:r>
+        <w:t>operator-=</w:t>
+      </w:r>
+    </w:p>
+    <w:p>
+      <w:r>
+        <w:t>Les opérateurs arithmétiques se basent sur des méthodes privées qui demandent un objet MatrixOperator.</w:t>
+      </w:r>
+    </w:p>
+    <w:p>
+      <w:r>
+        <w:br w:type="page"/>
+      </w:r>
+    </w:p>
+    <w:p>
+      <w:pPr>
         <w:pStyle w:val="Titre1"/>
       </w:pPr>
-      <w:bookmarkStart w:id="5" w:name="_Toc54018514"/>
-      <w:r>
+      <w:bookmarkStart w:id="4" w:name="_Toc54018514"/>
+      <w:r>
+        <w:lastRenderedPageBreak/>
         <w:t>Opérations</w:t>
       </w:r>
-      <w:bookmarkEnd w:id="5"/>
+      <w:bookmarkEnd w:id="4"/>
     </w:p>
     <w:p/>
     <w:p>
@@ -2208,25 +1916,7 @@
                               <w:t xml:space="preserve">Figure </w:t>
                             </w:r>
                             <w:r>
-                              <w:fldChar w:fldCharType="begin"/>
-                            </w:r>
-                            <w:r>
-                              <w:instrText xml:space="preserve"> SEQ Figure \* ARABIC </w:instrText>
-                            </w:r>
-                            <w:r>
-                              <w:fldChar w:fldCharType="separate"/>
-                            </w:r>
-                            <w:r>
-                              <w:rPr>
-                                <w:noProof/>
-                              </w:rPr>
-                              <w:t>2</w:t>
-                            </w:r>
-                            <w:r>
-                              <w:rPr>
-                                <w:noProof/>
-                              </w:rPr>
-                              <w:fldChar w:fldCharType="end"/>
+                              <w:t>1</w:t>
                             </w:r>
                             <w:r>
                               <w:t xml:space="preserve"> Exemple</w:t>
@@ -2260,7 +1950,7 @@
           </mc:Choice>
           <mc:Fallback>
             <w:pict>
-              <v:shape w14:anchorId="3E785366" id="Zone de texte 5" o:spid="_x0000_s1031" type="#_x0000_t202" style="position:absolute;margin-left:291.4pt;margin-top:41.85pt;width:103.5pt;height:33.75pt;z-index:251667456;visibility:visible;mso-wrap-style:square;mso-width-percent:0;mso-height-percent:0;mso-wrap-distance-left:9pt;mso-wrap-distance-top:0;mso-wrap-distance-right:9pt;mso-wrap-distance-bottom:0;mso-position-horizontal:absolute;mso-position-horizontal-relative:margin;mso-position-vertical:absolute;mso-position-vertical-relative:text;mso-width-percent:0;mso-height-percent:0;mso-width-relative:margin;mso-height-relative:margin;v-text-anchor:top" o:gfxdata="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" stroked="f">
+              <v:shape w14:anchorId="3E785366" id="Zone de texte 5" o:spid="_x0000_s1030" type="#_x0000_t202" style="position:absolute;margin-left:291.4pt;margin-top:41.85pt;width:103.5pt;height:33.75pt;z-index:251667456;visibility:visible;mso-wrap-style:square;mso-width-percent:0;mso-height-percent:0;mso-wrap-distance-left:9pt;mso-wrap-distance-top:0;mso-wrap-distance-right:9pt;mso-wrap-distance-bottom:0;mso-position-horizontal:absolute;mso-position-horizontal-relative:margin;mso-position-vertical:absolute;mso-position-vertical-relative:text;mso-width-percent:0;mso-height-percent:0;mso-width-relative:margin;mso-height-relative:margin;v-text-anchor:top" o:gfxdata="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" stroked="f">
                 <v:textbox inset="0,0,0,0">
                   <w:txbxContent>
                     <w:p>
@@ -2274,25 +1964,7 @@
                         <w:t xml:space="preserve">Figure </w:t>
                       </w:r>
                       <w:r>
-                        <w:fldChar w:fldCharType="begin"/>
-                      </w:r>
-                      <w:r>
-                        <w:instrText xml:space="preserve"> SEQ Figure \* ARABIC </w:instrText>
-                      </w:r>
-                      <w:r>
-                        <w:fldChar w:fldCharType="separate"/>
-                      </w:r>
-                      <w:r>
-                        <w:rPr>
-                          <w:noProof/>
-                        </w:rPr>
-                        <w:t>2</w:t>
-                      </w:r>
-                      <w:r>
-                        <w:rPr>
-                          <w:noProof/>
-                        </w:rPr>
-                        <w:fldChar w:fldCharType="end"/>
+                        <w:t>1</w:t>
                       </w:r>
                       <w:r>
                         <w:t xml:space="preserve"> Exemple</w:t>
@@ -2342,7 +2014,7 @@
                     </pic:cNvPicPr>
                   </pic:nvPicPr>
                   <pic:blipFill>
-                    <a:blip r:embed="rId11">
+                    <a:blip r:embed="rId10">
                       <a:extLst>
                         <a:ext uri="{28A0092B-C50C-407E-A947-70E740481C1C}">
                           <a14:useLocalDpi xmlns:a14="http://schemas.microsoft.com/office/drawing/2010/main" val="0"/>
@@ -2374,125 +2046,62 @@
         </w:drawing>
       </w:r>
     </w:p>
-    <w:p/>
     <w:p>
-      <w:pPr>
-        <w:jc w:val="both"/>
-      </w:pPr>
-      <w:r>
-        <w:t xml:space="preserve">Le système d’opérations est modulable. Nous avons créé trois méthodes </w:t>
-      </w:r>
-      <w:r>
-        <w:t>publics</w:t>
-      </w:r>
-      <w:r>
-        <w:t xml:space="preserve"> (</w:t>
-      </w:r>
-      <w:proofErr w:type="spellStart"/>
-      <w:r>
-        <w:t>add</w:t>
-      </w:r>
-      <w:proofErr w:type="spellEnd"/>
-      <w:r>
-        <w:t xml:space="preserve">, </w:t>
-      </w:r>
-      <w:proofErr w:type="spellStart"/>
-      <w:r>
-        <w:t>sub</w:t>
-      </w:r>
-      <w:proofErr w:type="spellEnd"/>
-      <w:r>
-        <w:t>, prod) qui appellent op</w:t>
-      </w:r>
-      <w:r>
-        <w:t>é</w:t>
-      </w:r>
-      <w:r>
-        <w:t xml:space="preserve">ration avec un </w:t>
-      </w:r>
-      <w:r>
-        <w:t>o</w:t>
-      </w:r>
-      <w:r>
-        <w:t xml:space="preserve">bjet </w:t>
-      </w:r>
-      <w:proofErr w:type="spellStart"/>
-      <w:r>
-        <w:t>operator</w:t>
-      </w:r>
-      <w:proofErr w:type="spellEnd"/>
-      <w:r>
-        <w:t xml:space="preserve"> en paramètre qui définit le traitement à effectuer entre les deux composantes</w:t>
-      </w:r>
-      <w:r>
-        <w:t xml:space="preserve"> des matrices.</w:t>
+      <w:r>
+        <w:t>Les opérations devaient se faire selon trois valeurs de retour différentes</w:t>
+      </w:r>
+      <w:r>
+        <w:t>, nous avons donc implémenter trois méthodes privées qui demande le second opérande ainsi qu’on objet MatrixOperator</w:t>
+      </w:r>
+      <w:r>
+        <w:t> :</w:t>
       </w:r>
     </w:p>
     <w:p>
       <w:pPr>
-        <w:jc w:val="both"/>
-      </w:pPr>
-      <w:r>
-        <w:t xml:space="preserve">L’objet </w:t>
-      </w:r>
-      <w:proofErr w:type="spellStart"/>
-      <w:r>
-        <w:t>op</w:t>
-      </w:r>
-      <w:r>
-        <w:t>e</w:t>
-      </w:r>
-      <w:r>
-        <w:t>rat</w:t>
-      </w:r>
-      <w:r>
-        <w:t>or</w:t>
-      </w:r>
-      <w:proofErr w:type="spellEnd"/>
-      <w:r>
-        <w:t xml:space="preserve"> est une </w:t>
-      </w:r>
-      <w:r>
-        <w:t>énumération</w:t>
-      </w:r>
-      <w:r>
-        <w:t xml:space="preserve"> qui définit une méthode abstraite </w:t>
-      </w:r>
-      <w:proofErr w:type="spellStart"/>
-      <w:r>
-        <w:t>apply</w:t>
-      </w:r>
-      <w:proofErr w:type="spellEnd"/>
-      <w:r>
-        <w:t>. Pour chaque élément de l’</w:t>
-      </w:r>
-      <w:proofErr w:type="spellStart"/>
-      <w:r>
-        <w:t>enum</w:t>
-      </w:r>
-      <w:proofErr w:type="spellEnd"/>
-      <w:r>
-        <w:t xml:space="preserve">, la méthode </w:t>
-      </w:r>
-      <w:proofErr w:type="spellStart"/>
-      <w:r>
-        <w:t>apply</w:t>
-      </w:r>
-      <w:proofErr w:type="spellEnd"/>
-      <w:r>
-        <w:t xml:space="preserve"> est redéfini</w:t>
-      </w:r>
-      <w:r>
-        <w:t>e</w:t>
-      </w:r>
-      <w:r>
-        <w:t xml:space="preserve"> pour le traitement souhaité.</w:t>
-      </w:r>
-      <w:r>
-        <w:t xml:space="preserve"> De cette manière, le traitement des opérations est centralisé et extensible</w:t>
-      </w:r>
-      <w:r>
-        <w:t>.</w:t>
+        <w:pStyle w:val="Paragraphedeliste"/>
+        <w:numPr>
+          <w:ilvl w:val="0"/>
+          <w:numId w:val="3"/>
+        </w:numPr>
+      </w:pPr>
+      <w:r>
+        <w:t xml:space="preserve">Retour de l’objet courant </w:t>
+      </w:r>
+      <w:r>
+        <w:t>qui est modifié       -&gt; opOnSelf</w:t>
+      </w:r>
+    </w:p>
+    <w:p>
+      <w:pPr>
+        <w:pStyle w:val="Paragraphedeliste"/>
+        <w:numPr>
+          <w:ilvl w:val="0"/>
+          <w:numId w:val="3"/>
+        </w:numPr>
+      </w:pPr>
+      <w:r>
+        <w:t>Retour de la matrice résultante par valeur     -&gt; opToVal</w:t>
+      </w:r>
+    </w:p>
+    <w:p>
+      <w:pPr>
+        <w:pStyle w:val="Paragraphedeliste"/>
+        <w:numPr>
+          <w:ilvl w:val="0"/>
+          <w:numId w:val="3"/>
+        </w:numPr>
+      </w:pPr>
+      <w:r>
+        <w:t>Retour de la matrice résultante par pointeur -&gt; opToPtr</w:t>
+      </w:r>
+    </w:p>
+    <w:p>
+      <w:r>
+        <w:t>Au-dessus, nous avons interfacé 9 méthodes publiques qui appellent les méthodes privées</w:t>
+      </w:r>
+      <w:r>
+        <w:t xml:space="preserve"> qui elles travaillent avec makeNewMatrix qui se charchent des opérations matricielles. Le schéma suivant est simplifié mais montre le processus dans les grandes lignes</w:t>
       </w:r>
     </w:p>
     <w:p>
@@ -2505,10 +2114,10 @@
           <w:noProof/>
         </w:rPr>
         <w:drawing>
-          <wp:inline distT="0" distB="0" distL="0" distR="0" wp14:anchorId="5621C9DA" wp14:editId="5BE0E922">
-            <wp:extent cx="5760720" cy="2456815"/>
-            <wp:effectExtent l="0" t="0" r="0" b="635"/>
-            <wp:docPr id="7" name="Image 7"/>
+          <wp:inline distT="0" distB="0" distL="0" distR="0" wp14:anchorId="2BC9317E" wp14:editId="5273C0FB">
+            <wp:extent cx="5756910" cy="1836420"/>
+            <wp:effectExtent l="0" t="0" r="0" b="0"/>
+            <wp:docPr id="10" name="Image 10"/>
             <wp:cNvGraphicFramePr>
               <a:graphicFrameLocks xmlns:a="http://schemas.openxmlformats.org/drawingml/2006/main" noChangeAspect="1"/>
             </wp:cNvGraphicFramePr>
@@ -2516,13 +2125,13 @@
               <a:graphicData uri="http://schemas.openxmlformats.org/drawingml/2006/picture">
                 <pic:pic xmlns:pic="http://schemas.openxmlformats.org/drawingml/2006/picture">
                   <pic:nvPicPr>
-                    <pic:cNvPr id="0" name="Picture 3"/>
+                    <pic:cNvPr id="0" name="Picture 1"/>
                     <pic:cNvPicPr>
                       <a:picLocks noChangeAspect="1" noChangeArrowheads="1"/>
                     </pic:cNvPicPr>
                   </pic:nvPicPr>
                   <pic:blipFill>
-                    <a:blip r:embed="rId12">
+                    <a:blip r:embed="rId11" cstate="print">
                       <a:extLst>
                         <a:ext uri="{28A0092B-C50C-407E-A947-70E740481C1C}">
                           <a14:useLocalDpi xmlns:a14="http://schemas.microsoft.com/office/drawing/2010/main" val="0"/>
@@ -2537,7 +2146,7 @@
                   <pic:spPr bwMode="auto">
                     <a:xfrm>
                       <a:off x="0" y="0"/>
-                      <a:ext cx="5760720" cy="2456815"/>
+                      <a:ext cx="5756910" cy="1836420"/>
                     </a:xfrm>
                     <a:prstGeom prst="rect">
                       <a:avLst/>
@@ -2556,539 +2165,19 @@
     </w:p>
     <w:p>
       <w:pPr>
-        <w:pStyle w:val="Lgende"/>
-        <w:jc w:val="both"/>
-      </w:pPr>
-      <w:r>
-        <w:t xml:space="preserve">Figure </w:t>
-      </w:r>
-      <w:r>
-        <w:fldChar w:fldCharType="begin"/>
-      </w:r>
-      <w:r>
-        <w:instrText xml:space="preserve"> SEQ Figure \* ARABIC </w:instrText>
-      </w:r>
-      <w:r>
-        <w:fldChar w:fldCharType="separate"/>
-      </w:r>
-      <w:r>
-        <w:rPr>
-          <w:noProof/>
-        </w:rPr>
-        <w:t>3</w:t>
-      </w:r>
-      <w:r>
-        <w:rPr>
-          <w:noProof/>
-        </w:rPr>
-        <w:fldChar w:fldCharType="end"/>
-      </w:r>
-      <w:r>
-        <w:t xml:space="preserve"> Modélisation des opérations matricielles</w:t>
-      </w:r>
+        <w:pStyle w:val="Titre2"/>
+      </w:pPr>
+      <w:bookmarkStart w:id="5" w:name="_Toc54018515"/>
+      <w:r>
+        <w:t>Exceptions</w:t>
+      </w:r>
+      <w:bookmarkEnd w:id="5"/>
     </w:p>
     <w:p>
-      <w:pPr>
-        <w:pStyle w:val="Titre2"/>
-      </w:pPr>
-      <w:bookmarkStart w:id="6" w:name="_Toc54018515"/>
-      <w:r>
-        <w:lastRenderedPageBreak/>
-        <w:t>Exceptions</w:t>
-      </w:r>
-      <w:bookmarkEnd w:id="6"/>
+      <w:r>
+        <w:t>makeNewMatrix peut lever deux exceptions :</w:t>
+      </w:r>
     </w:p>
-    <w:p/>
-    <w:p>
-      <w:r>
-        <w:t xml:space="preserve">Si les matrices à traiter ont un modulo différent, une </w:t>
-      </w:r>
-      <w:proofErr w:type="spellStart"/>
-      <w:r>
-        <w:rPr>
-          <w:i/>
-          <w:iCs/>
-        </w:rPr>
-        <w:t>RuntimeException</w:t>
-      </w:r>
-      <w:proofErr w:type="spellEnd"/>
-      <w:r>
-        <w:t xml:space="preserve"> est levée.</w:t>
-      </w:r>
-    </w:p>
-    <w:p/>
-    <w:p>
-      <w:pPr>
-        <w:pStyle w:val="Titre1"/>
-      </w:pPr>
-      <w:bookmarkStart w:id="7" w:name="_Toc54018516"/>
-      <w:r>
-        <w:t>Tests</w:t>
-      </w:r>
-      <w:bookmarkEnd w:id="7"/>
-    </w:p>
-    <w:p/>
-    <w:p>
-      <w:r>
-        <w:t>Une classe Test est fournie. Une série de test</w:t>
-      </w:r>
-      <w:r>
-        <w:t>s</w:t>
-      </w:r>
-      <w:r>
-        <w:t xml:space="preserve"> avec des matrices connues est effectuée. Une autre série de test</w:t>
-      </w:r>
-      <w:r>
-        <w:t>s</w:t>
-      </w:r>
-      <w:r>
-        <w:t xml:space="preserve"> est effectué</w:t>
-      </w:r>
-      <w:r>
-        <w:t>e</w:t>
-      </w:r>
-      <w:r>
-        <w:t xml:space="preserve"> selon les arguments que le programme reçoit. Il attend 5 arguments pour créer deux matrices, &lt;M1&gt; &lt;N1&gt; &lt;M2&gt; &lt;N2&gt; &lt;modulo&gt;. Si un argument est invalide o</w:t>
-      </w:r>
-      <w:r>
-        <w:t>u</w:t>
-      </w:r>
-      <w:r>
-        <w:t xml:space="preserve"> manquant, une exception est levée. Finalement</w:t>
-      </w:r>
-      <w:r>
-        <w:t>,</w:t>
-      </w:r>
-      <w:r>
-        <w:t xml:space="preserve"> des tests « limites » sont réalisés.</w:t>
-      </w:r>
-    </w:p>
-    <w:p>
-      <w:pPr>
-        <w:pStyle w:val="Titre2"/>
-      </w:pPr>
-      <w:bookmarkStart w:id="8" w:name="_Toc54018517"/>
-      <w:r>
-        <w:t>Résultats</w:t>
-      </w:r>
-      <w:bookmarkEnd w:id="8"/>
-    </w:p>
-    <w:p>
-      <w:r>
-        <w:rPr>
-          <w:noProof/>
-        </w:rPr>
-        <w:drawing>
-          <wp:anchor distT="0" distB="0" distL="114300" distR="114300" simplePos="0" relativeHeight="251669504" behindDoc="0" locked="0" layoutInCell="1" allowOverlap="1" wp14:anchorId="0CAEF823" wp14:editId="664747D9">
-            <wp:simplePos x="0" y="0"/>
-            <wp:positionH relativeFrom="column">
-              <wp:posOffset>3317240</wp:posOffset>
-            </wp:positionH>
-            <wp:positionV relativeFrom="paragraph">
-              <wp:posOffset>252730</wp:posOffset>
-            </wp:positionV>
-            <wp:extent cx="3062495" cy="5524500"/>
-            <wp:effectExtent l="0" t="0" r="5080" b="0"/>
-            <wp:wrapSquare wrapText="bothSides"/>
-            <wp:docPr id="8" name="Image 8"/>
-            <wp:cNvGraphicFramePr>
-              <a:graphicFrameLocks xmlns:a="http://schemas.openxmlformats.org/drawingml/2006/main" noChangeAspect="1"/>
-            </wp:cNvGraphicFramePr>
-            <a:graphic xmlns:a="http://schemas.openxmlformats.org/drawingml/2006/main">
-              <a:graphicData uri="http://schemas.openxmlformats.org/drawingml/2006/picture">
-                <pic:pic xmlns:pic="http://schemas.openxmlformats.org/drawingml/2006/picture">
-                  <pic:nvPicPr>
-                    <pic:cNvPr id="0" name="Picture 4"/>
-                    <pic:cNvPicPr>
-                      <a:picLocks noChangeAspect="1" noChangeArrowheads="1"/>
-                    </pic:cNvPicPr>
-                  </pic:nvPicPr>
-                  <pic:blipFill>
-                    <a:blip r:embed="rId13">
-                      <a:extLst>
-                        <a:ext uri="{28A0092B-C50C-407E-A947-70E740481C1C}">
-                          <a14:useLocalDpi xmlns:a14="http://schemas.microsoft.com/office/drawing/2010/main" val="0"/>
-                        </a:ext>
-                      </a:extLst>
-                    </a:blip>
-                    <a:srcRect/>
-                    <a:stretch>
-                      <a:fillRect/>
-                    </a:stretch>
-                  </pic:blipFill>
-                  <pic:spPr bwMode="auto">
-                    <a:xfrm>
-                      <a:off x="0" y="0"/>
-                      <a:ext cx="3062495" cy="5524500"/>
-                    </a:xfrm>
-                    <a:prstGeom prst="rect">
-                      <a:avLst/>
-                    </a:prstGeom>
-                    <a:noFill/>
-                    <a:ln>
-                      <a:noFill/>
-                    </a:ln>
-                  </pic:spPr>
-                </pic:pic>
-              </a:graphicData>
-            </a:graphic>
-          </wp:anchor>
-        </w:drawing>
-      </w:r>
-    </w:p>
-    <w:p>
-      <w:pPr>
-        <w:jc w:val="both"/>
-      </w:pPr>
-      <w:r>
-        <w:t xml:space="preserve">Cette partie reprend les tests de la donnée. Nous avons reproduit les deux matrices one et </w:t>
-      </w:r>
-      <w:proofErr w:type="spellStart"/>
-      <w:r>
-        <w:t>two</w:t>
-      </w:r>
-      <w:proofErr w:type="spellEnd"/>
-      <w:r>
-        <w:t xml:space="preserve"> manuellement puis nous avons effectué les opérations à disposition et nous avons affiché le résultat.</w:t>
-      </w:r>
-    </w:p>
-    <w:p>
-      <w:pPr>
-        <w:jc w:val="both"/>
-      </w:pPr>
-      <w:r>
-        <w:t xml:space="preserve">Ce test est réussi, l’affichage </w:t>
-      </w:r>
-      <w:proofErr w:type="spellStart"/>
-      <w:r>
-        <w:t>toString</w:t>
-      </w:r>
-      <w:proofErr w:type="spellEnd"/>
-      <w:r>
-        <w:t xml:space="preserve"> s’effectue correctement ainsi que </w:t>
-      </w:r>
-      <w:proofErr w:type="spellStart"/>
-      <w:r>
-        <w:t>add</w:t>
-      </w:r>
-      <w:proofErr w:type="spellEnd"/>
-      <w:r>
-        <w:t xml:space="preserve">, </w:t>
-      </w:r>
-      <w:proofErr w:type="spellStart"/>
-      <w:r>
-        <w:t>sub</w:t>
-      </w:r>
-      <w:proofErr w:type="spellEnd"/>
-      <w:r>
-        <w:t xml:space="preserve"> et prod.</w:t>
-      </w:r>
-    </w:p>
-    <w:p>
-      <w:r>
-        <w:br w:type="page"/>
-      </w:r>
-    </w:p>
-    <w:p>
-      <w:pPr>
-        <w:jc w:val="both"/>
-      </w:pPr>
-      <w:r>
-        <w:rPr>
-          <w:noProof/>
-        </w:rPr>
-        <w:lastRenderedPageBreak/>
-        <w:drawing>
-          <wp:anchor distT="0" distB="0" distL="114300" distR="114300" simplePos="0" relativeHeight="251670528" behindDoc="0" locked="0" layoutInCell="1" allowOverlap="1" wp14:anchorId="74668B22" wp14:editId="60FA3C87">
-            <wp:simplePos x="0" y="0"/>
-            <wp:positionH relativeFrom="page">
-              <wp:align>right</wp:align>
-            </wp:positionH>
-            <wp:positionV relativeFrom="paragraph">
-              <wp:posOffset>0</wp:posOffset>
-            </wp:positionV>
-            <wp:extent cx="3926205" cy="5514975"/>
-            <wp:effectExtent l="0" t="0" r="0" b="9525"/>
-            <wp:wrapSquare wrapText="bothSides"/>
-            <wp:docPr id="9" name="Image 9"/>
-            <wp:cNvGraphicFramePr>
-              <a:graphicFrameLocks xmlns:a="http://schemas.openxmlformats.org/drawingml/2006/main" noChangeAspect="1"/>
-            </wp:cNvGraphicFramePr>
-            <a:graphic xmlns:a="http://schemas.openxmlformats.org/drawingml/2006/main">
-              <a:graphicData uri="http://schemas.openxmlformats.org/drawingml/2006/picture">
-                <pic:pic xmlns:pic="http://schemas.openxmlformats.org/drawingml/2006/picture">
-                  <pic:nvPicPr>
-                    <pic:cNvPr id="0" name="Picture 5"/>
-                    <pic:cNvPicPr>
-                      <a:picLocks noChangeAspect="1" noChangeArrowheads="1"/>
-                    </pic:cNvPicPr>
-                  </pic:nvPicPr>
-                  <pic:blipFill>
-                    <a:blip r:embed="rId14">
-                      <a:extLst>
-                        <a:ext uri="{28A0092B-C50C-407E-A947-70E740481C1C}">
-                          <a14:useLocalDpi xmlns:a14="http://schemas.microsoft.com/office/drawing/2010/main" val="0"/>
-                        </a:ext>
-                      </a:extLst>
-                    </a:blip>
-                    <a:srcRect/>
-                    <a:stretch>
-                      <a:fillRect/>
-                    </a:stretch>
-                  </pic:blipFill>
-                  <pic:spPr bwMode="auto">
-                    <a:xfrm>
-                      <a:off x="0" y="0"/>
-                      <a:ext cx="3926205" cy="5514975"/>
-                    </a:xfrm>
-                    <a:prstGeom prst="rect">
-                      <a:avLst/>
-                    </a:prstGeom>
-                    <a:noFill/>
-                    <a:ln>
-                      <a:noFill/>
-                    </a:ln>
-                  </pic:spPr>
-                </pic:pic>
-              </a:graphicData>
-            </a:graphic>
-            <wp14:sizeRelH relativeFrom="margin">
-              <wp14:pctWidth>0</wp14:pctWidth>
-            </wp14:sizeRelH>
-            <wp14:sizeRelV relativeFrom="margin">
-              <wp14:pctHeight>0</wp14:pctHeight>
-            </wp14:sizeRelV>
-          </wp:anchor>
-        </w:drawing>
-      </w:r>
-      <w:r>
-        <w:t xml:space="preserve">Pour ce test, nous avons passé au programme les arguments 2 2 3 4 6. </w:t>
-      </w:r>
-    </w:p>
-    <w:p>
-      <w:pPr>
-        <w:jc w:val="both"/>
-      </w:pPr>
-      <w:r>
-        <w:t>Ainsi</w:t>
-      </w:r>
-      <w:r>
-        <w:t>,</w:t>
-      </w:r>
-      <w:r>
-        <w:t xml:space="preserve"> deux matrices </w:t>
-      </w:r>
-      <w:proofErr w:type="spellStart"/>
-      <w:r>
-        <w:t>three</w:t>
-      </w:r>
-      <w:proofErr w:type="spellEnd"/>
-      <w:r>
-        <w:t xml:space="preserve"> (2x2) four(3x</w:t>
-      </w:r>
-      <w:r>
-        <w:t>4</w:t>
-      </w:r>
-      <w:r>
-        <w:t>) ont été générées aléatoirement modulo 6.</w:t>
-      </w:r>
-    </w:p>
-    <w:p>
-      <w:pPr>
-        <w:jc w:val="both"/>
-      </w:pPr>
-      <w:r>
-        <w:t>La génération est correcte (valeur entre 0 et 5) ainsi que le résultat des opérations.</w:t>
-      </w:r>
-    </w:p>
-    <w:p>
-      <w:pPr>
-        <w:jc w:val="both"/>
-      </w:pPr>
-      <w:r>
-        <w:t xml:space="preserve">Ce test est réussi, l’affichage </w:t>
-      </w:r>
-      <w:proofErr w:type="spellStart"/>
-      <w:r>
-        <w:t>toString</w:t>
-      </w:r>
-      <w:proofErr w:type="spellEnd"/>
-      <w:r>
-        <w:t>, les deux constructeurs de contenu aléatoire, les opérations.</w:t>
-      </w:r>
-    </w:p>
-    <w:p>
-      <w:r>
-        <w:br w:type="page"/>
-      </w:r>
-    </w:p>
-    <w:p>
-      <w:pPr>
-        <w:jc w:val="both"/>
-      </w:pPr>
-      <w:r>
-        <w:rPr>
-          <w:noProof/>
-        </w:rPr>
-        <w:lastRenderedPageBreak/>
-        <w:drawing>
-          <wp:anchor distT="0" distB="0" distL="114300" distR="114300" simplePos="0" relativeHeight="251671552" behindDoc="0" locked="0" layoutInCell="1" allowOverlap="1" wp14:anchorId="63191E2A" wp14:editId="632AD584">
-            <wp:simplePos x="0" y="0"/>
-            <wp:positionH relativeFrom="page">
-              <wp:align>right</wp:align>
-            </wp:positionH>
-            <wp:positionV relativeFrom="paragraph">
-              <wp:posOffset>0</wp:posOffset>
-            </wp:positionV>
-            <wp:extent cx="4638675" cy="5410200"/>
-            <wp:effectExtent l="0" t="0" r="9525" b="0"/>
-            <wp:wrapSquare wrapText="bothSides"/>
-            <wp:docPr id="11" name="Image 11"/>
-            <wp:cNvGraphicFramePr>
-              <a:graphicFrameLocks xmlns:a="http://schemas.openxmlformats.org/drawingml/2006/main" noChangeAspect="1"/>
-            </wp:cNvGraphicFramePr>
-            <a:graphic xmlns:a="http://schemas.openxmlformats.org/drawingml/2006/main">
-              <a:graphicData uri="http://schemas.openxmlformats.org/drawingml/2006/picture">
-                <pic:pic xmlns:pic="http://schemas.openxmlformats.org/drawingml/2006/picture">
-                  <pic:nvPicPr>
-                    <pic:cNvPr id="0" name="Picture 7"/>
-                    <pic:cNvPicPr>
-                      <a:picLocks noChangeAspect="1" noChangeArrowheads="1"/>
-                    </pic:cNvPicPr>
-                  </pic:nvPicPr>
-                  <pic:blipFill>
-                    <a:blip r:embed="rId15">
-                      <a:extLst>
-                        <a:ext uri="{28A0092B-C50C-407E-A947-70E740481C1C}">
-                          <a14:useLocalDpi xmlns:a14="http://schemas.microsoft.com/office/drawing/2010/main" val="0"/>
-                        </a:ext>
-                      </a:extLst>
-                    </a:blip>
-                    <a:srcRect/>
-                    <a:stretch>
-                      <a:fillRect/>
-                    </a:stretch>
-                  </pic:blipFill>
-                  <pic:spPr bwMode="auto">
-                    <a:xfrm>
-                      <a:off x="0" y="0"/>
-                      <a:ext cx="4638675" cy="5410200"/>
-                    </a:xfrm>
-                    <a:prstGeom prst="rect">
-                      <a:avLst/>
-                    </a:prstGeom>
-                    <a:noFill/>
-                    <a:ln>
-                      <a:noFill/>
-                    </a:ln>
-                  </pic:spPr>
-                </pic:pic>
-              </a:graphicData>
-            </a:graphic>
-          </wp:anchor>
-        </w:drawing>
-      </w:r>
-      <w:r>
-        <w:t xml:space="preserve">Les tests suivants ont permis de vérifier le comportement de la classe avec des cas limites. </w:t>
-      </w:r>
-    </w:p>
-    <w:p>
-      <w:pPr>
-        <w:jc w:val="both"/>
-        <w:rPr>
-          <w:i/>
-          <w:iCs/>
-        </w:rPr>
-      </w:pPr>
-      <w:r>
-        <w:t xml:space="preserve">Ici encore, ils sont réussis, créer une matrice avec une taille négative où un module inférieur à 1 génère une </w:t>
-      </w:r>
-      <w:proofErr w:type="spellStart"/>
-      <w:r>
-        <w:rPr>
-          <w:i/>
-          <w:iCs/>
-        </w:rPr>
-        <w:t>RuntimeException</w:t>
-      </w:r>
-      <w:proofErr w:type="spellEnd"/>
-      <w:r>
-        <w:rPr>
-          <w:i/>
-          <w:iCs/>
-        </w:rPr>
-        <w:t>.</w:t>
-      </w:r>
-    </w:p>
-    <w:p>
-      <w:pPr>
-        <w:jc w:val="both"/>
-        <w:rPr>
-          <w:i/>
-          <w:iCs/>
-        </w:rPr>
-      </w:pPr>
-      <w:r>
-        <w:t xml:space="preserve">Effectuer une opération entre deux matrices de modules différents lève une </w:t>
-      </w:r>
-      <w:proofErr w:type="spellStart"/>
-      <w:r>
-        <w:rPr>
-          <w:i/>
-          <w:iCs/>
-        </w:rPr>
-        <w:t>RuntimeException</w:t>
-      </w:r>
-      <w:proofErr w:type="spellEnd"/>
-      <w:r>
-        <w:rPr>
-          <w:i/>
-          <w:iCs/>
-        </w:rPr>
-        <w:t>.</w:t>
-      </w:r>
-    </w:p>
-    <w:p>
-      <w:pPr>
-        <w:spacing w:after="4320"/>
-        <w:jc w:val="both"/>
-      </w:pPr>
-      <w:r>
-        <w:t>Créer (aléatoirement o</w:t>
-      </w:r>
-      <w:r>
-        <w:t>u</w:t>
-      </w:r>
-      <w:r>
-        <w:t xml:space="preserve"> à partir d’un tableau 2D) et utiliser une matrice vide fonctionne.</w:t>
-      </w:r>
-    </w:p>
-    <w:p>
-      <w:pPr>
-        <w:spacing w:after="240"/>
-        <w:jc w:val="both"/>
-      </w:pPr>
-      <w:r>
-        <w:t>Tous les tests ont été validé</w:t>
-      </w:r>
-      <w:r>
-        <w:t>s</w:t>
-      </w:r>
-      <w:r>
-        <w:t xml:space="preserve"> manuellement et jugés conformes.</w:t>
-      </w:r>
-    </w:p>
-    <w:p>
-      <w:pPr>
-        <w:pStyle w:val="Titre1"/>
-      </w:pPr>
-      <w:bookmarkStart w:id="9" w:name="_Toc54018518"/>
-      <w:r>
-        <w:t>Annexes</w:t>
-      </w:r>
-      <w:bookmarkEnd w:id="9"/>
-    </w:p>
-    <w:p/>
     <w:p>
       <w:pPr>
         <w:pStyle w:val="Paragraphedeliste"/>
@@ -3098,39 +2187,2322 @@
         </w:numPr>
       </w:pPr>
       <w:r>
-        <w:t>Code source</w:t>
-      </w:r>
-      <w:r>
-        <w:t xml:space="preserve"> en pdf</w:t>
+        <w:t xml:space="preserve">Si les matrices à traiter ont un modulo différent, une </w:t>
+      </w:r>
+      <w:r>
+        <w:rPr>
+          <w:i/>
+          <w:iCs/>
+        </w:rPr>
+        <w:t xml:space="preserve">invalid_argument </w:t>
+      </w:r>
+      <w:r>
+        <w:t>exception</w:t>
+      </w:r>
+      <w:r>
+        <w:t xml:space="preserve"> </w:t>
+      </w:r>
+      <w:r>
+        <w:t>est levée.</w:t>
       </w:r>
     </w:p>
     <w:p>
       <w:pPr>
         <w:pStyle w:val="Paragraphedeliste"/>
         <w:numPr>
-          <w:ilvl w:val="1"/>
+          <w:ilvl w:val="0"/>
           <w:numId w:val="3"/>
         </w:numPr>
       </w:pPr>
       <w:r>
-        <w:t>Test.java</w:t>
+        <w:t xml:space="preserve">Si la première matrice opérante n’est pas fournie, une runtime_error estlevée. </w:t>
       </w:r>
     </w:p>
     <w:p>
+      <w:r>
+        <w:br w:type="page"/>
+      </w:r>
+    </w:p>
+    <w:p>
+      <w:pPr>
+        <w:pStyle w:val="Titre1"/>
+      </w:pPr>
+      <w:bookmarkStart w:id="6" w:name="_Toc54018516"/>
+      <w:r>
+        <w:lastRenderedPageBreak/>
+        <w:t>Tests</w:t>
+      </w:r>
+      <w:bookmarkEnd w:id="6"/>
+    </w:p>
+    <w:p>
+      <w:r>
+        <w:t>Les tests ont été effectuées une première fois avec deux matrices non constantes (Mat. N.C) puis avec deux matrices constantes (Mat. C.). Les résultats ont été analysés manuellement.</w:t>
+      </w:r>
+    </w:p>
+    <w:p>
+      <w:r>
+        <w:t>Parfois des distinctions sont faites pour nuancer les Mat. N.C et Mat. C. Lorsque le test n’est pas pris en compte, la colonne est remplie de « / ».</w:t>
+      </w:r>
+    </w:p>
+    <w:tbl>
+      <w:tblPr>
+        <w:tblStyle w:val="TableauGrille2-Accentuation1"/>
+        <w:tblW w:w="0" w:type="auto"/>
+        <w:tblLook w:val="04A0" w:firstRow="1" w:lastRow="0" w:firstColumn="1" w:lastColumn="0" w:noHBand="0" w:noVBand="1"/>
+      </w:tblPr>
+      <w:tblGrid>
+        <w:gridCol w:w="2694"/>
+        <w:gridCol w:w="4110"/>
+        <w:gridCol w:w="1134"/>
+        <w:gridCol w:w="1124"/>
+      </w:tblGrid>
+      <w:tr>
+        <w:trPr>
+          <w:cnfStyle w:val="100000000000" w:firstRow="1" w:lastRow="0" w:firstColumn="0" w:lastColumn="0" w:oddVBand="0" w:evenVBand="0" w:oddHBand="0" w:evenHBand="0" w:firstRowFirstColumn="0" w:firstRowLastColumn="0" w:lastRowFirstColumn="0" w:lastRowLastColumn="0"/>
+        </w:trPr>
+        <w:tc>
+          <w:tcPr>
+            <w:cnfStyle w:val="001000000000" w:firstRow="0" w:lastRow="0" w:firstColumn="1" w:lastColumn="0" w:oddVBand="0" w:evenVBand="0" w:oddHBand="0" w:evenHBand="0" w:firstRowFirstColumn="0" w:firstRowLastColumn="0" w:lastRowFirstColumn="0" w:lastRowLastColumn="0"/>
+            <w:tcW w:w="2694" w:type="dxa"/>
+            <w:vAlign w:val="bottom"/>
+          </w:tcPr>
+          <w:p>
+            <w:r>
+              <w:t>Description</w:t>
+            </w:r>
+          </w:p>
+        </w:tc>
+        <w:tc>
+          <w:tcPr>
+            <w:tcW w:w="4110" w:type="dxa"/>
+            <w:vAlign w:val="bottom"/>
+          </w:tcPr>
+          <w:p>
+            <w:pPr>
+              <w:cnfStyle w:val="100000000000" w:firstRow="1" w:lastRow="0" w:firstColumn="0" w:lastColumn="0" w:oddVBand="0" w:evenVBand="0" w:oddHBand="0" w:evenHBand="0" w:firstRowFirstColumn="0" w:firstRowLastColumn="0" w:lastRowFirstColumn="0" w:lastRowLastColumn="0"/>
+            </w:pPr>
+            <w:r>
+              <w:t>Résultat attendu</w:t>
+            </w:r>
+          </w:p>
+        </w:tc>
+        <w:tc>
+          <w:tcPr>
+            <w:tcW w:w="1134" w:type="dxa"/>
+          </w:tcPr>
+          <w:p>
+            <w:pPr>
+              <w:cnfStyle w:val="100000000000" w:firstRow="1" w:lastRow="0" w:firstColumn="0" w:lastColumn="0" w:oddVBand="0" w:evenVBand="0" w:oddHBand="0" w:evenHBand="0" w:firstRowFirstColumn="0" w:firstRowLastColumn="0" w:lastRowFirstColumn="0" w:lastRowLastColumn="0"/>
+            </w:pPr>
+            <w:r>
+              <w:t>Mat. N.C.</w:t>
+            </w:r>
+          </w:p>
+        </w:tc>
+        <w:tc>
+          <w:tcPr>
+            <w:tcW w:w="1124" w:type="dxa"/>
+          </w:tcPr>
+          <w:p>
+            <w:pPr>
+              <w:cnfStyle w:val="100000000000" w:firstRow="1" w:lastRow="0" w:firstColumn="0" w:lastColumn="0" w:oddVBand="0" w:evenVBand="0" w:oddHBand="0" w:evenHBand="0" w:firstRowFirstColumn="0" w:firstRowLastColumn="0" w:lastRowFirstColumn="0" w:lastRowLastColumn="0"/>
+            </w:pPr>
+            <w:r>
+              <w:t>Mat. C.</w:t>
+            </w:r>
+          </w:p>
+        </w:tc>
+      </w:tr>
+      <w:tr>
+        <w:trPr>
+          <w:cnfStyle w:val="000000100000" w:firstRow="0" w:lastRow="0" w:firstColumn="0" w:lastColumn="0" w:oddVBand="0" w:evenVBand="0" w:oddHBand="1" w:evenHBand="0" w:firstRowFirstColumn="0" w:firstRowLastColumn="0" w:lastRowFirstColumn="0" w:lastRowLastColumn="0"/>
+        </w:trPr>
+        <w:tc>
+          <w:tcPr>
+            <w:cnfStyle w:val="001000000000" w:firstRow="0" w:lastRow="0" w:firstColumn="1" w:lastColumn="0" w:oddVBand="0" w:evenVBand="0" w:oddHBand="0" w:evenHBand="0" w:firstRowFirstColumn="0" w:firstRowLastColumn="0" w:lastRowFirstColumn="0" w:lastRowLastColumn="0"/>
+            <w:tcW w:w="2694" w:type="dxa"/>
+            <w:vAlign w:val="center"/>
+          </w:tcPr>
+          <w:p>
+            <w:pPr>
+              <w:rPr>
+                <w:b w:val="0"/>
+                <w:bCs w:val="0"/>
+              </w:rPr>
+            </w:pPr>
+            <w:r>
+              <w:rPr>
+                <w:b w:val="0"/>
+                <w:bCs w:val="0"/>
+              </w:rPr>
+              <w:t>Constructeur avec valeurs aléatoires.</w:t>
+            </w:r>
+          </w:p>
+        </w:tc>
+        <w:tc>
+          <w:tcPr>
+            <w:tcW w:w="4110" w:type="dxa"/>
+            <w:vAlign w:val="center"/>
+          </w:tcPr>
+          <w:p>
+            <w:pPr>
+              <w:cnfStyle w:val="000000100000" w:firstRow="0" w:lastRow="0" w:firstColumn="0" w:lastColumn="0" w:oddVBand="0" w:evenVBand="0" w:oddHBand="1" w:evenHBand="0" w:firstRowFirstColumn="0" w:firstRowLastColumn="0" w:lastRowFirstColumn="0" w:lastRowLastColumn="0"/>
+            </w:pPr>
+            <w:r>
+              <w:t>Les matrices sont créées conformément aux paramètres fournis.</w:t>
+            </w:r>
+          </w:p>
+        </w:tc>
+        <w:tc>
+          <w:tcPr>
+            <w:tcW w:w="1134" w:type="dxa"/>
+            <w:vAlign w:val="center"/>
+          </w:tcPr>
+          <w:p>
+            <w:pPr>
+              <w:jc w:val="center"/>
+              <w:cnfStyle w:val="000000100000" w:firstRow="0" w:lastRow="0" w:firstColumn="0" w:lastColumn="0" w:oddVBand="0" w:evenVBand="0" w:oddHBand="1" w:evenHBand="0" w:firstRowFirstColumn="0" w:firstRowLastColumn="0" w:lastRowFirstColumn="0" w:lastRowLastColumn="0"/>
+              <w:rPr>
+                <w:color w:val="00B050"/>
+              </w:rPr>
+            </w:pPr>
+            <w:r>
+              <w:rPr>
+                <w:color w:val="00B050"/>
+              </w:rPr>
+              <w:t>v</w:t>
+            </w:r>
+            <w:r>
+              <w:rPr>
+                <w:color w:val="00B050"/>
+              </w:rPr>
+              <w:t>alidé</w:t>
+            </w:r>
+          </w:p>
+        </w:tc>
+        <w:tc>
+          <w:tcPr>
+            <w:tcW w:w="1124" w:type="dxa"/>
+            <w:vAlign w:val="center"/>
+          </w:tcPr>
+          <w:p>
+            <w:pPr>
+              <w:jc w:val="center"/>
+              <w:cnfStyle w:val="000000100000" w:firstRow="0" w:lastRow="0" w:firstColumn="0" w:lastColumn="0" w:oddVBand="0" w:evenVBand="0" w:oddHBand="1" w:evenHBand="0" w:firstRowFirstColumn="0" w:firstRowLastColumn="0" w:lastRowFirstColumn="0" w:lastRowLastColumn="0"/>
+              <w:rPr>
+                <w:color w:val="00B050"/>
+              </w:rPr>
+            </w:pPr>
+            <w:r>
+              <w:rPr>
+                <w:color w:val="00B050"/>
+              </w:rPr>
+              <w:t>v</w:t>
+            </w:r>
+            <w:r>
+              <w:rPr>
+                <w:color w:val="00B050"/>
+              </w:rPr>
+              <w:t>alidé</w:t>
+            </w:r>
+          </w:p>
+        </w:tc>
+      </w:tr>
+      <w:tr>
+        <w:tc>
+          <w:tcPr>
+            <w:cnfStyle w:val="001000000000" w:firstRow="0" w:lastRow="0" w:firstColumn="1" w:lastColumn="0" w:oddVBand="0" w:evenVBand="0" w:oddHBand="0" w:evenHBand="0" w:firstRowFirstColumn="0" w:firstRowLastColumn="0" w:lastRowFirstColumn="0" w:lastRowLastColumn="0"/>
+            <w:tcW w:w="2694" w:type="dxa"/>
+            <w:vAlign w:val="center"/>
+          </w:tcPr>
+          <w:p>
+            <w:pPr>
+              <w:rPr>
+                <w:b w:val="0"/>
+                <w:bCs w:val="0"/>
+              </w:rPr>
+            </w:pPr>
+            <w:r>
+              <w:rPr>
+                <w:b w:val="0"/>
+                <w:bCs w:val="0"/>
+              </w:rPr>
+              <w:t>Constructeur de copie</w:t>
+            </w:r>
+          </w:p>
+        </w:tc>
+        <w:tc>
+          <w:tcPr>
+            <w:tcW w:w="4110" w:type="dxa"/>
+            <w:vAlign w:val="center"/>
+          </w:tcPr>
+          <w:p>
+            <w:pPr>
+              <w:cnfStyle w:val="000000000000" w:firstRow="0" w:lastRow="0" w:firstColumn="0" w:lastColumn="0" w:oddVBand="0" w:evenVBand="0" w:oddHBand="0" w:evenHBand="0" w:firstRowFirstColumn="0" w:firstRowLastColumn="0" w:lastRowFirstColumn="0" w:lastRowLastColumn="0"/>
+            </w:pPr>
+            <w:r>
+              <w:t>La matrice est correctement copiée.</w:t>
+            </w:r>
+          </w:p>
+        </w:tc>
+        <w:tc>
+          <w:tcPr>
+            <w:tcW w:w="1134" w:type="dxa"/>
+            <w:vAlign w:val="center"/>
+          </w:tcPr>
+          <w:p>
+            <w:pPr>
+              <w:jc w:val="center"/>
+              <w:cnfStyle w:val="000000000000" w:firstRow="0" w:lastRow="0" w:firstColumn="0" w:lastColumn="0" w:oddVBand="0" w:evenVBand="0" w:oddHBand="0" w:evenHBand="0" w:firstRowFirstColumn="0" w:firstRowLastColumn="0" w:lastRowFirstColumn="0" w:lastRowLastColumn="0"/>
+              <w:rPr>
+                <w:color w:val="00B050"/>
+              </w:rPr>
+            </w:pPr>
+            <w:r>
+              <w:rPr>
+                <w:color w:val="00B050"/>
+              </w:rPr>
+              <w:t>v</w:t>
+            </w:r>
+            <w:r>
+              <w:rPr>
+                <w:color w:val="00B050"/>
+              </w:rPr>
+              <w:t>alidé</w:t>
+            </w:r>
+          </w:p>
+        </w:tc>
+        <w:tc>
+          <w:tcPr>
+            <w:tcW w:w="1124" w:type="dxa"/>
+            <w:vAlign w:val="center"/>
+          </w:tcPr>
+          <w:p>
+            <w:pPr>
+              <w:jc w:val="center"/>
+              <w:cnfStyle w:val="000000000000" w:firstRow="0" w:lastRow="0" w:firstColumn="0" w:lastColumn="0" w:oddVBand="0" w:evenVBand="0" w:oddHBand="0" w:evenHBand="0" w:firstRowFirstColumn="0" w:firstRowLastColumn="0" w:lastRowFirstColumn="0" w:lastRowLastColumn="0"/>
+              <w:rPr>
+                <w:color w:val="00B050"/>
+              </w:rPr>
+            </w:pPr>
+            <w:r>
+              <w:rPr>
+                <w:color w:val="00B050"/>
+              </w:rPr>
+              <w:t>v</w:t>
+            </w:r>
+            <w:r>
+              <w:rPr>
+                <w:color w:val="00B050"/>
+              </w:rPr>
+              <w:t>alidé</w:t>
+            </w:r>
+          </w:p>
+        </w:tc>
+      </w:tr>
+      <w:tr>
+        <w:trPr>
+          <w:cnfStyle w:val="000000100000" w:firstRow="0" w:lastRow="0" w:firstColumn="0" w:lastColumn="0" w:oddVBand="0" w:evenVBand="0" w:oddHBand="1" w:evenHBand="0" w:firstRowFirstColumn="0" w:firstRowLastColumn="0" w:lastRowFirstColumn="0" w:lastRowLastColumn="0"/>
+        </w:trPr>
+        <w:tc>
+          <w:tcPr>
+            <w:cnfStyle w:val="001000000000" w:firstRow="0" w:lastRow="0" w:firstColumn="1" w:lastColumn="0" w:oddVBand="0" w:evenVBand="0" w:oddHBand="0" w:evenHBand="0" w:firstRowFirstColumn="0" w:firstRowLastColumn="0" w:lastRowFirstColumn="0" w:lastRowLastColumn="0"/>
+            <w:tcW w:w="2694" w:type="dxa"/>
+            <w:vAlign w:val="center"/>
+          </w:tcPr>
+          <w:p>
+            <w:pPr>
+              <w:rPr>
+                <w:b w:val="0"/>
+                <w:bCs w:val="0"/>
+              </w:rPr>
+            </w:pPr>
+            <w:r>
+              <w:rPr>
+                <w:b w:val="0"/>
+                <w:bCs w:val="0"/>
+              </w:rPr>
+              <w:t>operateur&lt;&lt;</w:t>
+            </w:r>
+          </w:p>
+        </w:tc>
+        <w:tc>
+          <w:tcPr>
+            <w:tcW w:w="4110" w:type="dxa"/>
+            <w:vAlign w:val="center"/>
+          </w:tcPr>
+          <w:p>
+            <w:pPr>
+              <w:cnfStyle w:val="000000100000" w:firstRow="0" w:lastRow="0" w:firstColumn="0" w:lastColumn="0" w:oddVBand="0" w:evenVBand="0" w:oddHBand="1" w:evenHBand="0" w:firstRowFirstColumn="0" w:firstRowLastColumn="0" w:lastRowFirstColumn="0" w:lastRowLastColumn="0"/>
+            </w:pPr>
+            <w:r>
+              <w:t>La matrice s’affiche correctement.</w:t>
+            </w:r>
+          </w:p>
+        </w:tc>
+        <w:tc>
+          <w:tcPr>
+            <w:tcW w:w="1134" w:type="dxa"/>
+            <w:vAlign w:val="center"/>
+          </w:tcPr>
+          <w:p>
+            <w:pPr>
+              <w:jc w:val="center"/>
+              <w:cnfStyle w:val="000000100000" w:firstRow="0" w:lastRow="0" w:firstColumn="0" w:lastColumn="0" w:oddVBand="0" w:evenVBand="0" w:oddHBand="1" w:evenHBand="0" w:firstRowFirstColumn="0" w:firstRowLastColumn="0" w:lastRowFirstColumn="0" w:lastRowLastColumn="0"/>
+              <w:rPr>
+                <w:color w:val="00B050"/>
+              </w:rPr>
+            </w:pPr>
+            <w:r>
+              <w:rPr>
+                <w:color w:val="00B050"/>
+              </w:rPr>
+              <w:t>v</w:t>
+            </w:r>
+            <w:r>
+              <w:rPr>
+                <w:color w:val="00B050"/>
+              </w:rPr>
+              <w:t>alidé</w:t>
+            </w:r>
+          </w:p>
+        </w:tc>
+        <w:tc>
+          <w:tcPr>
+            <w:tcW w:w="1124" w:type="dxa"/>
+            <w:vAlign w:val="center"/>
+          </w:tcPr>
+          <w:p>
+            <w:pPr>
+              <w:jc w:val="center"/>
+              <w:cnfStyle w:val="000000100000" w:firstRow="0" w:lastRow="0" w:firstColumn="0" w:lastColumn="0" w:oddVBand="0" w:evenVBand="0" w:oddHBand="1" w:evenHBand="0" w:firstRowFirstColumn="0" w:firstRowLastColumn="0" w:lastRowFirstColumn="0" w:lastRowLastColumn="0"/>
+              <w:rPr>
+                <w:color w:val="00B050"/>
+              </w:rPr>
+            </w:pPr>
+            <w:r>
+              <w:rPr>
+                <w:color w:val="00B050"/>
+              </w:rPr>
+              <w:t>v</w:t>
+            </w:r>
+            <w:r>
+              <w:rPr>
+                <w:color w:val="00B050"/>
+              </w:rPr>
+              <w:t>alidé</w:t>
+            </w:r>
+          </w:p>
+        </w:tc>
+      </w:tr>
+      <w:tr>
+        <w:tc>
+          <w:tcPr>
+            <w:cnfStyle w:val="001000000000" w:firstRow="0" w:lastRow="0" w:firstColumn="1" w:lastColumn="0" w:oddVBand="0" w:evenVBand="0" w:oddHBand="0" w:evenHBand="0" w:firstRowFirstColumn="0" w:firstRowLastColumn="0" w:lastRowFirstColumn="0" w:lastRowLastColumn="0"/>
+            <w:tcW w:w="2694" w:type="dxa"/>
+            <w:vMerge w:val="restart"/>
+            <w:vAlign w:val="center"/>
+          </w:tcPr>
+          <w:p>
+            <w:pPr>
+              <w:rPr>
+                <w:b w:val="0"/>
+                <w:bCs w:val="0"/>
+              </w:rPr>
+            </w:pPr>
+            <w:r>
+              <w:rPr>
+                <w:b w:val="0"/>
+                <w:bCs w:val="0"/>
+              </w:rPr>
+              <w:t>operateur=</w:t>
+            </w:r>
+          </w:p>
+        </w:tc>
+        <w:tc>
+          <w:tcPr>
+            <w:tcW w:w="4110" w:type="dxa"/>
+            <w:vAlign w:val="center"/>
+          </w:tcPr>
+          <w:p>
+            <w:pPr>
+              <w:cnfStyle w:val="000000000000" w:firstRow="0" w:lastRow="0" w:firstColumn="0" w:lastColumn="0" w:oddVBand="0" w:evenVBand="0" w:oddHBand="0" w:evenHBand="0" w:firstRowFirstColumn="0" w:firstRowLastColumn="0" w:lastRowFirstColumn="0" w:lastRowLastColumn="0"/>
+            </w:pPr>
+            <w:r>
+              <w:t>L’affectation s’effectue</w:t>
+            </w:r>
+          </w:p>
+        </w:tc>
+        <w:tc>
+          <w:tcPr>
+            <w:tcW w:w="1134" w:type="dxa"/>
+            <w:vAlign w:val="center"/>
+          </w:tcPr>
+          <w:p>
+            <w:pPr>
+              <w:jc w:val="center"/>
+              <w:cnfStyle w:val="000000000000" w:firstRow="0" w:lastRow="0" w:firstColumn="0" w:lastColumn="0" w:oddVBand="0" w:evenVBand="0" w:oddHBand="0" w:evenHBand="0" w:firstRowFirstColumn="0" w:firstRowLastColumn="0" w:lastRowFirstColumn="0" w:lastRowLastColumn="0"/>
+            </w:pPr>
+            <w:r>
+              <w:rPr>
+                <w:color w:val="00B050"/>
+              </w:rPr>
+              <w:t>v</w:t>
+            </w:r>
+            <w:r>
+              <w:rPr>
+                <w:color w:val="00B050"/>
+              </w:rPr>
+              <w:t>alidé</w:t>
+            </w:r>
+          </w:p>
+        </w:tc>
+        <w:tc>
+          <w:tcPr>
+            <w:tcW w:w="1124" w:type="dxa"/>
+            <w:vAlign w:val="center"/>
+          </w:tcPr>
+          <w:p>
+            <w:pPr>
+              <w:jc w:val="center"/>
+              <w:cnfStyle w:val="000000000000" w:firstRow="0" w:lastRow="0" w:firstColumn="0" w:lastColumn="0" w:oddVBand="0" w:evenVBand="0" w:oddHBand="0" w:evenHBand="0" w:firstRowFirstColumn="0" w:firstRowLastColumn="0" w:lastRowFirstColumn="0" w:lastRowLastColumn="0"/>
+            </w:pPr>
+            <w:r>
+              <w:t>///////</w:t>
+            </w:r>
+          </w:p>
+        </w:tc>
+      </w:tr>
+      <w:tr>
+        <w:trPr>
+          <w:cnfStyle w:val="000000100000" w:firstRow="0" w:lastRow="0" w:firstColumn="0" w:lastColumn="0" w:oddVBand="0" w:evenVBand="0" w:oddHBand="1" w:evenHBand="0" w:firstRowFirstColumn="0" w:firstRowLastColumn="0" w:lastRowFirstColumn="0" w:lastRowLastColumn="0"/>
+        </w:trPr>
+        <w:tc>
+          <w:tcPr>
+            <w:cnfStyle w:val="001000000000" w:firstRow="0" w:lastRow="0" w:firstColumn="1" w:lastColumn="0" w:oddVBand="0" w:evenVBand="0" w:oddHBand="0" w:evenHBand="0" w:firstRowFirstColumn="0" w:firstRowLastColumn="0" w:lastRowFirstColumn="0" w:lastRowLastColumn="0"/>
+            <w:tcW w:w="2694" w:type="dxa"/>
+            <w:vMerge/>
+            <w:vAlign w:val="center"/>
+          </w:tcPr>
+          <w:p>
+            <w:pPr>
+              <w:rPr>
+                <w:b w:val="0"/>
+                <w:bCs w:val="0"/>
+              </w:rPr>
+            </w:pPr>
+          </w:p>
+        </w:tc>
+        <w:tc>
+          <w:tcPr>
+            <w:tcW w:w="4110" w:type="dxa"/>
+            <w:vAlign w:val="center"/>
+          </w:tcPr>
+          <w:p>
+            <w:pPr>
+              <w:cnfStyle w:val="000000100000" w:firstRow="0" w:lastRow="0" w:firstColumn="0" w:lastColumn="0" w:oddVBand="0" w:evenVBand="0" w:oddHBand="1" w:evenHBand="0" w:firstRowFirstColumn="0" w:firstRowLastColumn="0" w:lastRowFirstColumn="0" w:lastRowLastColumn="0"/>
+            </w:pPr>
+            <w:r>
+              <w:t>Ne compile pas.</w:t>
+            </w:r>
+          </w:p>
+        </w:tc>
+        <w:tc>
+          <w:tcPr>
+            <w:tcW w:w="1134" w:type="dxa"/>
+            <w:vAlign w:val="center"/>
+          </w:tcPr>
+          <w:p>
+            <w:pPr>
+              <w:jc w:val="center"/>
+              <w:cnfStyle w:val="000000100000" w:firstRow="0" w:lastRow="0" w:firstColumn="0" w:lastColumn="0" w:oddVBand="0" w:evenVBand="0" w:oddHBand="1" w:evenHBand="0" w:firstRowFirstColumn="0" w:firstRowLastColumn="0" w:lastRowFirstColumn="0" w:lastRowLastColumn="0"/>
+            </w:pPr>
+            <w:r>
+              <w:t>///////</w:t>
+            </w:r>
+          </w:p>
+        </w:tc>
+        <w:tc>
+          <w:tcPr>
+            <w:tcW w:w="1124" w:type="dxa"/>
+            <w:vAlign w:val="center"/>
+          </w:tcPr>
+          <w:p>
+            <w:pPr>
+              <w:jc w:val="center"/>
+              <w:cnfStyle w:val="000000100000" w:firstRow="0" w:lastRow="0" w:firstColumn="0" w:lastColumn="0" w:oddVBand="0" w:evenVBand="0" w:oddHBand="1" w:evenHBand="0" w:firstRowFirstColumn="0" w:firstRowLastColumn="0" w:lastRowFirstColumn="0" w:lastRowLastColumn="0"/>
+            </w:pPr>
+            <w:r>
+              <w:rPr>
+                <w:color w:val="00B050"/>
+              </w:rPr>
+              <w:t>v</w:t>
+            </w:r>
+            <w:r>
+              <w:rPr>
+                <w:color w:val="00B050"/>
+              </w:rPr>
+              <w:t>alidé</w:t>
+            </w:r>
+          </w:p>
+        </w:tc>
+      </w:tr>
+      <w:tr>
+        <w:tc>
+          <w:tcPr>
+            <w:cnfStyle w:val="001000000000" w:firstRow="0" w:lastRow="0" w:firstColumn="1" w:lastColumn="0" w:oddVBand="0" w:evenVBand="0" w:oddHBand="0" w:evenHBand="0" w:firstRowFirstColumn="0" w:firstRowLastColumn="0" w:lastRowFirstColumn="0" w:lastRowLastColumn="0"/>
+            <w:tcW w:w="2694" w:type="dxa"/>
+            <w:vMerge w:val="restart"/>
+            <w:vAlign w:val="center"/>
+          </w:tcPr>
+          <w:p>
+            <w:pPr>
+              <w:rPr>
+                <w:b w:val="0"/>
+                <w:bCs w:val="0"/>
+              </w:rPr>
+            </w:pPr>
+            <w:r>
+              <w:rPr>
+                <w:b w:val="0"/>
+                <w:bCs w:val="0"/>
+              </w:rPr>
+              <w:t>o</w:t>
+            </w:r>
+            <w:r>
+              <w:rPr>
+                <w:b w:val="0"/>
+                <w:bCs w:val="0"/>
+              </w:rPr>
+              <w:t>perateur +=</w:t>
+            </w:r>
+          </w:p>
+        </w:tc>
+        <w:tc>
+          <w:tcPr>
+            <w:tcW w:w="4110" w:type="dxa"/>
+            <w:vAlign w:val="center"/>
+          </w:tcPr>
+          <w:p>
+            <w:pPr>
+              <w:cnfStyle w:val="000000000000" w:firstRow="0" w:lastRow="0" w:firstColumn="0" w:lastColumn="0" w:oddVBand="0" w:evenVBand="0" w:oddHBand="0" w:evenHBand="0" w:firstRowFirstColumn="0" w:firstRowLastColumn="0" w:lastRowFirstColumn="0" w:lastRowLastColumn="0"/>
+            </w:pPr>
+            <w:r>
+              <w:t>L’addition s’effectue correctement sur la matrice gauche.</w:t>
+            </w:r>
+          </w:p>
+        </w:tc>
+        <w:tc>
+          <w:tcPr>
+            <w:tcW w:w="1134" w:type="dxa"/>
+            <w:vAlign w:val="center"/>
+          </w:tcPr>
+          <w:p>
+            <w:pPr>
+              <w:jc w:val="center"/>
+              <w:cnfStyle w:val="000000000000" w:firstRow="0" w:lastRow="0" w:firstColumn="0" w:lastColumn="0" w:oddVBand="0" w:evenVBand="0" w:oddHBand="0" w:evenHBand="0" w:firstRowFirstColumn="0" w:firstRowLastColumn="0" w:lastRowFirstColumn="0" w:lastRowLastColumn="0"/>
+            </w:pPr>
+            <w:r>
+              <w:rPr>
+                <w:color w:val="00B050"/>
+              </w:rPr>
+              <w:t>validé</w:t>
+            </w:r>
+          </w:p>
+        </w:tc>
+        <w:tc>
+          <w:tcPr>
+            <w:tcW w:w="1124" w:type="dxa"/>
+            <w:vAlign w:val="center"/>
+          </w:tcPr>
+          <w:p>
+            <w:pPr>
+              <w:jc w:val="center"/>
+              <w:cnfStyle w:val="000000000000" w:firstRow="0" w:lastRow="0" w:firstColumn="0" w:lastColumn="0" w:oddVBand="0" w:evenVBand="0" w:oddHBand="0" w:evenHBand="0" w:firstRowFirstColumn="0" w:firstRowLastColumn="0" w:lastRowFirstColumn="0" w:lastRowLastColumn="0"/>
+            </w:pPr>
+            <w:r>
+              <w:t>//////</w:t>
+            </w:r>
+          </w:p>
+        </w:tc>
+      </w:tr>
+      <w:tr>
+        <w:trPr>
+          <w:cnfStyle w:val="000000100000" w:firstRow="0" w:lastRow="0" w:firstColumn="0" w:lastColumn="0" w:oddVBand="0" w:evenVBand="0" w:oddHBand="1" w:evenHBand="0" w:firstRowFirstColumn="0" w:firstRowLastColumn="0" w:lastRowFirstColumn="0" w:lastRowLastColumn="0"/>
+        </w:trPr>
+        <w:tc>
+          <w:tcPr>
+            <w:cnfStyle w:val="001000000000" w:firstRow="0" w:lastRow="0" w:firstColumn="1" w:lastColumn="0" w:oddVBand="0" w:evenVBand="0" w:oddHBand="0" w:evenHBand="0" w:firstRowFirstColumn="0" w:firstRowLastColumn="0" w:lastRowFirstColumn="0" w:lastRowLastColumn="0"/>
+            <w:tcW w:w="2694" w:type="dxa"/>
+            <w:vMerge/>
+            <w:vAlign w:val="center"/>
+          </w:tcPr>
+          <w:p>
+            <w:pPr>
+              <w:rPr>
+                <w:b w:val="0"/>
+                <w:bCs w:val="0"/>
+              </w:rPr>
+            </w:pPr>
+          </w:p>
+        </w:tc>
+        <w:tc>
+          <w:tcPr>
+            <w:tcW w:w="4110" w:type="dxa"/>
+            <w:vAlign w:val="center"/>
+          </w:tcPr>
+          <w:p>
+            <w:pPr>
+              <w:cnfStyle w:val="000000100000" w:firstRow="0" w:lastRow="0" w:firstColumn="0" w:lastColumn="0" w:oddVBand="0" w:evenVBand="0" w:oddHBand="1" w:evenHBand="0" w:firstRowFirstColumn="0" w:firstRowLastColumn="0" w:lastRowFirstColumn="0" w:lastRowLastColumn="0"/>
+            </w:pPr>
+            <w:r>
+              <w:t>Ne compile pas</w:t>
+            </w:r>
+          </w:p>
+        </w:tc>
+        <w:tc>
+          <w:tcPr>
+            <w:tcW w:w="1134" w:type="dxa"/>
+            <w:vAlign w:val="center"/>
+          </w:tcPr>
+          <w:p>
+            <w:pPr>
+              <w:jc w:val="center"/>
+              <w:cnfStyle w:val="000000100000" w:firstRow="0" w:lastRow="0" w:firstColumn="0" w:lastColumn="0" w:oddVBand="0" w:evenVBand="0" w:oddHBand="1" w:evenHBand="0" w:firstRowFirstColumn="0" w:firstRowLastColumn="0" w:lastRowFirstColumn="0" w:lastRowLastColumn="0"/>
+            </w:pPr>
+            <w:r>
+              <w:t>///////</w:t>
+            </w:r>
+          </w:p>
+        </w:tc>
+        <w:tc>
+          <w:tcPr>
+            <w:tcW w:w="1124" w:type="dxa"/>
+            <w:vAlign w:val="center"/>
+          </w:tcPr>
+          <w:p>
+            <w:pPr>
+              <w:jc w:val="center"/>
+              <w:cnfStyle w:val="000000100000" w:firstRow="0" w:lastRow="0" w:firstColumn="0" w:lastColumn="0" w:oddVBand="0" w:evenVBand="0" w:oddHBand="1" w:evenHBand="0" w:firstRowFirstColumn="0" w:firstRowLastColumn="0" w:lastRowFirstColumn="0" w:lastRowLastColumn="0"/>
+            </w:pPr>
+            <w:r>
+              <w:rPr>
+                <w:color w:val="00B050"/>
+              </w:rPr>
+              <w:t>v</w:t>
+            </w:r>
+            <w:r>
+              <w:rPr>
+                <w:color w:val="00B050"/>
+              </w:rPr>
+              <w:t>alidé</w:t>
+            </w:r>
+          </w:p>
+        </w:tc>
+      </w:tr>
+      <w:tr>
+        <w:tc>
+          <w:tcPr>
+            <w:cnfStyle w:val="001000000000" w:firstRow="0" w:lastRow="0" w:firstColumn="1" w:lastColumn="0" w:oddVBand="0" w:evenVBand="0" w:oddHBand="0" w:evenHBand="0" w:firstRowFirstColumn="0" w:firstRowLastColumn="0" w:lastRowFirstColumn="0" w:lastRowLastColumn="0"/>
+            <w:tcW w:w="2694" w:type="dxa"/>
+            <w:vMerge w:val="restart"/>
+            <w:vAlign w:val="center"/>
+          </w:tcPr>
+          <w:p>
+            <w:pPr>
+              <w:rPr>
+                <w:b w:val="0"/>
+                <w:bCs w:val="0"/>
+              </w:rPr>
+            </w:pPr>
+            <w:r>
+              <w:rPr>
+                <w:b w:val="0"/>
+                <w:bCs w:val="0"/>
+              </w:rPr>
+              <w:t>o</w:t>
+            </w:r>
+            <w:r>
+              <w:rPr>
+                <w:b w:val="0"/>
+                <w:bCs w:val="0"/>
+              </w:rPr>
+              <w:t>perateur </w:t>
+            </w:r>
+            <w:r>
+              <w:rPr>
+                <w:b w:val="0"/>
+                <w:bCs w:val="0"/>
+              </w:rPr>
+              <w:t>*</w:t>
+            </w:r>
+            <w:r>
+              <w:rPr>
+                <w:b w:val="0"/>
+                <w:bCs w:val="0"/>
+              </w:rPr>
+              <w:t>=</w:t>
+            </w:r>
+          </w:p>
+        </w:tc>
+        <w:tc>
+          <w:tcPr>
+            <w:tcW w:w="4110" w:type="dxa"/>
+            <w:vAlign w:val="center"/>
+          </w:tcPr>
+          <w:p>
+            <w:pPr>
+              <w:cnfStyle w:val="000000000000" w:firstRow="0" w:lastRow="0" w:firstColumn="0" w:lastColumn="0" w:oddVBand="0" w:evenVBand="0" w:oddHBand="0" w:evenHBand="0" w:firstRowFirstColumn="0" w:firstRowLastColumn="0" w:lastRowFirstColumn="0" w:lastRowLastColumn="0"/>
+            </w:pPr>
+            <w:r>
+              <w:t>L</w:t>
+            </w:r>
+            <w:r>
+              <w:t>a multiplication</w:t>
+            </w:r>
+            <w:r>
+              <w:t xml:space="preserve"> s’effectue correctement sur la matrice gauche</w:t>
+            </w:r>
+            <w:r>
+              <w:t>.</w:t>
+            </w:r>
+          </w:p>
+        </w:tc>
+        <w:tc>
+          <w:tcPr>
+            <w:tcW w:w="1134" w:type="dxa"/>
+            <w:vAlign w:val="center"/>
+          </w:tcPr>
+          <w:p>
+            <w:pPr>
+              <w:jc w:val="center"/>
+              <w:cnfStyle w:val="000000000000" w:firstRow="0" w:lastRow="0" w:firstColumn="0" w:lastColumn="0" w:oddVBand="0" w:evenVBand="0" w:oddHBand="0" w:evenHBand="0" w:firstRowFirstColumn="0" w:firstRowLastColumn="0" w:lastRowFirstColumn="0" w:lastRowLastColumn="0"/>
+            </w:pPr>
+            <w:r>
+              <w:rPr>
+                <w:color w:val="00B050"/>
+              </w:rPr>
+              <w:t>validé</w:t>
+            </w:r>
+          </w:p>
+        </w:tc>
+        <w:tc>
+          <w:tcPr>
+            <w:tcW w:w="1124" w:type="dxa"/>
+            <w:vAlign w:val="center"/>
+          </w:tcPr>
+          <w:p>
+            <w:pPr>
+              <w:jc w:val="center"/>
+              <w:cnfStyle w:val="000000000000" w:firstRow="0" w:lastRow="0" w:firstColumn="0" w:lastColumn="0" w:oddVBand="0" w:evenVBand="0" w:oddHBand="0" w:evenHBand="0" w:firstRowFirstColumn="0" w:firstRowLastColumn="0" w:lastRowFirstColumn="0" w:lastRowLastColumn="0"/>
+            </w:pPr>
+            <w:r>
+              <w:t>//////</w:t>
+            </w:r>
+          </w:p>
+        </w:tc>
+      </w:tr>
+      <w:tr>
+        <w:trPr>
+          <w:cnfStyle w:val="000000100000" w:firstRow="0" w:lastRow="0" w:firstColumn="0" w:lastColumn="0" w:oddVBand="0" w:evenVBand="0" w:oddHBand="1" w:evenHBand="0" w:firstRowFirstColumn="0" w:firstRowLastColumn="0" w:lastRowFirstColumn="0" w:lastRowLastColumn="0"/>
+        </w:trPr>
+        <w:tc>
+          <w:tcPr>
+            <w:cnfStyle w:val="001000000000" w:firstRow="0" w:lastRow="0" w:firstColumn="1" w:lastColumn="0" w:oddVBand="0" w:evenVBand="0" w:oddHBand="0" w:evenHBand="0" w:firstRowFirstColumn="0" w:firstRowLastColumn="0" w:lastRowFirstColumn="0" w:lastRowLastColumn="0"/>
+            <w:tcW w:w="2694" w:type="dxa"/>
+            <w:vMerge/>
+            <w:vAlign w:val="center"/>
+          </w:tcPr>
+          <w:p>
+            <w:pPr>
+              <w:rPr>
+                <w:b w:val="0"/>
+                <w:bCs w:val="0"/>
+              </w:rPr>
+            </w:pPr>
+          </w:p>
+        </w:tc>
+        <w:tc>
+          <w:tcPr>
+            <w:tcW w:w="4110" w:type="dxa"/>
+            <w:vAlign w:val="center"/>
+          </w:tcPr>
+          <w:p>
+            <w:pPr>
+              <w:cnfStyle w:val="000000100000" w:firstRow="0" w:lastRow="0" w:firstColumn="0" w:lastColumn="0" w:oddVBand="0" w:evenVBand="0" w:oddHBand="1" w:evenHBand="0" w:firstRowFirstColumn="0" w:firstRowLastColumn="0" w:lastRowFirstColumn="0" w:lastRowLastColumn="0"/>
+            </w:pPr>
+            <w:r>
+              <w:t>Ne compile pas</w:t>
+            </w:r>
+          </w:p>
+        </w:tc>
+        <w:tc>
+          <w:tcPr>
+            <w:tcW w:w="1134" w:type="dxa"/>
+            <w:vAlign w:val="center"/>
+          </w:tcPr>
+          <w:p>
+            <w:pPr>
+              <w:jc w:val="center"/>
+              <w:cnfStyle w:val="000000100000" w:firstRow="0" w:lastRow="0" w:firstColumn="0" w:lastColumn="0" w:oddVBand="0" w:evenVBand="0" w:oddHBand="1" w:evenHBand="0" w:firstRowFirstColumn="0" w:firstRowLastColumn="0" w:lastRowFirstColumn="0" w:lastRowLastColumn="0"/>
+            </w:pPr>
+            <w:r>
+              <w:t>///////</w:t>
+            </w:r>
+          </w:p>
+        </w:tc>
+        <w:tc>
+          <w:tcPr>
+            <w:tcW w:w="1124" w:type="dxa"/>
+            <w:vAlign w:val="center"/>
+          </w:tcPr>
+          <w:p>
+            <w:pPr>
+              <w:jc w:val="center"/>
+              <w:cnfStyle w:val="000000100000" w:firstRow="0" w:lastRow="0" w:firstColumn="0" w:lastColumn="0" w:oddVBand="0" w:evenVBand="0" w:oddHBand="1" w:evenHBand="0" w:firstRowFirstColumn="0" w:firstRowLastColumn="0" w:lastRowFirstColumn="0" w:lastRowLastColumn="0"/>
+            </w:pPr>
+            <w:r>
+              <w:rPr>
+                <w:color w:val="00B050"/>
+              </w:rPr>
+              <w:t>v</w:t>
+            </w:r>
+            <w:r>
+              <w:rPr>
+                <w:color w:val="00B050"/>
+              </w:rPr>
+              <w:t>alidé</w:t>
+            </w:r>
+          </w:p>
+        </w:tc>
+      </w:tr>
+      <w:tr>
+        <w:tc>
+          <w:tcPr>
+            <w:cnfStyle w:val="001000000000" w:firstRow="0" w:lastRow="0" w:firstColumn="1" w:lastColumn="0" w:oddVBand="0" w:evenVBand="0" w:oddHBand="0" w:evenHBand="0" w:firstRowFirstColumn="0" w:firstRowLastColumn="0" w:lastRowFirstColumn="0" w:lastRowLastColumn="0"/>
+            <w:tcW w:w="2694" w:type="dxa"/>
+            <w:vMerge w:val="restart"/>
+            <w:vAlign w:val="center"/>
+          </w:tcPr>
+          <w:p>
+            <w:pPr>
+              <w:rPr>
+                <w:b w:val="0"/>
+                <w:bCs w:val="0"/>
+              </w:rPr>
+            </w:pPr>
+            <w:r>
+              <w:rPr>
+                <w:b w:val="0"/>
+                <w:bCs w:val="0"/>
+              </w:rPr>
+              <w:t>o</w:t>
+            </w:r>
+            <w:r>
+              <w:rPr>
+                <w:b w:val="0"/>
+                <w:bCs w:val="0"/>
+              </w:rPr>
+              <w:t>perateur </w:t>
+            </w:r>
+            <w:r>
+              <w:rPr>
+                <w:b w:val="0"/>
+                <w:bCs w:val="0"/>
+              </w:rPr>
+              <w:t>-</w:t>
+            </w:r>
+            <w:r>
+              <w:rPr>
+                <w:b w:val="0"/>
+                <w:bCs w:val="0"/>
+              </w:rPr>
+              <w:t>=</w:t>
+            </w:r>
+          </w:p>
+        </w:tc>
+        <w:tc>
+          <w:tcPr>
+            <w:tcW w:w="4110" w:type="dxa"/>
+            <w:vAlign w:val="center"/>
+          </w:tcPr>
+          <w:p>
+            <w:pPr>
+              <w:cnfStyle w:val="000000000000" w:firstRow="0" w:lastRow="0" w:firstColumn="0" w:lastColumn="0" w:oddVBand="0" w:evenVBand="0" w:oddHBand="0" w:evenHBand="0" w:firstRowFirstColumn="0" w:firstRowLastColumn="0" w:lastRowFirstColumn="0" w:lastRowLastColumn="0"/>
+            </w:pPr>
+            <w:r>
+              <w:t>L</w:t>
+            </w:r>
+            <w:r>
+              <w:t>a soustraction</w:t>
+            </w:r>
+            <w:r>
+              <w:t xml:space="preserve"> s’effectue correctement sur la matrice gauche</w:t>
+            </w:r>
+            <w:r>
+              <w:t>.</w:t>
+            </w:r>
+          </w:p>
+        </w:tc>
+        <w:tc>
+          <w:tcPr>
+            <w:tcW w:w="1134" w:type="dxa"/>
+            <w:vAlign w:val="center"/>
+          </w:tcPr>
+          <w:p>
+            <w:pPr>
+              <w:jc w:val="center"/>
+              <w:cnfStyle w:val="000000000000" w:firstRow="0" w:lastRow="0" w:firstColumn="0" w:lastColumn="0" w:oddVBand="0" w:evenVBand="0" w:oddHBand="0" w:evenHBand="0" w:firstRowFirstColumn="0" w:firstRowLastColumn="0" w:lastRowFirstColumn="0" w:lastRowLastColumn="0"/>
+            </w:pPr>
+            <w:r>
+              <w:rPr>
+                <w:color w:val="00B050"/>
+              </w:rPr>
+              <w:t>validé</w:t>
+            </w:r>
+          </w:p>
+        </w:tc>
+        <w:tc>
+          <w:tcPr>
+            <w:tcW w:w="1124" w:type="dxa"/>
+            <w:vAlign w:val="center"/>
+          </w:tcPr>
+          <w:p>
+            <w:pPr>
+              <w:jc w:val="center"/>
+              <w:cnfStyle w:val="000000000000" w:firstRow="0" w:lastRow="0" w:firstColumn="0" w:lastColumn="0" w:oddVBand="0" w:evenVBand="0" w:oddHBand="0" w:evenHBand="0" w:firstRowFirstColumn="0" w:firstRowLastColumn="0" w:lastRowFirstColumn="0" w:lastRowLastColumn="0"/>
+            </w:pPr>
+            <w:r>
+              <w:t>//////</w:t>
+            </w:r>
+          </w:p>
+        </w:tc>
+      </w:tr>
+      <w:tr>
+        <w:trPr>
+          <w:cnfStyle w:val="000000100000" w:firstRow="0" w:lastRow="0" w:firstColumn="0" w:lastColumn="0" w:oddVBand="0" w:evenVBand="0" w:oddHBand="1" w:evenHBand="0" w:firstRowFirstColumn="0" w:firstRowLastColumn="0" w:lastRowFirstColumn="0" w:lastRowLastColumn="0"/>
+        </w:trPr>
+        <w:tc>
+          <w:tcPr>
+            <w:cnfStyle w:val="001000000000" w:firstRow="0" w:lastRow="0" w:firstColumn="1" w:lastColumn="0" w:oddVBand="0" w:evenVBand="0" w:oddHBand="0" w:evenHBand="0" w:firstRowFirstColumn="0" w:firstRowLastColumn="0" w:lastRowFirstColumn="0" w:lastRowLastColumn="0"/>
+            <w:tcW w:w="2694" w:type="dxa"/>
+            <w:vMerge/>
+            <w:vAlign w:val="center"/>
+          </w:tcPr>
+          <w:p>
+            <w:pPr>
+              <w:rPr>
+                <w:b w:val="0"/>
+                <w:bCs w:val="0"/>
+              </w:rPr>
+            </w:pPr>
+          </w:p>
+        </w:tc>
+        <w:tc>
+          <w:tcPr>
+            <w:tcW w:w="4110" w:type="dxa"/>
+            <w:vAlign w:val="center"/>
+          </w:tcPr>
+          <w:p>
+            <w:pPr>
+              <w:cnfStyle w:val="000000100000" w:firstRow="0" w:lastRow="0" w:firstColumn="0" w:lastColumn="0" w:oddVBand="0" w:evenVBand="0" w:oddHBand="1" w:evenHBand="0" w:firstRowFirstColumn="0" w:firstRowLastColumn="0" w:lastRowFirstColumn="0" w:lastRowLastColumn="0"/>
+            </w:pPr>
+            <w:r>
+              <w:t>Ne compile pas</w:t>
+            </w:r>
+          </w:p>
+        </w:tc>
+        <w:tc>
+          <w:tcPr>
+            <w:tcW w:w="1134" w:type="dxa"/>
+            <w:vAlign w:val="center"/>
+          </w:tcPr>
+          <w:p>
+            <w:pPr>
+              <w:jc w:val="center"/>
+              <w:cnfStyle w:val="000000100000" w:firstRow="0" w:lastRow="0" w:firstColumn="0" w:lastColumn="0" w:oddVBand="0" w:evenVBand="0" w:oddHBand="1" w:evenHBand="0" w:firstRowFirstColumn="0" w:firstRowLastColumn="0" w:lastRowFirstColumn="0" w:lastRowLastColumn="0"/>
+            </w:pPr>
+            <w:r>
+              <w:t>///////</w:t>
+            </w:r>
+          </w:p>
+        </w:tc>
+        <w:tc>
+          <w:tcPr>
+            <w:tcW w:w="1124" w:type="dxa"/>
+            <w:vAlign w:val="center"/>
+          </w:tcPr>
+          <w:p>
+            <w:pPr>
+              <w:jc w:val="center"/>
+              <w:cnfStyle w:val="000000100000" w:firstRow="0" w:lastRow="0" w:firstColumn="0" w:lastColumn="0" w:oddVBand="0" w:evenVBand="0" w:oddHBand="1" w:evenHBand="0" w:firstRowFirstColumn="0" w:firstRowLastColumn="0" w:lastRowFirstColumn="0" w:lastRowLastColumn="0"/>
+            </w:pPr>
+            <w:r>
+              <w:rPr>
+                <w:color w:val="00B050"/>
+              </w:rPr>
+              <w:t>v</w:t>
+            </w:r>
+            <w:r>
+              <w:rPr>
+                <w:color w:val="00B050"/>
+              </w:rPr>
+              <w:t>alidé</w:t>
+            </w:r>
+          </w:p>
+        </w:tc>
+      </w:tr>
+      <w:tr>
+        <w:tc>
+          <w:tcPr>
+            <w:cnfStyle w:val="001000000000" w:firstRow="0" w:lastRow="0" w:firstColumn="1" w:lastColumn="0" w:oddVBand="0" w:evenVBand="0" w:oddHBand="0" w:evenHBand="0" w:firstRowFirstColumn="0" w:firstRowLastColumn="0" w:lastRowFirstColumn="0" w:lastRowLastColumn="0"/>
+            <w:tcW w:w="2694" w:type="dxa"/>
+            <w:vMerge w:val="restart"/>
+            <w:vAlign w:val="center"/>
+          </w:tcPr>
+          <w:p>
+            <w:pPr>
+              <w:rPr>
+                <w:b w:val="0"/>
+                <w:bCs w:val="0"/>
+              </w:rPr>
+            </w:pPr>
+            <w:r>
+              <w:rPr>
+                <w:b w:val="0"/>
+                <w:bCs w:val="0"/>
+              </w:rPr>
+              <w:t>operateur +</w:t>
+            </w:r>
+          </w:p>
+        </w:tc>
+        <w:tc>
+          <w:tcPr>
+            <w:tcW w:w="4110" w:type="dxa"/>
+            <w:vAlign w:val="center"/>
+          </w:tcPr>
+          <w:p>
+            <w:pPr>
+              <w:cnfStyle w:val="000000000000" w:firstRow="0" w:lastRow="0" w:firstColumn="0" w:lastColumn="0" w:oddVBand="0" w:evenVBand="0" w:oddHBand="0" w:evenHBand="0" w:firstRowFirstColumn="0" w:firstRowLastColumn="0" w:lastRowFirstColumn="0" w:lastRowLastColumn="0"/>
+            </w:pPr>
+            <w:r>
+              <w:t>L’addition s’effectue correctement sur la matrice gauche.</w:t>
+            </w:r>
+          </w:p>
+        </w:tc>
+        <w:tc>
+          <w:tcPr>
+            <w:tcW w:w="1134" w:type="dxa"/>
+            <w:vAlign w:val="center"/>
+          </w:tcPr>
+          <w:p>
+            <w:pPr>
+              <w:jc w:val="center"/>
+              <w:cnfStyle w:val="000000000000" w:firstRow="0" w:lastRow="0" w:firstColumn="0" w:lastColumn="0" w:oddVBand="0" w:evenVBand="0" w:oddHBand="0" w:evenHBand="0" w:firstRowFirstColumn="0" w:firstRowLastColumn="0" w:lastRowFirstColumn="0" w:lastRowLastColumn="0"/>
+            </w:pPr>
+            <w:r>
+              <w:rPr>
+                <w:color w:val="00B050"/>
+              </w:rPr>
+              <w:t>validé</w:t>
+            </w:r>
+          </w:p>
+        </w:tc>
+        <w:tc>
+          <w:tcPr>
+            <w:tcW w:w="1124" w:type="dxa"/>
+            <w:vAlign w:val="center"/>
+          </w:tcPr>
+          <w:p>
+            <w:pPr>
+              <w:jc w:val="center"/>
+              <w:cnfStyle w:val="000000000000" w:firstRow="0" w:lastRow="0" w:firstColumn="0" w:lastColumn="0" w:oddVBand="0" w:evenVBand="0" w:oddHBand="0" w:evenHBand="0" w:firstRowFirstColumn="0" w:firstRowLastColumn="0" w:lastRowFirstColumn="0" w:lastRowLastColumn="0"/>
+            </w:pPr>
+            <w:r>
+              <w:t>//////</w:t>
+            </w:r>
+          </w:p>
+        </w:tc>
+      </w:tr>
+      <w:tr>
+        <w:trPr>
+          <w:cnfStyle w:val="000000100000" w:firstRow="0" w:lastRow="0" w:firstColumn="0" w:lastColumn="0" w:oddVBand="0" w:evenVBand="0" w:oddHBand="1" w:evenHBand="0" w:firstRowFirstColumn="0" w:firstRowLastColumn="0" w:lastRowFirstColumn="0" w:lastRowLastColumn="0"/>
+        </w:trPr>
+        <w:tc>
+          <w:tcPr>
+            <w:cnfStyle w:val="001000000000" w:firstRow="0" w:lastRow="0" w:firstColumn="1" w:lastColumn="0" w:oddVBand="0" w:evenVBand="0" w:oddHBand="0" w:evenHBand="0" w:firstRowFirstColumn="0" w:firstRowLastColumn="0" w:lastRowFirstColumn="0" w:lastRowLastColumn="0"/>
+            <w:tcW w:w="2694" w:type="dxa"/>
+            <w:vMerge/>
+            <w:vAlign w:val="center"/>
+          </w:tcPr>
+          <w:p>
+            <w:pPr>
+              <w:rPr>
+                <w:b w:val="0"/>
+                <w:bCs w:val="0"/>
+              </w:rPr>
+            </w:pPr>
+          </w:p>
+        </w:tc>
+        <w:tc>
+          <w:tcPr>
+            <w:tcW w:w="4110" w:type="dxa"/>
+            <w:vAlign w:val="center"/>
+          </w:tcPr>
+          <w:p>
+            <w:pPr>
+              <w:cnfStyle w:val="000000100000" w:firstRow="0" w:lastRow="0" w:firstColumn="0" w:lastColumn="0" w:oddVBand="0" w:evenVBand="0" w:oddHBand="1" w:evenHBand="0" w:firstRowFirstColumn="0" w:firstRowLastColumn="0" w:lastRowFirstColumn="0" w:lastRowLastColumn="0"/>
+            </w:pPr>
+            <w:r>
+              <w:t>Ne compile pas</w:t>
+            </w:r>
+          </w:p>
+        </w:tc>
+        <w:tc>
+          <w:tcPr>
+            <w:tcW w:w="1134" w:type="dxa"/>
+            <w:vAlign w:val="center"/>
+          </w:tcPr>
+          <w:p>
+            <w:pPr>
+              <w:jc w:val="center"/>
+              <w:cnfStyle w:val="000000100000" w:firstRow="0" w:lastRow="0" w:firstColumn="0" w:lastColumn="0" w:oddVBand="0" w:evenVBand="0" w:oddHBand="1" w:evenHBand="0" w:firstRowFirstColumn="0" w:firstRowLastColumn="0" w:lastRowFirstColumn="0" w:lastRowLastColumn="0"/>
+            </w:pPr>
+            <w:r>
+              <w:t>///////</w:t>
+            </w:r>
+          </w:p>
+        </w:tc>
+        <w:tc>
+          <w:tcPr>
+            <w:tcW w:w="1124" w:type="dxa"/>
+            <w:vAlign w:val="center"/>
+          </w:tcPr>
+          <w:p>
+            <w:pPr>
+              <w:jc w:val="center"/>
+              <w:cnfStyle w:val="000000100000" w:firstRow="0" w:lastRow="0" w:firstColumn="0" w:lastColumn="0" w:oddVBand="0" w:evenVBand="0" w:oddHBand="1" w:evenHBand="0" w:firstRowFirstColumn="0" w:firstRowLastColumn="0" w:lastRowFirstColumn="0" w:lastRowLastColumn="0"/>
+            </w:pPr>
+            <w:r>
+              <w:rPr>
+                <w:color w:val="00B050"/>
+              </w:rPr>
+              <w:t>v</w:t>
+            </w:r>
+            <w:r>
+              <w:rPr>
+                <w:color w:val="00B050"/>
+              </w:rPr>
+              <w:t>alidé</w:t>
+            </w:r>
+          </w:p>
+        </w:tc>
+      </w:tr>
+      <w:tr>
+        <w:tc>
+          <w:tcPr>
+            <w:cnfStyle w:val="001000000000" w:firstRow="0" w:lastRow="0" w:firstColumn="1" w:lastColumn="0" w:oddVBand="0" w:evenVBand="0" w:oddHBand="0" w:evenHBand="0" w:firstRowFirstColumn="0" w:firstRowLastColumn="0" w:lastRowFirstColumn="0" w:lastRowLastColumn="0"/>
+            <w:tcW w:w="2694" w:type="dxa"/>
+            <w:vMerge w:val="restart"/>
+            <w:vAlign w:val="center"/>
+          </w:tcPr>
+          <w:p>
+            <w:pPr>
+              <w:rPr>
+                <w:b w:val="0"/>
+                <w:bCs w:val="0"/>
+              </w:rPr>
+            </w:pPr>
+            <w:r>
+              <w:rPr>
+                <w:b w:val="0"/>
+                <w:bCs w:val="0"/>
+              </w:rPr>
+              <w:t>operateur *</w:t>
+            </w:r>
+          </w:p>
+        </w:tc>
+        <w:tc>
+          <w:tcPr>
+            <w:tcW w:w="4110" w:type="dxa"/>
+            <w:vAlign w:val="center"/>
+          </w:tcPr>
+          <w:p>
+            <w:pPr>
+              <w:cnfStyle w:val="000000000000" w:firstRow="0" w:lastRow="0" w:firstColumn="0" w:lastColumn="0" w:oddVBand="0" w:evenVBand="0" w:oddHBand="0" w:evenHBand="0" w:firstRowFirstColumn="0" w:firstRowLastColumn="0" w:lastRowFirstColumn="0" w:lastRowLastColumn="0"/>
+            </w:pPr>
+            <w:r>
+              <w:t>La multiplication s’effectue correctement sur la matrice gauche.</w:t>
+            </w:r>
+          </w:p>
+        </w:tc>
+        <w:tc>
+          <w:tcPr>
+            <w:tcW w:w="1134" w:type="dxa"/>
+            <w:vAlign w:val="center"/>
+          </w:tcPr>
+          <w:p>
+            <w:pPr>
+              <w:jc w:val="center"/>
+              <w:cnfStyle w:val="000000000000" w:firstRow="0" w:lastRow="0" w:firstColumn="0" w:lastColumn="0" w:oddVBand="0" w:evenVBand="0" w:oddHBand="0" w:evenHBand="0" w:firstRowFirstColumn="0" w:firstRowLastColumn="0" w:lastRowFirstColumn="0" w:lastRowLastColumn="0"/>
+            </w:pPr>
+            <w:r>
+              <w:rPr>
+                <w:color w:val="00B050"/>
+              </w:rPr>
+              <w:t>validé</w:t>
+            </w:r>
+          </w:p>
+        </w:tc>
+        <w:tc>
+          <w:tcPr>
+            <w:tcW w:w="1124" w:type="dxa"/>
+            <w:vAlign w:val="center"/>
+          </w:tcPr>
+          <w:p>
+            <w:pPr>
+              <w:jc w:val="center"/>
+              <w:cnfStyle w:val="000000000000" w:firstRow="0" w:lastRow="0" w:firstColumn="0" w:lastColumn="0" w:oddVBand="0" w:evenVBand="0" w:oddHBand="0" w:evenHBand="0" w:firstRowFirstColumn="0" w:firstRowLastColumn="0" w:lastRowFirstColumn="0" w:lastRowLastColumn="0"/>
+            </w:pPr>
+            <w:r>
+              <w:t>//////</w:t>
+            </w:r>
+          </w:p>
+        </w:tc>
+      </w:tr>
+      <w:tr>
+        <w:trPr>
+          <w:cnfStyle w:val="000000100000" w:firstRow="0" w:lastRow="0" w:firstColumn="0" w:lastColumn="0" w:oddVBand="0" w:evenVBand="0" w:oddHBand="1" w:evenHBand="0" w:firstRowFirstColumn="0" w:firstRowLastColumn="0" w:lastRowFirstColumn="0" w:lastRowLastColumn="0"/>
+        </w:trPr>
+        <w:tc>
+          <w:tcPr>
+            <w:cnfStyle w:val="001000000000" w:firstRow="0" w:lastRow="0" w:firstColumn="1" w:lastColumn="0" w:oddVBand="0" w:evenVBand="0" w:oddHBand="0" w:evenHBand="0" w:firstRowFirstColumn="0" w:firstRowLastColumn="0" w:lastRowFirstColumn="0" w:lastRowLastColumn="0"/>
+            <w:tcW w:w="2694" w:type="dxa"/>
+            <w:vMerge/>
+            <w:vAlign w:val="center"/>
+          </w:tcPr>
+          <w:p>
+            <w:pPr>
+              <w:rPr>
+                <w:b w:val="0"/>
+                <w:bCs w:val="0"/>
+              </w:rPr>
+            </w:pPr>
+          </w:p>
+        </w:tc>
+        <w:tc>
+          <w:tcPr>
+            <w:tcW w:w="4110" w:type="dxa"/>
+            <w:vAlign w:val="center"/>
+          </w:tcPr>
+          <w:p>
+            <w:pPr>
+              <w:cnfStyle w:val="000000100000" w:firstRow="0" w:lastRow="0" w:firstColumn="0" w:lastColumn="0" w:oddVBand="0" w:evenVBand="0" w:oddHBand="1" w:evenHBand="0" w:firstRowFirstColumn="0" w:firstRowLastColumn="0" w:lastRowFirstColumn="0" w:lastRowLastColumn="0"/>
+            </w:pPr>
+            <w:r>
+              <w:t>Ne compile pas</w:t>
+            </w:r>
+          </w:p>
+        </w:tc>
+        <w:tc>
+          <w:tcPr>
+            <w:tcW w:w="1134" w:type="dxa"/>
+            <w:vAlign w:val="center"/>
+          </w:tcPr>
+          <w:p>
+            <w:pPr>
+              <w:jc w:val="center"/>
+              <w:cnfStyle w:val="000000100000" w:firstRow="0" w:lastRow="0" w:firstColumn="0" w:lastColumn="0" w:oddVBand="0" w:evenVBand="0" w:oddHBand="1" w:evenHBand="0" w:firstRowFirstColumn="0" w:firstRowLastColumn="0" w:lastRowFirstColumn="0" w:lastRowLastColumn="0"/>
+            </w:pPr>
+            <w:r>
+              <w:t>///////</w:t>
+            </w:r>
+          </w:p>
+        </w:tc>
+        <w:tc>
+          <w:tcPr>
+            <w:tcW w:w="1124" w:type="dxa"/>
+            <w:vAlign w:val="center"/>
+          </w:tcPr>
+          <w:p>
+            <w:pPr>
+              <w:jc w:val="center"/>
+              <w:cnfStyle w:val="000000100000" w:firstRow="0" w:lastRow="0" w:firstColumn="0" w:lastColumn="0" w:oddVBand="0" w:evenVBand="0" w:oddHBand="1" w:evenHBand="0" w:firstRowFirstColumn="0" w:firstRowLastColumn="0" w:lastRowFirstColumn="0" w:lastRowLastColumn="0"/>
+            </w:pPr>
+            <w:r>
+              <w:rPr>
+                <w:color w:val="00B050"/>
+              </w:rPr>
+              <w:t>v</w:t>
+            </w:r>
+            <w:r>
+              <w:rPr>
+                <w:color w:val="00B050"/>
+              </w:rPr>
+              <w:t>alidé</w:t>
+            </w:r>
+          </w:p>
+        </w:tc>
+      </w:tr>
+      <w:tr>
+        <w:tc>
+          <w:tcPr>
+            <w:cnfStyle w:val="001000000000" w:firstRow="0" w:lastRow="0" w:firstColumn="1" w:lastColumn="0" w:oddVBand="0" w:evenVBand="0" w:oddHBand="0" w:evenHBand="0" w:firstRowFirstColumn="0" w:firstRowLastColumn="0" w:lastRowFirstColumn="0" w:lastRowLastColumn="0"/>
+            <w:tcW w:w="2694" w:type="dxa"/>
+            <w:vMerge w:val="restart"/>
+            <w:vAlign w:val="center"/>
+          </w:tcPr>
+          <w:p>
+            <w:pPr>
+              <w:rPr>
+                <w:b w:val="0"/>
+                <w:bCs w:val="0"/>
+              </w:rPr>
+            </w:pPr>
+            <w:r>
+              <w:rPr>
+                <w:b w:val="0"/>
+                <w:bCs w:val="0"/>
+              </w:rPr>
+              <w:t>operateur -</w:t>
+            </w:r>
+          </w:p>
+        </w:tc>
+        <w:tc>
+          <w:tcPr>
+            <w:tcW w:w="4110" w:type="dxa"/>
+            <w:vAlign w:val="center"/>
+          </w:tcPr>
+          <w:p>
+            <w:pPr>
+              <w:cnfStyle w:val="000000000000" w:firstRow="0" w:lastRow="0" w:firstColumn="0" w:lastColumn="0" w:oddVBand="0" w:evenVBand="0" w:oddHBand="0" w:evenHBand="0" w:firstRowFirstColumn="0" w:firstRowLastColumn="0" w:lastRowFirstColumn="0" w:lastRowLastColumn="0"/>
+            </w:pPr>
+            <w:r>
+              <w:t>La soustraction s’effectue correctement sur la matrice gauche.</w:t>
+            </w:r>
+          </w:p>
+        </w:tc>
+        <w:tc>
+          <w:tcPr>
+            <w:tcW w:w="1134" w:type="dxa"/>
+            <w:vAlign w:val="center"/>
+          </w:tcPr>
+          <w:p>
+            <w:pPr>
+              <w:jc w:val="center"/>
+              <w:cnfStyle w:val="000000000000" w:firstRow="0" w:lastRow="0" w:firstColumn="0" w:lastColumn="0" w:oddVBand="0" w:evenVBand="0" w:oddHBand="0" w:evenHBand="0" w:firstRowFirstColumn="0" w:firstRowLastColumn="0" w:lastRowFirstColumn="0" w:lastRowLastColumn="0"/>
+            </w:pPr>
+            <w:r>
+              <w:rPr>
+                <w:color w:val="00B050"/>
+              </w:rPr>
+              <w:t>validé</w:t>
+            </w:r>
+          </w:p>
+        </w:tc>
+        <w:tc>
+          <w:tcPr>
+            <w:tcW w:w="1124" w:type="dxa"/>
+            <w:vAlign w:val="center"/>
+          </w:tcPr>
+          <w:p>
+            <w:pPr>
+              <w:jc w:val="center"/>
+              <w:cnfStyle w:val="000000000000" w:firstRow="0" w:lastRow="0" w:firstColumn="0" w:lastColumn="0" w:oddVBand="0" w:evenVBand="0" w:oddHBand="0" w:evenHBand="0" w:firstRowFirstColumn="0" w:firstRowLastColumn="0" w:lastRowFirstColumn="0" w:lastRowLastColumn="0"/>
+            </w:pPr>
+            <w:r>
+              <w:t>//////</w:t>
+            </w:r>
+          </w:p>
+        </w:tc>
+      </w:tr>
+      <w:tr>
+        <w:trPr>
+          <w:cnfStyle w:val="000000100000" w:firstRow="0" w:lastRow="0" w:firstColumn="0" w:lastColumn="0" w:oddVBand="0" w:evenVBand="0" w:oddHBand="1" w:evenHBand="0" w:firstRowFirstColumn="0" w:firstRowLastColumn="0" w:lastRowFirstColumn="0" w:lastRowLastColumn="0"/>
+        </w:trPr>
+        <w:tc>
+          <w:tcPr>
+            <w:cnfStyle w:val="001000000000" w:firstRow="0" w:lastRow="0" w:firstColumn="1" w:lastColumn="0" w:oddVBand="0" w:evenVBand="0" w:oddHBand="0" w:evenHBand="0" w:firstRowFirstColumn="0" w:firstRowLastColumn="0" w:lastRowFirstColumn="0" w:lastRowLastColumn="0"/>
+            <w:tcW w:w="2694" w:type="dxa"/>
+            <w:vMerge/>
+            <w:vAlign w:val="center"/>
+          </w:tcPr>
+          <w:p>
+            <w:pPr>
+              <w:rPr>
+                <w:b w:val="0"/>
+                <w:bCs w:val="0"/>
+              </w:rPr>
+            </w:pPr>
+          </w:p>
+        </w:tc>
+        <w:tc>
+          <w:tcPr>
+            <w:tcW w:w="4110" w:type="dxa"/>
+            <w:vAlign w:val="center"/>
+          </w:tcPr>
+          <w:p>
+            <w:pPr>
+              <w:cnfStyle w:val="000000100000" w:firstRow="0" w:lastRow="0" w:firstColumn="0" w:lastColumn="0" w:oddVBand="0" w:evenVBand="0" w:oddHBand="1" w:evenHBand="0" w:firstRowFirstColumn="0" w:firstRowLastColumn="0" w:lastRowFirstColumn="0" w:lastRowLastColumn="0"/>
+            </w:pPr>
+            <w:r>
+              <w:t>Ne compile pas</w:t>
+            </w:r>
+          </w:p>
+        </w:tc>
+        <w:tc>
+          <w:tcPr>
+            <w:tcW w:w="1134" w:type="dxa"/>
+            <w:vAlign w:val="center"/>
+          </w:tcPr>
+          <w:p>
+            <w:pPr>
+              <w:jc w:val="center"/>
+              <w:cnfStyle w:val="000000100000" w:firstRow="0" w:lastRow="0" w:firstColumn="0" w:lastColumn="0" w:oddVBand="0" w:evenVBand="0" w:oddHBand="1" w:evenHBand="0" w:firstRowFirstColumn="0" w:firstRowLastColumn="0" w:lastRowFirstColumn="0" w:lastRowLastColumn="0"/>
+            </w:pPr>
+            <w:r>
+              <w:t>///////</w:t>
+            </w:r>
+          </w:p>
+        </w:tc>
+        <w:tc>
+          <w:tcPr>
+            <w:tcW w:w="1124" w:type="dxa"/>
+            <w:vAlign w:val="center"/>
+          </w:tcPr>
+          <w:p>
+            <w:pPr>
+              <w:jc w:val="center"/>
+              <w:cnfStyle w:val="000000100000" w:firstRow="0" w:lastRow="0" w:firstColumn="0" w:lastColumn="0" w:oddVBand="0" w:evenVBand="0" w:oddHBand="1" w:evenHBand="0" w:firstRowFirstColumn="0" w:firstRowLastColumn="0" w:lastRowFirstColumn="0" w:lastRowLastColumn="0"/>
+            </w:pPr>
+            <w:r>
+              <w:rPr>
+                <w:color w:val="00B050"/>
+              </w:rPr>
+              <w:t>v</w:t>
+            </w:r>
+            <w:r>
+              <w:rPr>
+                <w:color w:val="00B050"/>
+              </w:rPr>
+              <w:t>alidé</w:t>
+            </w:r>
+          </w:p>
+        </w:tc>
+      </w:tr>
+      <w:tr>
+        <w:tc>
+          <w:tcPr>
+            <w:cnfStyle w:val="001000000000" w:firstRow="0" w:lastRow="0" w:firstColumn="1" w:lastColumn="0" w:oddVBand="0" w:evenVBand="0" w:oddHBand="0" w:evenHBand="0" w:firstRowFirstColumn="0" w:firstRowLastColumn="0" w:lastRowFirstColumn="0" w:lastRowLastColumn="0"/>
+            <w:tcW w:w="2694" w:type="dxa"/>
+            <w:vMerge w:val="restart"/>
+            <w:vAlign w:val="center"/>
+          </w:tcPr>
+          <w:p>
+            <w:pPr>
+              <w:rPr>
+                <w:b w:val="0"/>
+                <w:bCs w:val="0"/>
+              </w:rPr>
+            </w:pPr>
+            <w:r>
+              <w:rPr>
+                <w:b w:val="0"/>
+                <w:bCs w:val="0"/>
+              </w:rPr>
+              <w:t>Fonction addToPtr</w:t>
+            </w:r>
+          </w:p>
+        </w:tc>
+        <w:tc>
+          <w:tcPr>
+            <w:tcW w:w="4110" w:type="dxa"/>
+            <w:vAlign w:val="center"/>
+          </w:tcPr>
+          <w:p>
+            <w:pPr>
+              <w:cnfStyle w:val="000000000000" w:firstRow="0" w:lastRow="0" w:firstColumn="0" w:lastColumn="0" w:oddVBand="0" w:evenVBand="0" w:oddHBand="0" w:evenHBand="0" w:firstRowFirstColumn="0" w:firstRowLastColumn="0" w:lastRowFirstColumn="0" w:lastRowLastColumn="0"/>
+            </w:pPr>
+            <w:r>
+              <w:t>L’addition s’effectue correctement sur la matrice gauche.</w:t>
+            </w:r>
+          </w:p>
+        </w:tc>
+        <w:tc>
+          <w:tcPr>
+            <w:tcW w:w="1134" w:type="dxa"/>
+            <w:vAlign w:val="center"/>
+          </w:tcPr>
+          <w:p>
+            <w:pPr>
+              <w:jc w:val="center"/>
+              <w:cnfStyle w:val="000000000000" w:firstRow="0" w:lastRow="0" w:firstColumn="0" w:lastColumn="0" w:oddVBand="0" w:evenVBand="0" w:oddHBand="0" w:evenHBand="0" w:firstRowFirstColumn="0" w:firstRowLastColumn="0" w:lastRowFirstColumn="0" w:lastRowLastColumn="0"/>
+            </w:pPr>
+            <w:r>
+              <w:rPr>
+                <w:color w:val="00B050"/>
+              </w:rPr>
+              <w:t>validé</w:t>
+            </w:r>
+          </w:p>
+        </w:tc>
+        <w:tc>
+          <w:tcPr>
+            <w:tcW w:w="1124" w:type="dxa"/>
+            <w:vAlign w:val="center"/>
+          </w:tcPr>
+          <w:p>
+            <w:pPr>
+              <w:jc w:val="center"/>
+              <w:cnfStyle w:val="000000000000" w:firstRow="0" w:lastRow="0" w:firstColumn="0" w:lastColumn="0" w:oddVBand="0" w:evenVBand="0" w:oddHBand="0" w:evenHBand="0" w:firstRowFirstColumn="0" w:firstRowLastColumn="0" w:lastRowFirstColumn="0" w:lastRowLastColumn="0"/>
+            </w:pPr>
+            <w:r>
+              <w:t>//////</w:t>
+            </w:r>
+          </w:p>
+        </w:tc>
+      </w:tr>
+      <w:tr>
+        <w:trPr>
+          <w:cnfStyle w:val="000000100000" w:firstRow="0" w:lastRow="0" w:firstColumn="0" w:lastColumn="0" w:oddVBand="0" w:evenVBand="0" w:oddHBand="1" w:evenHBand="0" w:firstRowFirstColumn="0" w:firstRowLastColumn="0" w:lastRowFirstColumn="0" w:lastRowLastColumn="0"/>
+        </w:trPr>
+        <w:tc>
+          <w:tcPr>
+            <w:cnfStyle w:val="001000000000" w:firstRow="0" w:lastRow="0" w:firstColumn="1" w:lastColumn="0" w:oddVBand="0" w:evenVBand="0" w:oddHBand="0" w:evenHBand="0" w:firstRowFirstColumn="0" w:firstRowLastColumn="0" w:lastRowFirstColumn="0" w:lastRowLastColumn="0"/>
+            <w:tcW w:w="2694" w:type="dxa"/>
+            <w:vMerge/>
+            <w:vAlign w:val="center"/>
+          </w:tcPr>
+          <w:p>
+            <w:pPr>
+              <w:rPr>
+                <w:b w:val="0"/>
+                <w:bCs w:val="0"/>
+              </w:rPr>
+            </w:pPr>
+          </w:p>
+        </w:tc>
+        <w:tc>
+          <w:tcPr>
+            <w:tcW w:w="4110" w:type="dxa"/>
+            <w:vAlign w:val="center"/>
+          </w:tcPr>
+          <w:p>
+            <w:pPr>
+              <w:cnfStyle w:val="000000100000" w:firstRow="0" w:lastRow="0" w:firstColumn="0" w:lastColumn="0" w:oddVBand="0" w:evenVBand="0" w:oddHBand="1" w:evenHBand="0" w:firstRowFirstColumn="0" w:firstRowLastColumn="0" w:lastRowFirstColumn="0" w:lastRowLastColumn="0"/>
+            </w:pPr>
+            <w:r>
+              <w:t>Ne compile pas</w:t>
+            </w:r>
+          </w:p>
+        </w:tc>
+        <w:tc>
+          <w:tcPr>
+            <w:tcW w:w="1134" w:type="dxa"/>
+            <w:vAlign w:val="center"/>
+          </w:tcPr>
+          <w:p>
+            <w:pPr>
+              <w:jc w:val="center"/>
+              <w:cnfStyle w:val="000000100000" w:firstRow="0" w:lastRow="0" w:firstColumn="0" w:lastColumn="0" w:oddVBand="0" w:evenVBand="0" w:oddHBand="1" w:evenHBand="0" w:firstRowFirstColumn="0" w:firstRowLastColumn="0" w:lastRowFirstColumn="0" w:lastRowLastColumn="0"/>
+            </w:pPr>
+            <w:r>
+              <w:t>///////</w:t>
+            </w:r>
+          </w:p>
+        </w:tc>
+        <w:tc>
+          <w:tcPr>
+            <w:tcW w:w="1124" w:type="dxa"/>
+            <w:vAlign w:val="center"/>
+          </w:tcPr>
+          <w:p>
+            <w:pPr>
+              <w:jc w:val="center"/>
+              <w:cnfStyle w:val="000000100000" w:firstRow="0" w:lastRow="0" w:firstColumn="0" w:lastColumn="0" w:oddVBand="0" w:evenVBand="0" w:oddHBand="1" w:evenHBand="0" w:firstRowFirstColumn="0" w:firstRowLastColumn="0" w:lastRowFirstColumn="0" w:lastRowLastColumn="0"/>
+            </w:pPr>
+            <w:r>
+              <w:rPr>
+                <w:color w:val="00B050"/>
+              </w:rPr>
+              <w:t>v</w:t>
+            </w:r>
+            <w:r>
+              <w:rPr>
+                <w:color w:val="00B050"/>
+              </w:rPr>
+              <w:t>alidé</w:t>
+            </w:r>
+          </w:p>
+        </w:tc>
+      </w:tr>
+      <w:tr>
+        <w:tc>
+          <w:tcPr>
+            <w:cnfStyle w:val="001000000000" w:firstRow="0" w:lastRow="0" w:firstColumn="1" w:lastColumn="0" w:oddVBand="0" w:evenVBand="0" w:oddHBand="0" w:evenHBand="0" w:firstRowFirstColumn="0" w:firstRowLastColumn="0" w:lastRowFirstColumn="0" w:lastRowLastColumn="0"/>
+            <w:tcW w:w="2694" w:type="dxa"/>
+            <w:vMerge w:val="restart"/>
+            <w:vAlign w:val="center"/>
+          </w:tcPr>
+          <w:p>
+            <w:pPr>
+              <w:rPr>
+                <w:b w:val="0"/>
+                <w:bCs w:val="0"/>
+              </w:rPr>
+            </w:pPr>
+            <w:r>
+              <w:rPr>
+                <w:b w:val="0"/>
+                <w:bCs w:val="0"/>
+              </w:rPr>
+              <w:t>operateur </w:t>
+            </w:r>
+            <w:r>
+              <w:rPr>
+                <w:b w:val="0"/>
+                <w:bCs w:val="0"/>
+              </w:rPr>
+              <w:t>multToPtr</w:t>
+            </w:r>
+          </w:p>
+        </w:tc>
+        <w:tc>
+          <w:tcPr>
+            <w:tcW w:w="4110" w:type="dxa"/>
+            <w:vAlign w:val="center"/>
+          </w:tcPr>
+          <w:p>
+            <w:pPr>
+              <w:cnfStyle w:val="000000000000" w:firstRow="0" w:lastRow="0" w:firstColumn="0" w:lastColumn="0" w:oddVBand="0" w:evenVBand="0" w:oddHBand="0" w:evenHBand="0" w:firstRowFirstColumn="0" w:firstRowLastColumn="0" w:lastRowFirstColumn="0" w:lastRowLastColumn="0"/>
+            </w:pPr>
+            <w:r>
+              <w:t>La multiplication s’effectue correctement sur la matrice gauche.</w:t>
+            </w:r>
+          </w:p>
+        </w:tc>
+        <w:tc>
+          <w:tcPr>
+            <w:tcW w:w="1134" w:type="dxa"/>
+            <w:vAlign w:val="center"/>
+          </w:tcPr>
+          <w:p>
+            <w:pPr>
+              <w:jc w:val="center"/>
+              <w:cnfStyle w:val="000000000000" w:firstRow="0" w:lastRow="0" w:firstColumn="0" w:lastColumn="0" w:oddVBand="0" w:evenVBand="0" w:oddHBand="0" w:evenHBand="0" w:firstRowFirstColumn="0" w:firstRowLastColumn="0" w:lastRowFirstColumn="0" w:lastRowLastColumn="0"/>
+            </w:pPr>
+            <w:r>
+              <w:rPr>
+                <w:color w:val="00B050"/>
+              </w:rPr>
+              <w:t>validé</w:t>
+            </w:r>
+          </w:p>
+        </w:tc>
+        <w:tc>
+          <w:tcPr>
+            <w:tcW w:w="1124" w:type="dxa"/>
+            <w:vAlign w:val="center"/>
+          </w:tcPr>
+          <w:p>
+            <w:pPr>
+              <w:jc w:val="center"/>
+              <w:cnfStyle w:val="000000000000" w:firstRow="0" w:lastRow="0" w:firstColumn="0" w:lastColumn="0" w:oddVBand="0" w:evenVBand="0" w:oddHBand="0" w:evenHBand="0" w:firstRowFirstColumn="0" w:firstRowLastColumn="0" w:lastRowFirstColumn="0" w:lastRowLastColumn="0"/>
+            </w:pPr>
+            <w:r>
+              <w:t>//////</w:t>
+            </w:r>
+          </w:p>
+        </w:tc>
+      </w:tr>
+      <w:tr>
+        <w:trPr>
+          <w:cnfStyle w:val="000000100000" w:firstRow="0" w:lastRow="0" w:firstColumn="0" w:lastColumn="0" w:oddVBand="0" w:evenVBand="0" w:oddHBand="1" w:evenHBand="0" w:firstRowFirstColumn="0" w:firstRowLastColumn="0" w:lastRowFirstColumn="0" w:lastRowLastColumn="0"/>
+        </w:trPr>
+        <w:tc>
+          <w:tcPr>
+            <w:cnfStyle w:val="001000000000" w:firstRow="0" w:lastRow="0" w:firstColumn="1" w:lastColumn="0" w:oddVBand="0" w:evenVBand="0" w:oddHBand="0" w:evenHBand="0" w:firstRowFirstColumn="0" w:firstRowLastColumn="0" w:lastRowFirstColumn="0" w:lastRowLastColumn="0"/>
+            <w:tcW w:w="2694" w:type="dxa"/>
+            <w:vMerge/>
+            <w:vAlign w:val="center"/>
+          </w:tcPr>
+          <w:p>
+            <w:pPr>
+              <w:rPr>
+                <w:b w:val="0"/>
+                <w:bCs w:val="0"/>
+              </w:rPr>
+            </w:pPr>
+          </w:p>
+        </w:tc>
+        <w:tc>
+          <w:tcPr>
+            <w:tcW w:w="4110" w:type="dxa"/>
+            <w:vAlign w:val="center"/>
+          </w:tcPr>
+          <w:p>
+            <w:pPr>
+              <w:cnfStyle w:val="000000100000" w:firstRow="0" w:lastRow="0" w:firstColumn="0" w:lastColumn="0" w:oddVBand="0" w:evenVBand="0" w:oddHBand="1" w:evenHBand="0" w:firstRowFirstColumn="0" w:firstRowLastColumn="0" w:lastRowFirstColumn="0" w:lastRowLastColumn="0"/>
+            </w:pPr>
+            <w:r>
+              <w:t>Ne compile pas</w:t>
+            </w:r>
+          </w:p>
+        </w:tc>
+        <w:tc>
+          <w:tcPr>
+            <w:tcW w:w="1134" w:type="dxa"/>
+            <w:vAlign w:val="center"/>
+          </w:tcPr>
+          <w:p>
+            <w:pPr>
+              <w:jc w:val="center"/>
+              <w:cnfStyle w:val="000000100000" w:firstRow="0" w:lastRow="0" w:firstColumn="0" w:lastColumn="0" w:oddVBand="0" w:evenVBand="0" w:oddHBand="1" w:evenHBand="0" w:firstRowFirstColumn="0" w:firstRowLastColumn="0" w:lastRowFirstColumn="0" w:lastRowLastColumn="0"/>
+            </w:pPr>
+            <w:r>
+              <w:t>///////</w:t>
+            </w:r>
+          </w:p>
+        </w:tc>
+        <w:tc>
+          <w:tcPr>
+            <w:tcW w:w="1124" w:type="dxa"/>
+            <w:vAlign w:val="center"/>
+          </w:tcPr>
+          <w:p>
+            <w:pPr>
+              <w:jc w:val="center"/>
+              <w:cnfStyle w:val="000000100000" w:firstRow="0" w:lastRow="0" w:firstColumn="0" w:lastColumn="0" w:oddVBand="0" w:evenVBand="0" w:oddHBand="1" w:evenHBand="0" w:firstRowFirstColumn="0" w:firstRowLastColumn="0" w:lastRowFirstColumn="0" w:lastRowLastColumn="0"/>
+            </w:pPr>
+            <w:r>
+              <w:rPr>
+                <w:color w:val="00B050"/>
+              </w:rPr>
+              <w:t>v</w:t>
+            </w:r>
+            <w:r>
+              <w:rPr>
+                <w:color w:val="00B050"/>
+              </w:rPr>
+              <w:t>alidé</w:t>
+            </w:r>
+          </w:p>
+        </w:tc>
+      </w:tr>
+      <w:tr>
+        <w:tc>
+          <w:tcPr>
+            <w:cnfStyle w:val="001000000000" w:firstRow="0" w:lastRow="0" w:firstColumn="1" w:lastColumn="0" w:oddVBand="0" w:evenVBand="0" w:oddHBand="0" w:evenHBand="0" w:firstRowFirstColumn="0" w:firstRowLastColumn="0" w:lastRowFirstColumn="0" w:lastRowLastColumn="0"/>
+            <w:tcW w:w="2694" w:type="dxa"/>
+            <w:vMerge w:val="restart"/>
+            <w:vAlign w:val="center"/>
+          </w:tcPr>
+          <w:p>
+            <w:pPr>
+              <w:rPr>
+                <w:b w:val="0"/>
+                <w:bCs w:val="0"/>
+              </w:rPr>
+            </w:pPr>
+            <w:r>
+              <w:rPr>
+                <w:b w:val="0"/>
+                <w:bCs w:val="0"/>
+              </w:rPr>
+              <w:t>operateur </w:t>
+            </w:r>
+            <w:r>
+              <w:rPr>
+                <w:b w:val="0"/>
+                <w:bCs w:val="0"/>
+              </w:rPr>
+              <w:t>subToPtr</w:t>
+            </w:r>
+          </w:p>
+        </w:tc>
+        <w:tc>
+          <w:tcPr>
+            <w:tcW w:w="4110" w:type="dxa"/>
+            <w:vAlign w:val="center"/>
+          </w:tcPr>
+          <w:p>
+            <w:pPr>
+              <w:cnfStyle w:val="000000000000" w:firstRow="0" w:lastRow="0" w:firstColumn="0" w:lastColumn="0" w:oddVBand="0" w:evenVBand="0" w:oddHBand="0" w:evenHBand="0" w:firstRowFirstColumn="0" w:firstRowLastColumn="0" w:lastRowFirstColumn="0" w:lastRowLastColumn="0"/>
+            </w:pPr>
+            <w:r>
+              <w:t>La soustraction s’effectue correctement sur la matrice gauche.</w:t>
+            </w:r>
+          </w:p>
+        </w:tc>
+        <w:tc>
+          <w:tcPr>
+            <w:tcW w:w="1134" w:type="dxa"/>
+            <w:vAlign w:val="center"/>
+          </w:tcPr>
+          <w:p>
+            <w:pPr>
+              <w:jc w:val="center"/>
+              <w:cnfStyle w:val="000000000000" w:firstRow="0" w:lastRow="0" w:firstColumn="0" w:lastColumn="0" w:oddVBand="0" w:evenVBand="0" w:oddHBand="0" w:evenHBand="0" w:firstRowFirstColumn="0" w:firstRowLastColumn="0" w:lastRowFirstColumn="0" w:lastRowLastColumn="0"/>
+            </w:pPr>
+            <w:r>
+              <w:rPr>
+                <w:color w:val="00B050"/>
+              </w:rPr>
+              <w:t>validé</w:t>
+            </w:r>
+          </w:p>
+        </w:tc>
+        <w:tc>
+          <w:tcPr>
+            <w:tcW w:w="1124" w:type="dxa"/>
+            <w:vAlign w:val="center"/>
+          </w:tcPr>
+          <w:p>
+            <w:pPr>
+              <w:jc w:val="center"/>
+              <w:cnfStyle w:val="000000000000" w:firstRow="0" w:lastRow="0" w:firstColumn="0" w:lastColumn="0" w:oddVBand="0" w:evenVBand="0" w:oddHBand="0" w:evenHBand="0" w:firstRowFirstColumn="0" w:firstRowLastColumn="0" w:lastRowFirstColumn="0" w:lastRowLastColumn="0"/>
+            </w:pPr>
+            <w:r>
+              <w:t>//////</w:t>
+            </w:r>
+          </w:p>
+        </w:tc>
+      </w:tr>
+      <w:tr>
+        <w:trPr>
+          <w:cnfStyle w:val="000000100000" w:firstRow="0" w:lastRow="0" w:firstColumn="0" w:lastColumn="0" w:oddVBand="0" w:evenVBand="0" w:oddHBand="1" w:evenHBand="0" w:firstRowFirstColumn="0" w:firstRowLastColumn="0" w:lastRowFirstColumn="0" w:lastRowLastColumn="0"/>
+        </w:trPr>
+        <w:tc>
+          <w:tcPr>
+            <w:cnfStyle w:val="001000000000" w:firstRow="0" w:lastRow="0" w:firstColumn="1" w:lastColumn="0" w:oddVBand="0" w:evenVBand="0" w:oddHBand="0" w:evenHBand="0" w:firstRowFirstColumn="0" w:firstRowLastColumn="0" w:lastRowFirstColumn="0" w:lastRowLastColumn="0"/>
+            <w:tcW w:w="2694" w:type="dxa"/>
+            <w:vMerge/>
+            <w:vAlign w:val="center"/>
+          </w:tcPr>
+          <w:p/>
+        </w:tc>
+        <w:tc>
+          <w:tcPr>
+            <w:tcW w:w="4110" w:type="dxa"/>
+            <w:vAlign w:val="center"/>
+          </w:tcPr>
+          <w:p>
+            <w:pPr>
+              <w:cnfStyle w:val="000000100000" w:firstRow="0" w:lastRow="0" w:firstColumn="0" w:lastColumn="0" w:oddVBand="0" w:evenVBand="0" w:oddHBand="1" w:evenHBand="0" w:firstRowFirstColumn="0" w:firstRowLastColumn="0" w:lastRowFirstColumn="0" w:lastRowLastColumn="0"/>
+            </w:pPr>
+            <w:r>
+              <w:t>Ne compile pas</w:t>
+            </w:r>
+          </w:p>
+        </w:tc>
+        <w:tc>
+          <w:tcPr>
+            <w:tcW w:w="1134" w:type="dxa"/>
+            <w:vAlign w:val="center"/>
+          </w:tcPr>
+          <w:p>
+            <w:pPr>
+              <w:jc w:val="center"/>
+              <w:cnfStyle w:val="000000100000" w:firstRow="0" w:lastRow="0" w:firstColumn="0" w:lastColumn="0" w:oddVBand="0" w:evenVBand="0" w:oddHBand="1" w:evenHBand="0" w:firstRowFirstColumn="0" w:firstRowLastColumn="0" w:lastRowFirstColumn="0" w:lastRowLastColumn="0"/>
+            </w:pPr>
+            <w:r>
+              <w:t>///////</w:t>
+            </w:r>
+          </w:p>
+        </w:tc>
+        <w:tc>
+          <w:tcPr>
+            <w:tcW w:w="1124" w:type="dxa"/>
+            <w:vAlign w:val="center"/>
+          </w:tcPr>
+          <w:p>
+            <w:pPr>
+              <w:jc w:val="center"/>
+              <w:cnfStyle w:val="000000100000" w:firstRow="0" w:lastRow="0" w:firstColumn="0" w:lastColumn="0" w:oddVBand="0" w:evenVBand="0" w:oddHBand="1" w:evenHBand="0" w:firstRowFirstColumn="0" w:firstRowLastColumn="0" w:lastRowFirstColumn="0" w:lastRowLastColumn="0"/>
+            </w:pPr>
+            <w:r>
+              <w:rPr>
+                <w:color w:val="00B050"/>
+              </w:rPr>
+              <w:t>v</w:t>
+            </w:r>
+            <w:r>
+              <w:rPr>
+                <w:color w:val="00B050"/>
+              </w:rPr>
+              <w:t>alidé</w:t>
+            </w:r>
+          </w:p>
+        </w:tc>
+      </w:tr>
+      <w:tr>
+        <w:tc>
+          <w:tcPr>
+            <w:cnfStyle w:val="001000000000" w:firstRow="0" w:lastRow="0" w:firstColumn="1" w:lastColumn="0" w:oddVBand="0" w:evenVBand="0" w:oddHBand="0" w:evenHBand="0" w:firstRowFirstColumn="0" w:firstRowLastColumn="0" w:lastRowFirstColumn="0" w:lastRowLastColumn="0"/>
+            <w:tcW w:w="2694" w:type="dxa"/>
+            <w:vAlign w:val="center"/>
+          </w:tcPr>
+          <w:p>
+            <w:pPr>
+              <w:rPr>
+                <w:b w:val="0"/>
+                <w:bCs w:val="0"/>
+              </w:rPr>
+            </w:pPr>
+            <w:r>
+              <w:rPr>
+                <w:b w:val="0"/>
+                <w:bCs w:val="0"/>
+              </w:rPr>
+              <w:t>Création d’une matrice avec un modulo nul.</w:t>
+            </w:r>
+          </w:p>
+        </w:tc>
+        <w:tc>
+          <w:tcPr>
+            <w:tcW w:w="4110" w:type="dxa"/>
+            <w:vAlign w:val="center"/>
+          </w:tcPr>
+          <w:p>
+            <w:pPr>
+              <w:cnfStyle w:val="000000000000" w:firstRow="0" w:lastRow="0" w:firstColumn="0" w:lastColumn="0" w:oddVBand="0" w:evenVBand="0" w:oddHBand="0" w:evenHBand="0" w:firstRowFirstColumn="0" w:firstRowLastColumn="0" w:lastRowFirstColumn="0" w:lastRowLastColumn="0"/>
+            </w:pPr>
+            <w:r>
+              <w:t>Lève une runtime_error</w:t>
+            </w:r>
+            <w:r>
+              <w:t xml:space="preserve"> </w:t>
+            </w:r>
+          </w:p>
+        </w:tc>
+        <w:tc>
+          <w:tcPr>
+            <w:tcW w:w="1134" w:type="dxa"/>
+            <w:vAlign w:val="center"/>
+          </w:tcPr>
+          <w:p>
+            <w:pPr>
+              <w:jc w:val="center"/>
+              <w:cnfStyle w:val="000000000000" w:firstRow="0" w:lastRow="0" w:firstColumn="0" w:lastColumn="0" w:oddVBand="0" w:evenVBand="0" w:oddHBand="0" w:evenHBand="0" w:firstRowFirstColumn="0" w:firstRowLastColumn="0" w:lastRowFirstColumn="0" w:lastRowLastColumn="0"/>
+              <w:rPr>
+                <w:color w:val="00B050"/>
+              </w:rPr>
+            </w:pPr>
+            <w:r>
+              <w:rPr>
+                <w:color w:val="00B050"/>
+              </w:rPr>
+              <w:t>validé</w:t>
+            </w:r>
+          </w:p>
+        </w:tc>
+        <w:tc>
+          <w:tcPr>
+            <w:tcW w:w="1124" w:type="dxa"/>
+            <w:vAlign w:val="center"/>
+          </w:tcPr>
+          <w:p>
+            <w:pPr>
+              <w:jc w:val="center"/>
+              <w:cnfStyle w:val="000000000000" w:firstRow="0" w:lastRow="0" w:firstColumn="0" w:lastColumn="0" w:oddVBand="0" w:evenVBand="0" w:oddHBand="0" w:evenHBand="0" w:firstRowFirstColumn="0" w:firstRowLastColumn="0" w:lastRowFirstColumn="0" w:lastRowLastColumn="0"/>
+              <w:rPr>
+                <w:color w:val="00B050"/>
+              </w:rPr>
+            </w:pPr>
+            <w:r>
+              <w:rPr>
+                <w:color w:val="00B050"/>
+              </w:rPr>
+              <w:t>v</w:t>
+            </w:r>
+            <w:r>
+              <w:rPr>
+                <w:color w:val="00B050"/>
+              </w:rPr>
+              <w:t>alidé</w:t>
+            </w:r>
+          </w:p>
+        </w:tc>
+      </w:tr>
+      <w:tr>
+        <w:trPr>
+          <w:cnfStyle w:val="000000100000" w:firstRow="0" w:lastRow="0" w:firstColumn="0" w:lastColumn="0" w:oddVBand="0" w:evenVBand="0" w:oddHBand="1" w:evenHBand="0" w:firstRowFirstColumn="0" w:firstRowLastColumn="0" w:lastRowFirstColumn="0" w:lastRowLastColumn="0"/>
+        </w:trPr>
+        <w:tc>
+          <w:tcPr>
+            <w:cnfStyle w:val="001000000000" w:firstRow="0" w:lastRow="0" w:firstColumn="1" w:lastColumn="0" w:oddVBand="0" w:evenVBand="0" w:oddHBand="0" w:evenHBand="0" w:firstRowFirstColumn="0" w:firstRowLastColumn="0" w:lastRowFirstColumn="0" w:lastRowLastColumn="0"/>
+            <w:tcW w:w="2694" w:type="dxa"/>
+            <w:vAlign w:val="center"/>
+          </w:tcPr>
+          <w:p>
+            <w:pPr>
+              <w:rPr>
+                <w:b w:val="0"/>
+                <w:bCs w:val="0"/>
+              </w:rPr>
+            </w:pPr>
+            <w:r>
+              <w:rPr>
+                <w:b w:val="0"/>
+                <w:bCs w:val="0"/>
+              </w:rPr>
+              <w:t>Opérations entre deux matrices de modulos différents</w:t>
+            </w:r>
+          </w:p>
+        </w:tc>
+        <w:tc>
+          <w:tcPr>
+            <w:tcW w:w="4110" w:type="dxa"/>
+            <w:vAlign w:val="center"/>
+          </w:tcPr>
+          <w:p>
+            <w:pPr>
+              <w:cnfStyle w:val="000000100000" w:firstRow="0" w:lastRow="0" w:firstColumn="0" w:lastColumn="0" w:oddVBand="0" w:evenVBand="0" w:oddHBand="1" w:evenHBand="0" w:firstRowFirstColumn="0" w:firstRowLastColumn="0" w:lastRowFirstColumn="0" w:lastRowLastColumn="0"/>
+            </w:pPr>
+            <w:r>
+              <w:t>Lève une invalid_argument exception</w:t>
+            </w:r>
+          </w:p>
+        </w:tc>
+        <w:tc>
+          <w:tcPr>
+            <w:tcW w:w="1134" w:type="dxa"/>
+            <w:vAlign w:val="center"/>
+          </w:tcPr>
+          <w:p>
+            <w:pPr>
+              <w:jc w:val="center"/>
+              <w:cnfStyle w:val="000000100000" w:firstRow="0" w:lastRow="0" w:firstColumn="0" w:lastColumn="0" w:oddVBand="0" w:evenVBand="0" w:oddHBand="1" w:evenHBand="0" w:firstRowFirstColumn="0" w:firstRowLastColumn="0" w:lastRowFirstColumn="0" w:lastRowLastColumn="0"/>
+              <w:rPr>
+                <w:color w:val="00B050"/>
+              </w:rPr>
+            </w:pPr>
+            <w:r>
+              <w:rPr>
+                <w:color w:val="00B050"/>
+              </w:rPr>
+              <w:t>validé</w:t>
+            </w:r>
+          </w:p>
+        </w:tc>
+        <w:tc>
+          <w:tcPr>
+            <w:tcW w:w="1124" w:type="dxa"/>
+            <w:vAlign w:val="center"/>
+          </w:tcPr>
+          <w:p>
+            <w:pPr>
+              <w:jc w:val="center"/>
+              <w:cnfStyle w:val="000000100000" w:firstRow="0" w:lastRow="0" w:firstColumn="0" w:lastColumn="0" w:oddVBand="0" w:evenVBand="0" w:oddHBand="1" w:evenHBand="0" w:firstRowFirstColumn="0" w:firstRowLastColumn="0" w:lastRowFirstColumn="0" w:lastRowLastColumn="0"/>
+              <w:rPr>
+                <w:color w:val="00B050"/>
+              </w:rPr>
+            </w:pPr>
+            <w:r>
+              <w:rPr>
+                <w:color w:val="00B050"/>
+              </w:rPr>
+              <w:t>validé</w:t>
+            </w:r>
+          </w:p>
+        </w:tc>
+      </w:tr>
+      <w:tr>
+        <w:tc>
+          <w:tcPr>
+            <w:cnfStyle w:val="001000000000" w:firstRow="0" w:lastRow="0" w:firstColumn="1" w:lastColumn="0" w:oddVBand="0" w:evenVBand="0" w:oddHBand="0" w:evenHBand="0" w:firstRowFirstColumn="0" w:firstRowLastColumn="0" w:lastRowFirstColumn="0" w:lastRowLastColumn="0"/>
+            <w:tcW w:w="2694" w:type="dxa"/>
+            <w:vAlign w:val="center"/>
+          </w:tcPr>
+          <w:p>
+            <w:pPr>
+              <w:rPr>
+                <w:b w:val="0"/>
+                <w:bCs w:val="0"/>
+              </w:rPr>
+            </w:pPr>
+            <w:r>
+              <w:rPr>
+                <w:b w:val="0"/>
+                <w:bCs w:val="0"/>
+              </w:rPr>
+              <w:t>Création d’une matrice avec largeur nulle.</w:t>
+            </w:r>
+          </w:p>
+        </w:tc>
+        <w:tc>
+          <w:tcPr>
+            <w:tcW w:w="4110" w:type="dxa"/>
+            <w:vAlign w:val="center"/>
+          </w:tcPr>
+          <w:p>
+            <w:pPr>
+              <w:cnfStyle w:val="000000000000" w:firstRow="0" w:lastRow="0" w:firstColumn="0" w:lastColumn="0" w:oddVBand="0" w:evenVBand="0" w:oddHBand="0" w:evenHBand="0" w:firstRowFirstColumn="0" w:firstRowLastColumn="0" w:lastRowFirstColumn="0" w:lastRowLastColumn="0"/>
+            </w:pPr>
+            <w:r>
+              <w:t>Lève une runtime_error</w:t>
+            </w:r>
+          </w:p>
+        </w:tc>
+        <w:tc>
+          <w:tcPr>
+            <w:tcW w:w="1134" w:type="dxa"/>
+            <w:vAlign w:val="center"/>
+          </w:tcPr>
+          <w:p>
+            <w:pPr>
+              <w:jc w:val="center"/>
+              <w:cnfStyle w:val="000000000000" w:firstRow="0" w:lastRow="0" w:firstColumn="0" w:lastColumn="0" w:oddVBand="0" w:evenVBand="0" w:oddHBand="0" w:evenHBand="0" w:firstRowFirstColumn="0" w:firstRowLastColumn="0" w:lastRowFirstColumn="0" w:lastRowLastColumn="0"/>
+              <w:rPr>
+                <w:color w:val="00B050"/>
+              </w:rPr>
+            </w:pPr>
+            <w:r>
+              <w:rPr>
+                <w:color w:val="00B050"/>
+              </w:rPr>
+              <w:t>validé</w:t>
+            </w:r>
+          </w:p>
+        </w:tc>
+        <w:tc>
+          <w:tcPr>
+            <w:tcW w:w="1124" w:type="dxa"/>
+            <w:vAlign w:val="center"/>
+          </w:tcPr>
+          <w:p>
+            <w:pPr>
+              <w:jc w:val="center"/>
+              <w:cnfStyle w:val="000000000000" w:firstRow="0" w:lastRow="0" w:firstColumn="0" w:lastColumn="0" w:oddVBand="0" w:evenVBand="0" w:oddHBand="0" w:evenHBand="0" w:firstRowFirstColumn="0" w:firstRowLastColumn="0" w:lastRowFirstColumn="0" w:lastRowLastColumn="0"/>
+              <w:rPr>
+                <w:color w:val="00B050"/>
+              </w:rPr>
+            </w:pPr>
+            <w:r>
+              <w:rPr>
+                <w:color w:val="00B050"/>
+              </w:rPr>
+              <w:t>validé</w:t>
+            </w:r>
+          </w:p>
+        </w:tc>
+      </w:tr>
+      <w:tr>
+        <w:trPr>
+          <w:cnfStyle w:val="000000100000" w:firstRow="0" w:lastRow="0" w:firstColumn="0" w:lastColumn="0" w:oddVBand="0" w:evenVBand="0" w:oddHBand="1" w:evenHBand="0" w:firstRowFirstColumn="0" w:firstRowLastColumn="0" w:lastRowFirstColumn="0" w:lastRowLastColumn="0"/>
+        </w:trPr>
+        <w:tc>
+          <w:tcPr>
+            <w:cnfStyle w:val="001000000000" w:firstRow="0" w:lastRow="0" w:firstColumn="1" w:lastColumn="0" w:oddVBand="0" w:evenVBand="0" w:oddHBand="0" w:evenHBand="0" w:firstRowFirstColumn="0" w:firstRowLastColumn="0" w:lastRowFirstColumn="0" w:lastRowLastColumn="0"/>
+            <w:tcW w:w="2694" w:type="dxa"/>
+            <w:vAlign w:val="center"/>
+          </w:tcPr>
+          <w:p>
+            <w:pPr>
+              <w:rPr>
+                <w:b w:val="0"/>
+                <w:bCs w:val="0"/>
+              </w:rPr>
+            </w:pPr>
+            <w:r>
+              <w:rPr>
+                <w:b w:val="0"/>
+                <w:bCs w:val="0"/>
+              </w:rPr>
+              <w:t>Création d’une matrice avec hauteur nulle.</w:t>
+            </w:r>
+          </w:p>
+        </w:tc>
+        <w:tc>
+          <w:tcPr>
+            <w:tcW w:w="4110" w:type="dxa"/>
+            <w:vAlign w:val="center"/>
+          </w:tcPr>
+          <w:p>
+            <w:pPr>
+              <w:cnfStyle w:val="000000100000" w:firstRow="0" w:lastRow="0" w:firstColumn="0" w:lastColumn="0" w:oddVBand="0" w:evenVBand="0" w:oddHBand="1" w:evenHBand="0" w:firstRowFirstColumn="0" w:firstRowLastColumn="0" w:lastRowFirstColumn="0" w:lastRowLastColumn="0"/>
+            </w:pPr>
+            <w:r>
+              <w:t>Lève une runtime_error</w:t>
+            </w:r>
+          </w:p>
+        </w:tc>
+        <w:tc>
+          <w:tcPr>
+            <w:tcW w:w="1134" w:type="dxa"/>
+            <w:vAlign w:val="center"/>
+          </w:tcPr>
+          <w:p>
+            <w:pPr>
+              <w:jc w:val="center"/>
+              <w:cnfStyle w:val="000000100000" w:firstRow="0" w:lastRow="0" w:firstColumn="0" w:lastColumn="0" w:oddVBand="0" w:evenVBand="0" w:oddHBand="1" w:evenHBand="0" w:firstRowFirstColumn="0" w:firstRowLastColumn="0" w:lastRowFirstColumn="0" w:lastRowLastColumn="0"/>
+              <w:rPr>
+                <w:color w:val="00B050"/>
+              </w:rPr>
+            </w:pPr>
+            <w:r>
+              <w:rPr>
+                <w:color w:val="00B050"/>
+              </w:rPr>
+              <w:t>validé</w:t>
+            </w:r>
+          </w:p>
+        </w:tc>
+        <w:tc>
+          <w:tcPr>
+            <w:tcW w:w="1124" w:type="dxa"/>
+            <w:vAlign w:val="center"/>
+          </w:tcPr>
+          <w:p>
+            <w:pPr>
+              <w:jc w:val="center"/>
+              <w:cnfStyle w:val="000000100000" w:firstRow="0" w:lastRow="0" w:firstColumn="0" w:lastColumn="0" w:oddVBand="0" w:evenVBand="0" w:oddHBand="1" w:evenHBand="0" w:firstRowFirstColumn="0" w:firstRowLastColumn="0" w:lastRowFirstColumn="0" w:lastRowLastColumn="0"/>
+              <w:rPr>
+                <w:color w:val="00B050"/>
+              </w:rPr>
+            </w:pPr>
+            <w:r>
+              <w:rPr>
+                <w:color w:val="00B050"/>
+              </w:rPr>
+              <w:t>validé</w:t>
+            </w:r>
+          </w:p>
+        </w:tc>
+      </w:tr>
+    </w:tbl>
+    <w:p>
+      <w:pPr>
+        <w:pStyle w:val="Titre1"/>
+      </w:pPr>
+      <w:bookmarkStart w:id="7" w:name="_Toc54018518"/>
+      <w:r>
+        <w:lastRenderedPageBreak/>
+        <w:t>Annexes</w:t>
+      </w:r>
+      <w:bookmarkEnd w:id="7"/>
+    </w:p>
+    <w:p>
       <w:pPr>
         <w:pStyle w:val="Paragraphedeliste"/>
         <w:numPr>
-          <w:ilvl w:val="1"/>
+          <w:ilvl w:val="0"/>
           <w:numId w:val="3"/>
         </w:numPr>
       </w:pPr>
       <w:r>
-        <w:t>Matrice.java</w:t>
+        <w:t>Code source</w:t>
+      </w:r>
+      <w:r>
+        <w:t xml:space="preserve"> en pdf</w:t>
+      </w:r>
+      <w:r>
+        <w:t>.</w:t>
       </w:r>
     </w:p>
     <w:sectPr>
-      <w:headerReference w:type="default" r:id="rId16"/>
-      <w:footerReference w:type="default" r:id="rId17"/>
+      <w:headerReference w:type="default" r:id="rId12"/>
+      <w:footerReference w:type="default" r:id="rId13"/>
       <w:pgSz w:w="11906" w:h="16838"/>
       <w:pgMar w:top="1417" w:right="1417" w:bottom="1417" w:left="1417" w:header="708" w:footer="708" w:gutter="0"/>
       <w:pgNumType w:start="0"/>
@@ -3177,27 +4549,14 @@
         <w:lang w:val="en-GB"/>
       </w:rPr>
     </w:pPr>
-    <w:r>
-      <w:fldChar w:fldCharType="begin"/>
-    </w:r>
-    <w:r>
-      <w:instrText xml:space="preserve"> DATE   \* MERGEFORMAT </w:instrText>
-    </w:r>
-    <w:r>
-      <w:fldChar w:fldCharType="separate"/>
-    </w:r>
-    <w:r>
-      <w:rPr>
-        <w:noProof/>
-      </w:rPr>
-      <w:t>28.02.2021</w:t>
-    </w:r>
-    <w:r>
-      <w:rPr>
-        <w:noProof/>
-      </w:rPr>
-      <w:fldChar w:fldCharType="end"/>
-    </w:r>
+    <w:fldSimple w:instr=" DATE   \* MERGEFORMAT ">
+      <w:r>
+        <w:rPr>
+          <w:noProof/>
+        </w:rPr>
+        <w:t>03.03.2021</w:t>
+      </w:r>
+    </w:fldSimple>
     <w:r>
       <w:ptab w:relativeTo="margin" w:alignment="center" w:leader="none"/>
     </w:r>
@@ -3380,6 +4739,119 @@
 <file path=word/numbering.xml><?xml version="1.0" encoding="utf-8"?>
 <w:numbering xmlns:wpc="http://schemas.microsoft.com/office/word/2010/wordprocessingCanvas" xmlns:cx="http://schemas.microsoft.com/office/drawing/2014/chartex" xmlns:cx1="http://schemas.microsoft.com/office/drawing/2015/9/8/chartex" xmlns:cx2="http://schemas.microsoft.com/office/drawing/2015/10/21/chartex" xmlns:cx3="http://schemas.microsoft.com/office/drawing/2016/5/9/chartex" xmlns:cx4="http://schemas.microsoft.com/office/drawing/2016/5/10/chartex" xmlns:cx5="http://schemas.microsoft.com/office/drawing/2016/5/11/chartex" xmlns:cx6="http://schemas.microsoft.com/office/drawing/2016/5/12/chartex" xmlns:cx7="http://schemas.microsoft.com/office/drawing/2016/5/13/chartex" xmlns:cx8="http://schemas.microsoft.com/office/drawing/2016/5/14/chartex" xmlns:mc="http://schemas.openxmlformats.org/markup-compatibility/2006" xmlns:aink="http://schemas.microsoft.com/office/drawing/2016/ink" xmlns:am3d="http://schemas.microsoft.com/office/drawing/2017/model3d" xmlns:o="urn:schemas-microsoft-com:office:office" xmlns:r="http://schemas.openxmlformats.org/officeDocument/2006/relationships" xmlns:m="http://schemas.openxmlformats.org/officeDocument/2006/math" xmlns:v="urn:schemas-microsoft-com:vml" xmlns:wp14="http://schemas.microsoft.com/office/word/2010/wordprocessingDrawing" xmlns:wp="http://schemas.openxmlformats.org/drawingml/2006/wordprocessingDrawing" xmlns:w10="urn:schemas-microsoft-com:office:word" xmlns:w="http://schemas.openxmlformats.org/wordprocessingml/2006/main" xmlns:w14="http://schemas.microsoft.com/office/word/2010/wordml" xmlns:w15="http://schemas.microsoft.com/office/word/2012/wordml" xmlns:w16cex="http://schemas.microsoft.com/office/word/2018/wordml/cex" xmlns:w16cid="http://schemas.microsoft.com/office/word/2016/wordml/cid" xmlns:w16="http://schemas.microsoft.com/office/word/2018/wordml" xmlns:w16se="http://schemas.microsoft.com/office/word/2015/wordml/symex" xmlns:wpg="http://schemas.microsoft.com/office/word/2010/wordprocessingGroup" xmlns:wpi="http://schemas.microsoft.com/office/word/2010/wordprocessingInk" xmlns:wne="http://schemas.microsoft.com/office/word/2006/wordml" xmlns:wps="http://schemas.microsoft.com/office/word/2010/wordprocessingShape" mc:Ignorable="w14 w15 w16se w16cid w16 w16cex wp14">
   <w:abstractNum w:abstractNumId="0" w15:restartNumberingAfterBreak="0">
+    <w:nsid w:val="39BE5AC5"/>
+    <w:multiLevelType w:val="hybridMultilevel"/>
+    <w:tmpl w:val="144E4F4C"/>
+    <w:lvl w:ilvl="0" w:tplc="040C0001">
+      <w:start w:val="1"/>
+      <w:numFmt w:val="bullet"/>
+      <w:lvlText w:val=""/>
+      <w:lvlJc w:val="left"/>
+      <w:pPr>
+        <w:ind w:left="720" w:hanging="360"/>
+      </w:pPr>
+      <w:rPr>
+        <w:rFonts w:ascii="Symbol" w:hAnsi="Symbol" w:hint="default"/>
+      </w:rPr>
+    </w:lvl>
+    <w:lvl w:ilvl="1" w:tplc="040C0003" w:tentative="1">
+      <w:start w:val="1"/>
+      <w:numFmt w:val="bullet"/>
+      <w:lvlText w:val="o"/>
+      <w:lvlJc w:val="left"/>
+      <w:pPr>
+        <w:ind w:left="1440" w:hanging="360"/>
+      </w:pPr>
+      <w:rPr>
+        <w:rFonts w:ascii="Courier New" w:hAnsi="Courier New" w:cs="Courier New" w:hint="default"/>
+      </w:rPr>
+    </w:lvl>
+    <w:lvl w:ilvl="2" w:tplc="040C0005" w:tentative="1">
+      <w:start w:val="1"/>
+      <w:numFmt w:val="bullet"/>
+      <w:lvlText w:val=""/>
+      <w:lvlJc w:val="left"/>
+      <w:pPr>
+        <w:ind w:left="2160" w:hanging="360"/>
+      </w:pPr>
+      <w:rPr>
+        <w:rFonts w:ascii="Wingdings" w:hAnsi="Wingdings" w:hint="default"/>
+      </w:rPr>
+    </w:lvl>
+    <w:lvl w:ilvl="3" w:tplc="040C0001" w:tentative="1">
+      <w:start w:val="1"/>
+      <w:numFmt w:val="bullet"/>
+      <w:lvlText w:val=""/>
+      <w:lvlJc w:val="left"/>
+      <w:pPr>
+        <w:ind w:left="2880" w:hanging="360"/>
+      </w:pPr>
+      <w:rPr>
+        <w:rFonts w:ascii="Symbol" w:hAnsi="Symbol" w:hint="default"/>
+      </w:rPr>
+    </w:lvl>
+    <w:lvl w:ilvl="4" w:tplc="040C0003" w:tentative="1">
+      <w:start w:val="1"/>
+      <w:numFmt w:val="bullet"/>
+      <w:lvlText w:val="o"/>
+      <w:lvlJc w:val="left"/>
+      <w:pPr>
+        <w:ind w:left="3600" w:hanging="360"/>
+      </w:pPr>
+      <w:rPr>
+        <w:rFonts w:ascii="Courier New" w:hAnsi="Courier New" w:cs="Courier New" w:hint="default"/>
+      </w:rPr>
+    </w:lvl>
+    <w:lvl w:ilvl="5" w:tplc="040C0005" w:tentative="1">
+      <w:start w:val="1"/>
+      <w:numFmt w:val="bullet"/>
+      <w:lvlText w:val=""/>
+      <w:lvlJc w:val="left"/>
+      <w:pPr>
+        <w:ind w:left="4320" w:hanging="360"/>
+      </w:pPr>
+      <w:rPr>
+        <w:rFonts w:ascii="Wingdings" w:hAnsi="Wingdings" w:hint="default"/>
+      </w:rPr>
+    </w:lvl>
+    <w:lvl w:ilvl="6" w:tplc="040C0001" w:tentative="1">
+      <w:start w:val="1"/>
+      <w:numFmt w:val="bullet"/>
+      <w:lvlText w:val=""/>
+      <w:lvlJc w:val="left"/>
+      <w:pPr>
+        <w:ind w:left="5040" w:hanging="360"/>
+      </w:pPr>
+      <w:rPr>
+        <w:rFonts w:ascii="Symbol" w:hAnsi="Symbol" w:hint="default"/>
+      </w:rPr>
+    </w:lvl>
+    <w:lvl w:ilvl="7" w:tplc="040C0003" w:tentative="1">
+      <w:start w:val="1"/>
+      <w:numFmt w:val="bullet"/>
+      <w:lvlText w:val="o"/>
+      <w:lvlJc w:val="left"/>
+      <w:pPr>
+        <w:ind w:left="5760" w:hanging="360"/>
+      </w:pPr>
+      <w:rPr>
+        <w:rFonts w:ascii="Courier New" w:hAnsi="Courier New" w:cs="Courier New" w:hint="default"/>
+      </w:rPr>
+    </w:lvl>
+    <w:lvl w:ilvl="8" w:tplc="040C0005" w:tentative="1">
+      <w:start w:val="1"/>
+      <w:numFmt w:val="bullet"/>
+      <w:lvlText w:val=""/>
+      <w:lvlJc w:val="left"/>
+      <w:pPr>
+        <w:ind w:left="6480" w:hanging="360"/>
+      </w:pPr>
+      <w:rPr>
+        <w:rFonts w:ascii="Wingdings" w:hAnsi="Wingdings" w:hint="default"/>
+      </w:rPr>
+    </w:lvl>
+  </w:abstractNum>
+  <w:abstractNum w:abstractNumId="1" w15:restartNumberingAfterBreak="0">
     <w:nsid w:val="41CE480D"/>
     <w:multiLevelType w:val="hybridMultilevel"/>
     <w:tmpl w:val="3C10B06E"/>
@@ -3491,7 +4963,7 @@
       </w:rPr>
     </w:lvl>
   </w:abstractNum>
-  <w:abstractNum w:abstractNumId="1" w15:restartNumberingAfterBreak="0">
+  <w:abstractNum w:abstractNumId="2" w15:restartNumberingAfterBreak="0">
     <w:nsid w:val="59E850F6"/>
     <w:multiLevelType w:val="hybridMultilevel"/>
     <w:tmpl w:val="5972C53C"/>
@@ -3603,7 +5075,7 @@
       </w:rPr>
     </w:lvl>
   </w:abstractNum>
-  <w:abstractNum w:abstractNumId="2" w15:restartNumberingAfterBreak="0">
+  <w:abstractNum w:abstractNumId="3" w15:restartNumberingAfterBreak="0">
     <w:nsid w:val="66242F42"/>
     <w:multiLevelType w:val="hybridMultilevel"/>
     <w:tmpl w:val="30E66BE2"/>
@@ -3716,13 +5188,16 @@
     </w:lvl>
   </w:abstractNum>
   <w:num w:numId="1">
-    <w:abstractNumId w:val="0"/>
+    <w:abstractNumId w:val="1"/>
   </w:num>
   <w:num w:numId="2">
-    <w:abstractNumId w:val="1"/>
+    <w:abstractNumId w:val="2"/>
   </w:num>
   <w:num w:numId="3">
-    <w:abstractNumId w:val="2"/>
+    <w:abstractNumId w:val="3"/>
+  </w:num>
+  <w:num w:numId="4">
+    <w:abstractNumId w:val="0"/>
   </w:num>
 </w:numbering>
 </file>
@@ -4592,6 +6067,138 @@
       <w:lang w:val="fr-FR" w:eastAsia="fr-FR"/>
     </w:rPr>
   </w:style>
+  <w:style w:type="table" w:styleId="TableauGrille1Clair-Accentuation1">
+    <w:name w:val="Grid Table 1 Light Accent 1"/>
+    <w:basedOn w:val="TableauNormal"/>
+    <w:uiPriority w:val="46"/>
+    <w:rsid w:val="002D4011"/>
+    <w:pPr>
+      <w:spacing w:after="0" w:line="240" w:lineRule="auto"/>
+    </w:pPr>
+    <w:tblPr>
+      <w:tblStyleRowBandSize w:val="1"/>
+      <w:tblStyleColBandSize w:val="1"/>
+      <w:tblBorders>
+        <w:top w:val="single" w:sz="4" w:space="0" w:color="F5B7A6" w:themeColor="accent1" w:themeTint="66"/>
+        <w:left w:val="single" w:sz="4" w:space="0" w:color="F5B7A6" w:themeColor="accent1" w:themeTint="66"/>
+        <w:bottom w:val="single" w:sz="4" w:space="0" w:color="F5B7A6" w:themeColor="accent1" w:themeTint="66"/>
+        <w:right w:val="single" w:sz="4" w:space="0" w:color="F5B7A6" w:themeColor="accent1" w:themeTint="66"/>
+        <w:insideH w:val="single" w:sz="4" w:space="0" w:color="F5B7A6" w:themeColor="accent1" w:themeTint="66"/>
+        <w:insideV w:val="single" w:sz="4" w:space="0" w:color="F5B7A6" w:themeColor="accent1" w:themeTint="66"/>
+      </w:tblBorders>
+    </w:tblPr>
+    <w:tblStylePr w:type="firstRow">
+      <w:rPr>
+        <w:b/>
+        <w:bCs/>
+      </w:rPr>
+      <w:tblPr/>
+      <w:tcPr>
+        <w:tcBorders>
+          <w:bottom w:val="single" w:sz="12" w:space="0" w:color="F1937A" w:themeColor="accent1" w:themeTint="99"/>
+        </w:tcBorders>
+      </w:tcPr>
+    </w:tblStylePr>
+    <w:tblStylePr w:type="lastRow">
+      <w:rPr>
+        <w:b/>
+        <w:bCs/>
+      </w:rPr>
+      <w:tblPr/>
+      <w:tcPr>
+        <w:tcBorders>
+          <w:top w:val="double" w:sz="2" w:space="0" w:color="F1937A" w:themeColor="accent1" w:themeTint="99"/>
+        </w:tcBorders>
+      </w:tcPr>
+    </w:tblStylePr>
+    <w:tblStylePr w:type="firstCol">
+      <w:rPr>
+        <w:b/>
+        <w:bCs/>
+      </w:rPr>
+    </w:tblStylePr>
+    <w:tblStylePr w:type="lastCol">
+      <w:rPr>
+        <w:b/>
+        <w:bCs/>
+      </w:rPr>
+    </w:tblStylePr>
+  </w:style>
+  <w:style w:type="table" w:styleId="TableauGrille2-Accentuation1">
+    <w:name w:val="Grid Table 2 Accent 1"/>
+    <w:basedOn w:val="TableauNormal"/>
+    <w:uiPriority w:val="47"/>
+    <w:rsid w:val="002D4011"/>
+    <w:pPr>
+      <w:spacing w:after="0" w:line="240" w:lineRule="auto"/>
+    </w:pPr>
+    <w:tblPr>
+      <w:tblStyleRowBandSize w:val="1"/>
+      <w:tblStyleColBandSize w:val="1"/>
+      <w:tblBorders>
+        <w:top w:val="single" w:sz="2" w:space="0" w:color="F1937A" w:themeColor="accent1" w:themeTint="99"/>
+        <w:bottom w:val="single" w:sz="2" w:space="0" w:color="F1937A" w:themeColor="accent1" w:themeTint="99"/>
+        <w:insideH w:val="single" w:sz="2" w:space="0" w:color="F1937A" w:themeColor="accent1" w:themeTint="99"/>
+        <w:insideV w:val="single" w:sz="2" w:space="0" w:color="F1937A" w:themeColor="accent1" w:themeTint="99"/>
+      </w:tblBorders>
+    </w:tblPr>
+    <w:tblStylePr w:type="firstRow">
+      <w:rPr>
+        <w:b/>
+        <w:bCs/>
+      </w:rPr>
+      <w:tblPr/>
+      <w:tcPr>
+        <w:tcBorders>
+          <w:top w:val="nil"/>
+          <w:bottom w:val="single" w:sz="12" w:space="0" w:color="F1937A" w:themeColor="accent1" w:themeTint="99"/>
+          <w:insideH w:val="nil"/>
+          <w:insideV w:val="nil"/>
+        </w:tcBorders>
+        <w:shd w:val="clear" w:color="auto" w:fill="FFFFFF" w:themeFill="background1"/>
+      </w:tcPr>
+    </w:tblStylePr>
+    <w:tblStylePr w:type="lastRow">
+      <w:rPr>
+        <w:b/>
+        <w:bCs/>
+      </w:rPr>
+      <w:tblPr/>
+      <w:tcPr>
+        <w:tcBorders>
+          <w:top w:val="double" w:sz="2" w:space="0" w:color="F1937A" w:themeColor="accent1" w:themeTint="99"/>
+          <w:bottom w:val="nil"/>
+          <w:insideH w:val="nil"/>
+          <w:insideV w:val="nil"/>
+        </w:tcBorders>
+        <w:shd w:val="clear" w:color="auto" w:fill="FFFFFF" w:themeFill="background1"/>
+      </w:tcPr>
+    </w:tblStylePr>
+    <w:tblStylePr w:type="firstCol">
+      <w:rPr>
+        <w:b/>
+        <w:bCs/>
+      </w:rPr>
+    </w:tblStylePr>
+    <w:tblStylePr w:type="lastCol">
+      <w:rPr>
+        <w:b/>
+        <w:bCs/>
+      </w:rPr>
+    </w:tblStylePr>
+    <w:tblStylePr w:type="band1Vert">
+      <w:tblPr/>
+      <w:tcPr>
+        <w:shd w:val="clear" w:color="auto" w:fill="FADAD2" w:themeFill="accent1" w:themeFillTint="33"/>
+      </w:tcPr>
+    </w:tblStylePr>
+    <w:tblStylePr w:type="band1Horz">
+      <w:tblPr/>
+      <w:tcPr>
+        <w:shd w:val="clear" w:color="auto" w:fill="FADAD2" w:themeFill="accent1" w:themeFillTint="33"/>
+      </w:tcPr>
+    </w:tblStylePr>
+  </w:style>
 </w:styles>
 </file>
 
@@ -4656,12 +6263,19 @@
 
 <file path=word/glossary/fontTable.xml><?xml version="1.0" encoding="utf-8"?>
 <w:fonts xmlns:mc="http://schemas.openxmlformats.org/markup-compatibility/2006" xmlns:r="http://schemas.openxmlformats.org/officeDocument/2006/relationships" xmlns:w="http://schemas.openxmlformats.org/wordprocessingml/2006/main" xmlns:w14="http://schemas.microsoft.com/office/word/2010/wordml" xmlns:w15="http://schemas.microsoft.com/office/word/2012/wordml" xmlns:w16cex="http://schemas.microsoft.com/office/word/2018/wordml/cex" xmlns:w16cid="http://schemas.microsoft.com/office/word/2016/wordml/cid" xmlns:w16="http://schemas.microsoft.com/office/word/2018/wordml" xmlns:w16se="http://schemas.microsoft.com/office/word/2015/wordml/symex" mc:Ignorable="w14 w15 w16se w16cid w16 w16cex">
-  <w:font w:name="Calibri">
-    <w:panose1 w:val="020F0502020204030204"/>
+  <w:font w:name="Symbol">
+    <w:panose1 w:val="05050102010706020507"/>
+    <w:charset w:val="02"/>
+    <w:family w:val="roman"/>
+    <w:pitch w:val="variable"/>
+    <w:sig w:usb0="00000000" w:usb1="10000000" w:usb2="00000000" w:usb3="00000000" w:csb0="80000000" w:csb1="00000000"/>
+  </w:font>
+  <w:font w:name="Times New Roman">
+    <w:panose1 w:val="02020603050405020304"/>
     <w:charset w:val="00"/>
-    <w:family w:val="swiss"/>
+    <w:family w:val="roman"/>
     <w:pitch w:val="variable"/>
-    <w:sig w:usb0="E4002EFF" w:usb1="C000247B" w:usb2="00000009" w:usb3="00000000" w:csb0="000001FF" w:csb1="00000000"/>
+    <w:sig w:usb0="E0002EFF" w:usb1="C000785B" w:usb2="00000009" w:usb3="00000000" w:csb0="000001FF" w:csb1="00000000"/>
   </w:font>
   <w:font w:name="Courier New">
     <w:panose1 w:val="02070309020205020404"/>
@@ -4670,13 +6284,6 @@
     <w:pitch w:val="fixed"/>
     <w:sig w:usb0="E0002EFF" w:usb1="C0007843" w:usb2="00000009" w:usb3="00000000" w:csb0="000001FF" w:csb1="00000000"/>
   </w:font>
-  <w:font w:name="Times New Roman">
-    <w:panose1 w:val="02020603050405020304"/>
-    <w:charset w:val="00"/>
-    <w:family w:val="roman"/>
-    <w:pitch w:val="variable"/>
-    <w:sig w:usb0="E0002EFF" w:usb1="C000785B" w:usb2="00000009" w:usb3="00000000" w:csb0="000001FF" w:csb1="00000000"/>
-  </w:font>
   <w:font w:name="Wingdings">
     <w:panose1 w:val="05000000000000000000"/>
     <w:charset w:val="02"/>
@@ -4684,12 +6291,12 @@
     <w:pitch w:val="variable"/>
     <w:sig w:usb0="00000000" w:usb1="10000000" w:usb2="00000000" w:usb3="00000000" w:csb0="80000000" w:csb1="00000000"/>
   </w:font>
-  <w:font w:name="Symbol">
-    <w:panose1 w:val="05050102010706020507"/>
-    <w:charset w:val="02"/>
-    <w:family w:val="roman"/>
+  <w:font w:name="Calibri">
+    <w:panose1 w:val="020F0502020204030204"/>
+    <w:charset w:val="00"/>
+    <w:family w:val="swiss"/>
     <w:pitch w:val="variable"/>
-    <w:sig w:usb0="00000000" w:usb1="10000000" w:usb2="00000000" w:usb3="00000000" w:csb0="80000000" w:csb1="00000000"/>
+    <w:sig w:usb0="E4002EFF" w:usb1="C000247B" w:usb2="00000009" w:usb3="00000000" w:csb0="000001FF" w:csb1="00000000"/>
   </w:font>
   <w:font w:name="Calibri Light">
     <w:panose1 w:val="020F0302020204030204"/>
@@ -4722,6 +6329,7 @@
     <w:rsid w:val="00102762"/>
     <w:rsid w:val="001036D6"/>
     <w:rsid w:val="0041041E"/>
+    <w:rsid w:val="00443774"/>
     <w:rsid w:val="004766D2"/>
     <w:rsid w:val="006B3BBF"/>
     <w:rsid w:val="00792FEE"/>

</xml_diff>

<commit_message>
Correction en-tête + rapport
</commit_message>
<xml_diff>
--- a/Rapport_Labo1_Forestier_Herzig.docx
+++ b/Rapport_Labo1_Forestier_Herzig.docx
@@ -246,7 +246,7 @@
                                       <w:color w:val="FFFFFF" w:themeColor="background1"/>
                                       <w:lang w:val="de-CH"/>
                                     </w:rPr>
-                                    <w:t>03.03.2021</w:t>
+                                    <w:t>10.03.2021</w:t>
                                   </w:r>
                                   <w:r>
                                     <w:rPr>
@@ -550,7 +550,7 @@
                                 <w:color w:val="FFFFFF" w:themeColor="background1"/>
                                 <w:lang w:val="de-CH"/>
                               </w:rPr>
-                              <w:t>03.03.2021</w:t>
+                              <w:t>10.03.2021</w:t>
                             </w:r>
                             <w:r>
                               <w:rPr>
@@ -802,7 +802,7 @@
               <w:r>
                 <w:fldChar w:fldCharType="separate"/>
               </w:r>
-              <w:hyperlink w:anchor="_Toc54018509" w:history="1">
+              <w:hyperlink w:anchor="_Toc66280381" w:history="1">
                 <w:r>
                   <w:rPr>
                     <w:rStyle w:val="Lienhypertexte"/>
@@ -829,7 +829,7 @@
                     <w:noProof/>
                     <w:webHidden/>
                   </w:rPr>
-                  <w:instrText xml:space="preserve"> PAGEREF _Toc54018509 \h </w:instrText>
+                  <w:instrText xml:space="preserve"> PAGEREF _Toc66280381 \h </w:instrText>
                 </w:r>
                 <w:r>
                   <w:rPr>
@@ -872,7 +872,7 @@
                   <w:lang w:eastAsia="fr-CH"/>
                 </w:rPr>
               </w:pPr>
-              <w:hyperlink w:anchor="_Toc54018510" w:history="1">
+              <w:hyperlink w:anchor="_Toc66280382" w:history="1">
                 <w:r>
                   <w:rPr>
                     <w:rStyle w:val="Lienhypertexte"/>
@@ -899,7 +899,7 @@
                     <w:noProof/>
                     <w:webHidden/>
                   </w:rPr>
-                  <w:instrText xml:space="preserve"> PAGEREF _Toc54018510 \h </w:instrText>
+                  <w:instrText xml:space="preserve"> PAGEREF _Toc66280382 \h </w:instrText>
                 </w:r>
                 <w:r>
                   <w:rPr>
@@ -942,7 +942,7 @@
                   <w:lang w:eastAsia="fr-CH"/>
                 </w:rPr>
               </w:pPr>
-              <w:hyperlink w:anchor="_Toc54018511" w:history="1">
+              <w:hyperlink w:anchor="_Toc66280383" w:history="1">
                 <w:r>
                   <w:rPr>
                     <w:rStyle w:val="Lienhypertexte"/>
@@ -969,7 +969,7 @@
                     <w:noProof/>
                     <w:webHidden/>
                   </w:rPr>
-                  <w:instrText xml:space="preserve"> PAGEREF _Toc54018511 \h </w:instrText>
+                  <w:instrText xml:space="preserve"> PAGEREF _Toc66280383 \h </w:instrText>
                 </w:r>
                 <w:r>
                   <w:rPr>
@@ -1012,7 +1012,7 @@
                   <w:lang w:eastAsia="fr-CH"/>
                 </w:rPr>
               </w:pPr>
-              <w:hyperlink w:anchor="_Toc54018512" w:history="1">
+              <w:hyperlink w:anchor="_Toc66280384" w:history="1">
                 <w:r>
                   <w:rPr>
                     <w:rStyle w:val="Lienhypertexte"/>
@@ -1039,7 +1039,7 @@
                     <w:noProof/>
                     <w:webHidden/>
                   </w:rPr>
-                  <w:instrText xml:space="preserve"> PAGEREF _Toc54018512 \h </w:instrText>
+                  <w:instrText xml:space="preserve"> PAGEREF _Toc66280384 \h </w:instrText>
                 </w:r>
                 <w:r>
                   <w:rPr>
@@ -1082,13 +1082,13 @@
                   <w:lang w:eastAsia="fr-CH"/>
                 </w:rPr>
               </w:pPr>
-              <w:hyperlink w:anchor="_Toc54018513" w:history="1">
+              <w:hyperlink w:anchor="_Toc66280385" w:history="1">
                 <w:r>
                   <w:rPr>
                     <w:rStyle w:val="Lienhypertexte"/>
                     <w:noProof/>
                   </w:rPr>
-                  <w:t>Affichage</w:t>
+                  <w:t>Surcharge</w:t>
                 </w:r>
                 <w:r>
                   <w:rPr>
@@ -1109,7 +1109,147 @@
                     <w:noProof/>
                     <w:webHidden/>
                   </w:rPr>
-                  <w:instrText xml:space="preserve"> PAGEREF _Toc54018513 \h </w:instrText>
+                  <w:instrText xml:space="preserve"> PAGEREF _Toc66280385 \h </w:instrText>
+                </w:r>
+                <w:r>
+                  <w:rPr>
+                    <w:noProof/>
+                    <w:webHidden/>
+                  </w:rPr>
+                </w:r>
+                <w:r>
+                  <w:rPr>
+                    <w:noProof/>
+                    <w:webHidden/>
+                  </w:rPr>
+                  <w:fldChar w:fldCharType="separate"/>
+                </w:r>
+                <w:r>
+                  <w:rPr>
+                    <w:noProof/>
+                    <w:webHidden/>
+                  </w:rPr>
+                  <w:t>2</w:t>
+                </w:r>
+                <w:r>
+                  <w:rPr>
+                    <w:noProof/>
+                    <w:webHidden/>
+                  </w:rPr>
+                  <w:fldChar w:fldCharType="end"/>
+                </w:r>
+              </w:hyperlink>
+            </w:p>
+            <w:p>
+              <w:pPr>
+                <w:pStyle w:val="TM1"/>
+                <w:tabs>
+                  <w:tab w:val="right" w:leader="dot" w:pos="9062"/>
+                </w:tabs>
+                <w:rPr>
+                  <w:rFonts w:eastAsiaTheme="minorEastAsia"/>
+                  <w:noProof/>
+                  <w:lang w:eastAsia="fr-CH"/>
+                </w:rPr>
+              </w:pPr>
+              <w:hyperlink w:anchor="_Toc66280386" w:history="1">
+                <w:r>
+                  <w:rPr>
+                    <w:rStyle w:val="Lienhypertexte"/>
+                    <w:noProof/>
+                  </w:rPr>
+                  <w:t>Opérations</w:t>
+                </w:r>
+                <w:r>
+                  <w:rPr>
+                    <w:noProof/>
+                    <w:webHidden/>
+                  </w:rPr>
+                  <w:tab/>
+                </w:r>
+                <w:r>
+                  <w:rPr>
+                    <w:noProof/>
+                    <w:webHidden/>
+                  </w:rPr>
+                  <w:fldChar w:fldCharType="begin"/>
+                </w:r>
+                <w:r>
+                  <w:rPr>
+                    <w:noProof/>
+                    <w:webHidden/>
+                  </w:rPr>
+                  <w:instrText xml:space="preserve"> PAGEREF _Toc66280386 \h </w:instrText>
+                </w:r>
+                <w:r>
+                  <w:rPr>
+                    <w:noProof/>
+                    <w:webHidden/>
+                  </w:rPr>
+                </w:r>
+                <w:r>
+                  <w:rPr>
+                    <w:noProof/>
+                    <w:webHidden/>
+                  </w:rPr>
+                  <w:fldChar w:fldCharType="separate"/>
+                </w:r>
+                <w:r>
+                  <w:rPr>
+                    <w:noProof/>
+                    <w:webHidden/>
+                  </w:rPr>
+                  <w:t>3</w:t>
+                </w:r>
+                <w:r>
+                  <w:rPr>
+                    <w:noProof/>
+                    <w:webHidden/>
+                  </w:rPr>
+                  <w:fldChar w:fldCharType="end"/>
+                </w:r>
+              </w:hyperlink>
+            </w:p>
+            <w:p>
+              <w:pPr>
+                <w:pStyle w:val="TM2"/>
+                <w:tabs>
+                  <w:tab w:val="right" w:leader="dot" w:pos="9062"/>
+                </w:tabs>
+                <w:rPr>
+                  <w:rFonts w:eastAsiaTheme="minorEastAsia"/>
+                  <w:noProof/>
+                  <w:lang w:eastAsia="fr-CH"/>
+                </w:rPr>
+              </w:pPr>
+              <w:hyperlink w:anchor="_Toc66280387" w:history="1">
+                <w:r>
+                  <w:rPr>
+                    <w:rStyle w:val="Lienhypertexte"/>
+                    <w:noProof/>
+                  </w:rPr>
+                  <w:t>Exceptions</w:t>
+                </w:r>
+                <w:r>
+                  <w:rPr>
+                    <w:noProof/>
+                    <w:webHidden/>
+                  </w:rPr>
+                  <w:tab/>
+                </w:r>
+                <w:r>
+                  <w:rPr>
+                    <w:noProof/>
+                    <w:webHidden/>
+                  </w:rPr>
+                  <w:fldChar w:fldCharType="begin"/>
+                </w:r>
+                <w:r>
+                  <w:rPr>
+                    <w:noProof/>
+                    <w:webHidden/>
+                  </w:rPr>
+                  <w:instrText xml:space="preserve"> PAGEREF _Toc66280387 \h </w:instrText>
                 </w:r>
                 <w:r>
                   <w:rPr>
@@ -1152,13 +1292,13 @@
                   <w:lang w:eastAsia="fr-CH"/>
                 </w:rPr>
               </w:pPr>
-              <w:hyperlink w:anchor="_Toc54018514" w:history="1">
+              <w:hyperlink w:anchor="_Toc66280388" w:history="1">
                 <w:r>
                   <w:rPr>
                     <w:rStyle w:val="Lienhypertexte"/>
                     <w:noProof/>
                   </w:rPr>
-                  <w:t>Opérations</w:t>
+                  <w:t>Tests</w:t>
                 </w:r>
                 <w:r>
                   <w:rPr>
@@ -1179,77 +1319,7 @@
                     <w:noProof/>
                     <w:webHidden/>
                   </w:rPr>
-                  <w:instrText xml:space="preserve"> PAGEREF _Toc54018514 \h </w:instrText>
-                </w:r>
-                <w:r>
-                  <w:rPr>
-                    <w:noProof/>
-                    <w:webHidden/>
-                  </w:rPr>
-                </w:r>
-                <w:r>
-                  <w:rPr>
-                    <w:noProof/>
-                    <w:webHidden/>
-                  </w:rPr>
-                  <w:fldChar w:fldCharType="separate"/>
-                </w:r>
-                <w:r>
-                  <w:rPr>
-                    <w:noProof/>
-                    <w:webHidden/>
-                  </w:rPr>
-                  <w:t>3</w:t>
-                </w:r>
-                <w:r>
-                  <w:rPr>
-                    <w:noProof/>
-                    <w:webHidden/>
-                  </w:rPr>
-                  <w:fldChar w:fldCharType="end"/>
-                </w:r>
-              </w:hyperlink>
-            </w:p>
-            <w:p>
-              <w:pPr>
-                <w:pStyle w:val="TM2"/>
-                <w:tabs>
-                  <w:tab w:val="right" w:leader="dot" w:pos="9062"/>
-                </w:tabs>
-                <w:rPr>
-                  <w:rFonts w:eastAsiaTheme="minorEastAsia"/>
-                  <w:noProof/>
-                  <w:lang w:eastAsia="fr-CH"/>
-                </w:rPr>
-              </w:pPr>
-              <w:hyperlink w:anchor="_Toc54018515" w:history="1">
-                <w:r>
-                  <w:rPr>
-                    <w:rStyle w:val="Lienhypertexte"/>
-                    <w:noProof/>
-                  </w:rPr>
-                  <w:t>Exceptions</w:t>
-                </w:r>
-                <w:r>
-                  <w:rPr>
-                    <w:noProof/>
-                    <w:webHidden/>
-                  </w:rPr>
-                  <w:tab/>
-                </w:r>
-                <w:r>
-                  <w:rPr>
-                    <w:noProof/>
-                    <w:webHidden/>
-                  </w:rPr>
-                  <w:fldChar w:fldCharType="begin"/>
-                </w:r>
-                <w:r>
-                  <w:rPr>
-                    <w:noProof/>
-                    <w:webHidden/>
-                  </w:rPr>
-                  <w:instrText xml:space="preserve"> PAGEREF _Toc54018515 \h </w:instrText>
+                  <w:instrText xml:space="preserve"> PAGEREF _Toc66280388 \h </w:instrText>
                 </w:r>
                 <w:r>
                   <w:rPr>
@@ -1292,147 +1362,7 @@
                   <w:lang w:eastAsia="fr-CH"/>
                 </w:rPr>
               </w:pPr>
-              <w:hyperlink w:anchor="_Toc54018516" w:history="1">
-                <w:r>
-                  <w:rPr>
-                    <w:rStyle w:val="Lienhypertexte"/>
-                    <w:noProof/>
-                  </w:rPr>
-                  <w:t>Tests</w:t>
-                </w:r>
-                <w:r>
-                  <w:rPr>
-                    <w:noProof/>
-                    <w:webHidden/>
-                  </w:rPr>
-                  <w:tab/>
-                </w:r>
-                <w:r>
-                  <w:rPr>
-                    <w:noProof/>
-                    <w:webHidden/>
-                  </w:rPr>
-                  <w:fldChar w:fldCharType="begin"/>
-                </w:r>
-                <w:r>
-                  <w:rPr>
-                    <w:noProof/>
-                    <w:webHidden/>
-                  </w:rPr>
-                  <w:instrText xml:space="preserve"> PAGEREF _Toc54018516 \h </w:instrText>
-                </w:r>
-                <w:r>
-                  <w:rPr>
-                    <w:noProof/>
-                    <w:webHidden/>
-                  </w:rPr>
-                </w:r>
-                <w:r>
-                  <w:rPr>
-                    <w:noProof/>
-                    <w:webHidden/>
-                  </w:rPr>
-                  <w:fldChar w:fldCharType="separate"/>
-                </w:r>
-                <w:r>
-                  <w:rPr>
-                    <w:noProof/>
-                    <w:webHidden/>
-                  </w:rPr>
-                  <w:t>4</w:t>
-                </w:r>
-                <w:r>
-                  <w:rPr>
-                    <w:noProof/>
-                    <w:webHidden/>
-                  </w:rPr>
-                  <w:fldChar w:fldCharType="end"/>
-                </w:r>
-              </w:hyperlink>
-            </w:p>
-            <w:p>
-              <w:pPr>
-                <w:pStyle w:val="TM2"/>
-                <w:tabs>
-                  <w:tab w:val="right" w:leader="dot" w:pos="9062"/>
-                </w:tabs>
-                <w:rPr>
-                  <w:rFonts w:eastAsiaTheme="minorEastAsia"/>
-                  <w:noProof/>
-                  <w:lang w:eastAsia="fr-CH"/>
-                </w:rPr>
-              </w:pPr>
-              <w:hyperlink w:anchor="_Toc54018517" w:history="1">
-                <w:r>
-                  <w:rPr>
-                    <w:rStyle w:val="Lienhypertexte"/>
-                    <w:noProof/>
-                  </w:rPr>
-                  <w:t>Résultats</w:t>
-                </w:r>
-                <w:r>
-                  <w:rPr>
-                    <w:noProof/>
-                    <w:webHidden/>
-                  </w:rPr>
-                  <w:tab/>
-                </w:r>
-                <w:r>
-                  <w:rPr>
-                    <w:noProof/>
-                    <w:webHidden/>
-                  </w:rPr>
-                  <w:fldChar w:fldCharType="begin"/>
-                </w:r>
-                <w:r>
-                  <w:rPr>
-                    <w:noProof/>
-                    <w:webHidden/>
-                  </w:rPr>
-                  <w:instrText xml:space="preserve"> PAGEREF _Toc54018517 \h </w:instrText>
-                </w:r>
-                <w:r>
-                  <w:rPr>
-                    <w:noProof/>
-                    <w:webHidden/>
-                  </w:rPr>
-                </w:r>
-                <w:r>
-                  <w:rPr>
-                    <w:noProof/>
-                    <w:webHidden/>
-                  </w:rPr>
-                  <w:fldChar w:fldCharType="separate"/>
-                </w:r>
-                <w:r>
-                  <w:rPr>
-                    <w:noProof/>
-                    <w:webHidden/>
-                  </w:rPr>
-                  <w:t>4</w:t>
-                </w:r>
-                <w:r>
-                  <w:rPr>
-                    <w:noProof/>
-                    <w:webHidden/>
-                  </w:rPr>
-                  <w:fldChar w:fldCharType="end"/>
-                </w:r>
-              </w:hyperlink>
-            </w:p>
-            <w:p>
-              <w:pPr>
-                <w:pStyle w:val="TM1"/>
-                <w:tabs>
-                  <w:tab w:val="right" w:leader="dot" w:pos="9062"/>
-                </w:tabs>
-                <w:rPr>
-                  <w:rFonts w:eastAsiaTheme="minorEastAsia"/>
-                  <w:noProof/>
-                  <w:lang w:eastAsia="fr-CH"/>
-                </w:rPr>
-              </w:pPr>
-              <w:hyperlink w:anchor="_Toc54018518" w:history="1">
+              <w:hyperlink w:anchor="_Toc66280389" w:history="1">
                 <w:r>
                   <w:rPr>
                     <w:rStyle w:val="Lienhypertexte"/>
@@ -1459,7 +1389,7 @@
                     <w:noProof/>
                     <w:webHidden/>
                   </w:rPr>
-                  <w:instrText xml:space="preserve"> PAGEREF _Toc54018518 \h </w:instrText>
+                  <w:instrText xml:space="preserve"> PAGEREF _Toc66280389 \h </w:instrText>
                 </w:r>
                 <w:r>
                   <w:rPr>
@@ -1479,7 +1409,7 @@
                     <w:noProof/>
                     <w:webHidden/>
                   </w:rPr>
-                  <w:t>6</w:t>
+                  <w:t>5</w:t>
                 </w:r>
                 <w:r>
                   <w:rPr>
@@ -1511,7 +1441,7 @@
           <w:pPr>
             <w:pStyle w:val="Titre1"/>
           </w:pPr>
-          <w:bookmarkStart w:id="0" w:name="_Toc54018509"/>
+          <w:bookmarkStart w:id="0" w:name="_Toc66280381"/>
           <w:r>
             <w:lastRenderedPageBreak/>
             <w:t>I</w:t>
@@ -1526,7 +1456,19 @@
             <w:jc w:val="both"/>
           </w:pPr>
           <w:r>
-            <w:t>Le but de ce laboratoire et de se familiariser avec la programmation orienté objet en C++. Nous avons pour but d’implémenter une classe « Matrix » qui modélise des matrices de taille H x L dont le contenu est défini modulo M. Entre autres, ces matrices pourront être additionnées, soustraites et multipliées.</w:t>
+            <w:t>Le but de ce laboratoire et de se familiariser avec la programmation orienté</w:t>
+          </w:r>
+          <w:r>
+            <w:t>e</w:t>
+          </w:r>
+          <w:r>
+            <w:t xml:space="preserve"> objet en C++. Nous avons pour but d’implémenter une classe « Matrix » qui modélise des matrices de taille H x L dont le contenu est défini modulo M. </w:t>
+          </w:r>
+          <w:r>
+            <w:t>E</w:t>
+          </w:r>
+          <w:r>
+            <w:t>ntre autres, ces matrices pourront être additionnées, soustraites et multipliées.</w:t>
           </w:r>
         </w:p>
         <w:p>
@@ -1536,7 +1478,7 @@
               <w:rStyle w:val="Titre1Car"/>
             </w:rPr>
           </w:pPr>
-          <w:bookmarkStart w:id="1" w:name="_Toc54018510"/>
+          <w:bookmarkStart w:id="1" w:name="_Toc66280382"/>
           <w:r>
             <w:rPr>
               <w:rStyle w:val="Titre1Car"/>
@@ -1550,7 +1492,19 @@
             <w:jc w:val="both"/>
           </w:pPr>
           <w:r>
-            <w:t>Une matrice est définie par son contenu que nous stockons sous formes de tableau à deux dimension alloué dynamiquement.</w:t>
+            <w:t>Une matrice est définie par son contenu que nous stockons sous forme de tableau à deux dimension</w:t>
+          </w:r>
+          <w:r>
+            <w:t>s</w:t>
+          </w:r>
+          <w:r>
+            <w:t xml:space="preserve"> alloué</w:t>
+          </w:r>
+          <w:r>
+            <w:t>es</w:t>
+          </w:r>
+          <w:r>
+            <w:t xml:space="preserve"> dynamiquement.</w:t>
           </w:r>
         </w:p>
       </w:sdtContent>
@@ -1560,16 +1514,11 @@
         <w:pStyle w:val="Titre1"/>
         <w:jc w:val="both"/>
       </w:pPr>
-      <w:bookmarkStart w:id="2" w:name="_Toc54018511"/>
+      <w:bookmarkStart w:id="2" w:name="_Toc66280383"/>
       <w:r>
         <w:t>Constructeurs</w:t>
       </w:r>
       <w:bookmarkEnd w:id="2"/>
-    </w:p>
-    <w:p>
-      <w:pPr>
-        <w:jc w:val="both"/>
-      </w:pPr>
     </w:p>
     <w:p>
       <w:pPr>
@@ -1626,7 +1575,15 @@
         <w:t xml:space="preserve"> en argument. Le contenu est généré aléatoirement modulo P.</w:t>
       </w:r>
       <w:r>
-        <w:t xml:space="preserve"> Une classe Utils permet d’appeler un générateur aléatoire.</w:t>
+        <w:t xml:space="preserve"> Une classe </w:t>
+      </w:r>
+      <w:proofErr w:type="spellStart"/>
+      <w:r>
+        <w:t>Utils</w:t>
+      </w:r>
+      <w:proofErr w:type="spellEnd"/>
+      <w:r>
+        <w:t xml:space="preserve"> permet d’appeler un générateur aléatoire.</w:t>
       </w:r>
     </w:p>
     <w:p>
@@ -1683,7 +1640,7 @@
         <w:pStyle w:val="Titre2"/>
         <w:jc w:val="both"/>
       </w:pPr>
-      <w:bookmarkStart w:id="3" w:name="_Toc54018512"/>
+      <w:bookmarkStart w:id="3" w:name="_Toc66280384"/>
       <w:r>
         <w:t>Exceptions</w:t>
       </w:r>
@@ -1693,13 +1650,22 @@
       <w:pPr>
         <w:jc w:val="both"/>
       </w:pPr>
-    </w:p>
-    <w:p>
-      <w:pPr>
-        <w:jc w:val="both"/>
-      </w:pPr>
-      <w:r>
-        <w:t>Le constructeur de contenu aléatoire lève une runtime_error si l’un de ses trois paramètre vaut 0.</w:t>
+      <w:r>
+        <w:t xml:space="preserve">Le constructeur de contenu aléatoire lève une </w:t>
+      </w:r>
+      <w:proofErr w:type="spellStart"/>
+      <w:r>
+        <w:t>runtime_error</w:t>
+      </w:r>
+      <w:proofErr w:type="spellEnd"/>
+      <w:r>
+        <w:t xml:space="preserve"> si l’un de ses trois paramètre</w:t>
+      </w:r>
+      <w:r>
+        <w:t>s</w:t>
+      </w:r>
+      <w:r>
+        <w:t xml:space="preserve"> vaut 0.</w:t>
       </w:r>
     </w:p>
     <w:p/>
@@ -1707,9 +1673,11 @@
       <w:pPr>
         <w:pStyle w:val="Titre1"/>
       </w:pPr>
+      <w:bookmarkStart w:id="4" w:name="_Toc66280385"/>
       <w:r>
         <w:t>Surcharge</w:t>
       </w:r>
+      <w:bookmarkEnd w:id="4"/>
     </w:p>
     <w:p>
       <w:r>
@@ -1724,8 +1692,15 @@
           <w:numId w:val="4"/>
         </w:numPr>
       </w:pPr>
-      <w:r>
-        <w:t>operator&lt;&lt;</w:t>
+      <w:proofErr w:type="spellStart"/>
+      <w:proofErr w:type="gramStart"/>
+      <w:r>
+        <w:t>operator</w:t>
+      </w:r>
+      <w:proofErr w:type="spellEnd"/>
+      <w:proofErr w:type="gramEnd"/>
+      <w:r>
+        <w:t>&lt;&lt;</w:t>
       </w:r>
     </w:p>
     <w:p>
@@ -1736,8 +1711,15 @@
           <w:numId w:val="4"/>
         </w:numPr>
       </w:pPr>
-      <w:r>
-        <w:t>operator=</w:t>
+      <w:proofErr w:type="spellStart"/>
+      <w:proofErr w:type="gramStart"/>
+      <w:r>
+        <w:t>operator</w:t>
+      </w:r>
+      <w:proofErr w:type="spellEnd"/>
+      <w:proofErr w:type="gramEnd"/>
+      <w:r>
+        <w:t>=</w:t>
       </w:r>
     </w:p>
     <w:p>
@@ -1748,8 +1730,15 @@
           <w:numId w:val="4"/>
         </w:numPr>
       </w:pPr>
-      <w:r>
-        <w:t>operator+</w:t>
+      <w:proofErr w:type="spellStart"/>
+      <w:proofErr w:type="gramStart"/>
+      <w:r>
+        <w:t>operator</w:t>
+      </w:r>
+      <w:proofErr w:type="spellEnd"/>
+      <w:proofErr w:type="gramEnd"/>
+      <w:r>
+        <w:t>+</w:t>
       </w:r>
     </w:p>
     <w:p>
@@ -1760,8 +1749,15 @@
           <w:numId w:val="4"/>
         </w:numPr>
       </w:pPr>
-      <w:r>
-        <w:t>operator+=</w:t>
+      <w:proofErr w:type="spellStart"/>
+      <w:proofErr w:type="gramStart"/>
+      <w:r>
+        <w:t>operator</w:t>
+      </w:r>
+      <w:proofErr w:type="spellEnd"/>
+      <w:proofErr w:type="gramEnd"/>
+      <w:r>
+        <w:t>+=</w:t>
       </w:r>
     </w:p>
     <w:p>
@@ -1772,8 +1768,15 @@
           <w:numId w:val="4"/>
         </w:numPr>
       </w:pPr>
-      <w:r>
-        <w:t>operator*</w:t>
+      <w:proofErr w:type="spellStart"/>
+      <w:proofErr w:type="gramStart"/>
+      <w:r>
+        <w:t>operator</w:t>
+      </w:r>
+      <w:proofErr w:type="spellEnd"/>
+      <w:proofErr w:type="gramEnd"/>
+      <w:r>
+        <w:t>*</w:t>
       </w:r>
     </w:p>
     <w:p>
@@ -1784,8 +1787,15 @@
           <w:numId w:val="4"/>
         </w:numPr>
       </w:pPr>
-      <w:r>
-        <w:t>operator*=</w:t>
+      <w:proofErr w:type="spellStart"/>
+      <w:proofErr w:type="gramStart"/>
+      <w:r>
+        <w:t>operator</w:t>
+      </w:r>
+      <w:proofErr w:type="spellEnd"/>
+      <w:proofErr w:type="gramEnd"/>
+      <w:r>
+        <w:t>*=</w:t>
       </w:r>
     </w:p>
     <w:p>
@@ -1796,8 +1806,15 @@
           <w:numId w:val="4"/>
         </w:numPr>
       </w:pPr>
-      <w:r>
-        <w:t>operator-</w:t>
+      <w:proofErr w:type="spellStart"/>
+      <w:proofErr w:type="gramStart"/>
+      <w:r>
+        <w:t>operator</w:t>
+      </w:r>
+      <w:proofErr w:type="spellEnd"/>
+      <w:proofErr w:type="gramEnd"/>
+      <w:r>
+        <w:t>-</w:t>
       </w:r>
     </w:p>
     <w:p>
@@ -1808,13 +1825,28 @@
           <w:numId w:val="4"/>
         </w:numPr>
       </w:pPr>
-      <w:r>
-        <w:t>operator-=</w:t>
+      <w:proofErr w:type="spellStart"/>
+      <w:proofErr w:type="gramStart"/>
+      <w:r>
+        <w:t>operator</w:t>
+      </w:r>
+      <w:proofErr w:type="spellEnd"/>
+      <w:proofErr w:type="gramEnd"/>
+      <w:r>
+        <w:t>-=</w:t>
       </w:r>
     </w:p>
     <w:p>
       <w:r>
-        <w:t>Les opérateurs arithmétiques se basent sur des méthodes privées qui demandent un objet MatrixOperator.</w:t>
+        <w:t xml:space="preserve">Les opérateurs arithmétiques se basent sur des méthodes privées qui demandent un objet </w:t>
+      </w:r>
+      <w:proofErr w:type="spellStart"/>
+      <w:r>
+        <w:t>MatrixOperator</w:t>
+      </w:r>
+      <w:proofErr w:type="spellEnd"/>
+      <w:r>
+        <w:t>.</w:t>
       </w:r>
     </w:p>
     <w:p>
@@ -1826,14 +1858,13 @@
       <w:pPr>
         <w:pStyle w:val="Titre1"/>
       </w:pPr>
-      <w:bookmarkStart w:id="4" w:name="_Toc54018514"/>
+      <w:bookmarkStart w:id="5" w:name="_Toc66280386"/>
       <w:r>
         <w:lastRenderedPageBreak/>
         <w:t>Opérations</w:t>
       </w:r>
-      <w:bookmarkEnd w:id="4"/>
+      <w:bookmarkEnd w:id="5"/>
     </w:p>
-    <w:p/>
     <w:p>
       <w:pPr>
         <w:jc w:val="both"/>
@@ -1857,7 +1888,15 @@
       </w:r>
       <w:r>
         <w:br/>
-        <w:t xml:space="preserve"> max(M1,M2) x max(N1,N2) où M1,N1,M2,N2 sont les dimensions des matrices opérantes.</w:t>
+        <w:t xml:space="preserve"> max(M</w:t>
+      </w:r>
+      <w:proofErr w:type="gramStart"/>
+      <w:r>
+        <w:t>1,M</w:t>
+      </w:r>
+      <w:proofErr w:type="gramEnd"/>
+      <w:r>
+        <w:t>2) x max(N1,N2) où M1,N1,M2,N2 sont les dimensions des matrices opérantes.</w:t>
       </w:r>
     </w:p>
     <w:p>
@@ -2048,11 +2087,25 @@
     </w:p>
     <w:p>
       <w:r>
-        <w:t>Les opérations devaient se faire selon trois valeurs de retour différentes</w:t>
-      </w:r>
-      <w:r>
-        <w:t>, nous avons donc implémenter trois méthodes privées qui demande le second opérande ainsi qu’on objet MatrixOperator</w:t>
-      </w:r>
+        <w:t>Les opérations devaient se faire selon trois valeurs de retour différent</w:t>
+      </w:r>
+      <w:r>
+        <w:t>es</w:t>
+      </w:r>
+      <w:r>
+        <w:t>, nous avons donc implément</w:t>
+      </w:r>
+      <w:r>
+        <w:t>é</w:t>
+      </w:r>
+      <w:r>
+        <w:t xml:space="preserve"> trois méthodes privées qui demande le second opérande ainsi qu’on objet </w:t>
+      </w:r>
+      <w:proofErr w:type="spellStart"/>
+      <w:r>
+        <w:t>MatrixOperator</w:t>
+      </w:r>
+      <w:proofErr w:type="spellEnd"/>
       <w:r>
         <w:t> :</w:t>
       </w:r>
@@ -2069,8 +2122,13 @@
         <w:t xml:space="preserve">Retour de l’objet courant </w:t>
       </w:r>
       <w:r>
-        <w:t>qui est modifié       -&gt; opOnSelf</w:t>
-      </w:r>
+        <w:t xml:space="preserve">qui est modifié       -&gt; </w:t>
+      </w:r>
+      <w:proofErr w:type="spellStart"/>
+      <w:r>
+        <w:t>opOnSelf</w:t>
+      </w:r>
+      <w:proofErr w:type="spellEnd"/>
     </w:p>
     <w:p>
       <w:pPr>
@@ -2081,8 +2139,13 @@
         </w:numPr>
       </w:pPr>
       <w:r>
-        <w:t>Retour de la matrice résultante par valeur     -&gt; opToVal</w:t>
-      </w:r>
+        <w:t xml:space="preserve">Retour de la matrice résultante par valeur     -&gt; </w:t>
+      </w:r>
+      <w:proofErr w:type="spellStart"/>
+      <w:r>
+        <w:t>opToVal</w:t>
+      </w:r>
+      <w:proofErr w:type="spellEnd"/>
     </w:p>
     <w:p>
       <w:pPr>
@@ -2093,15 +2156,43 @@
         </w:numPr>
       </w:pPr>
       <w:r>
-        <w:t>Retour de la matrice résultante par pointeur -&gt; opToPtr</w:t>
-      </w:r>
+        <w:t xml:space="preserve">Retour de la matrice résultante par pointeur -&gt; </w:t>
+      </w:r>
+      <w:proofErr w:type="spellStart"/>
+      <w:r>
+        <w:t>opToPtr</w:t>
+      </w:r>
+      <w:proofErr w:type="spellEnd"/>
     </w:p>
     <w:p>
       <w:r>
         <w:t>Au-dessus, nous avons interfacé 9 méthodes publiques qui appellent les méthodes privées</w:t>
       </w:r>
       <w:r>
-        <w:t xml:space="preserve"> qui elles travaillent avec makeNewMatrix qui se charchent des opérations matricielles. Le schéma suivant est simplifié mais montre le processus dans les grandes lignes</w:t>
+        <w:t>,</w:t>
+      </w:r>
+      <w:r>
+        <w:t xml:space="preserve"> qui elles travaillent avec </w:t>
+      </w:r>
+      <w:proofErr w:type="spellStart"/>
+      <w:r>
+        <w:t>makeNewMatrix</w:t>
+      </w:r>
+      <w:proofErr w:type="spellEnd"/>
+      <w:r>
+        <w:t xml:space="preserve"> qui se </w:t>
+      </w:r>
+      <w:r>
+        <w:t>chargent</w:t>
+      </w:r>
+      <w:r>
+        <w:t xml:space="preserve"> des opérations matricielles. Le schéma suivant est simplifié</w:t>
+      </w:r>
+      <w:r>
+        <w:t>,</w:t>
+      </w:r>
+      <w:r>
+        <w:t xml:space="preserve"> mais montre le processus dans les grandes lignes</w:t>
       </w:r>
     </w:p>
     <w:p>
@@ -2167,15 +2258,22 @@
       <w:pPr>
         <w:pStyle w:val="Titre2"/>
       </w:pPr>
-      <w:bookmarkStart w:id="5" w:name="_Toc54018515"/>
+      <w:bookmarkStart w:id="6" w:name="_Toc66280387"/>
       <w:r>
         <w:t>Exceptions</w:t>
       </w:r>
-      <w:bookmarkEnd w:id="5"/>
+      <w:bookmarkEnd w:id="6"/>
     </w:p>
     <w:p>
-      <w:r>
-        <w:t>makeNewMatrix peut lever deux exceptions :</w:t>
+      <w:proofErr w:type="spellStart"/>
+      <w:proofErr w:type="gramStart"/>
+      <w:r>
+        <w:t>makeNewMatrix</w:t>
+      </w:r>
+      <w:proofErr w:type="spellEnd"/>
+      <w:proofErr w:type="gramEnd"/>
+      <w:r>
+        <w:t xml:space="preserve"> peut lever deux exceptions :</w:t>
       </w:r>
     </w:p>
     <w:p>
@@ -2189,12 +2287,21 @@
       <w:r>
         <w:t xml:space="preserve">Si les matrices à traiter ont un modulo différent, une </w:t>
       </w:r>
+      <w:proofErr w:type="spellStart"/>
       <w:r>
         <w:rPr>
           <w:i/>
           <w:iCs/>
         </w:rPr>
-        <w:t xml:space="preserve">invalid_argument </w:t>
+        <w:t>invalid_argument</w:t>
+      </w:r>
+      <w:proofErr w:type="spellEnd"/>
+      <w:r>
+        <w:rPr>
+          <w:i/>
+          <w:iCs/>
+        </w:rPr>
+        <w:t xml:space="preserve"> </w:t>
       </w:r>
       <w:r>
         <w:t>exception</w:t>
@@ -2215,7 +2322,21 @@
         </w:numPr>
       </w:pPr>
       <w:r>
-        <w:t xml:space="preserve">Si la première matrice opérante n’est pas fournie, une runtime_error estlevée. </w:t>
+        <w:t xml:space="preserve">Si la première matrice opérante n’est pas fournie, une </w:t>
+      </w:r>
+      <w:proofErr w:type="spellStart"/>
+      <w:r>
+        <w:t>runtime_error</w:t>
+      </w:r>
+      <w:proofErr w:type="spellEnd"/>
+      <w:r>
+        <w:t xml:space="preserve"> est</w:t>
+      </w:r>
+      <w:r>
+        <w:t xml:space="preserve"> </w:t>
+      </w:r>
+      <w:r>
+        <w:t xml:space="preserve">levée. </w:t>
       </w:r>
     </w:p>
     <w:p>
@@ -2227,16 +2348,16 @@
       <w:pPr>
         <w:pStyle w:val="Titre1"/>
       </w:pPr>
-      <w:bookmarkStart w:id="6" w:name="_Toc54018516"/>
+      <w:bookmarkStart w:id="7" w:name="_Toc66280388"/>
       <w:r>
         <w:lastRenderedPageBreak/>
         <w:t>Tests</w:t>
       </w:r>
-      <w:bookmarkEnd w:id="6"/>
+      <w:bookmarkEnd w:id="7"/>
     </w:p>
     <w:p>
       <w:r>
-        <w:t>Les tests ont été effectuées une première fois avec deux matrices non constantes (Mat. N.C) puis avec deux matrices constantes (Mat. C.). Les résultats ont été analysés manuellement.</w:t>
+        <w:t>Les tests ont été effectués une première fois avec deux matrices non constantes (Mat. N.C) puis avec deux matrices constantes (Mat. C.). Les résultats ont été analysés manuellement.</w:t>
       </w:r>
     </w:p>
     <w:p>
@@ -2366,6 +2487,7 @@
                 <w:color w:val="00B050"/>
               </w:rPr>
             </w:pPr>
+            <w:proofErr w:type="gramStart"/>
             <w:r>
               <w:rPr>
                 <w:color w:val="00B050"/>
@@ -2378,6 +2500,7 @@
               </w:rPr>
               <w:t>alidé</w:t>
             </w:r>
+            <w:proofErr w:type="gramEnd"/>
           </w:p>
         </w:tc>
         <w:tc>
@@ -2393,6 +2516,7 @@
                 <w:color w:val="00B050"/>
               </w:rPr>
             </w:pPr>
+            <w:proofErr w:type="gramStart"/>
             <w:r>
               <w:rPr>
                 <w:color w:val="00B050"/>
@@ -2405,6 +2529,7 @@
               </w:rPr>
               <w:t>alidé</w:t>
             </w:r>
+            <w:proofErr w:type="gramEnd"/>
           </w:p>
         </w:tc>
       </w:tr>
@@ -2458,6 +2583,7 @@
                 <w:color w:val="00B050"/>
               </w:rPr>
             </w:pPr>
+            <w:proofErr w:type="gramStart"/>
             <w:r>
               <w:rPr>
                 <w:color w:val="00B050"/>
@@ -2470,6 +2596,7 @@
               </w:rPr>
               <w:t>alidé</w:t>
             </w:r>
+            <w:proofErr w:type="gramEnd"/>
           </w:p>
         </w:tc>
         <w:tc>
@@ -2485,6 +2612,7 @@
                 <w:color w:val="00B050"/>
               </w:rPr>
             </w:pPr>
+            <w:proofErr w:type="gramStart"/>
             <w:r>
               <w:rPr>
                 <w:color w:val="00B050"/>
@@ -2497,6 +2625,7 @@
               </w:rPr>
               <w:t>alidé</w:t>
             </w:r>
+            <w:proofErr w:type="gramEnd"/>
           </w:p>
         </w:tc>
       </w:tr>
@@ -2517,12 +2646,35 @@
                 <w:bCs w:val="0"/>
               </w:rPr>
             </w:pPr>
-            <w:r>
-              <w:rPr>
-                <w:b w:val="0"/>
-                <w:bCs w:val="0"/>
-              </w:rPr>
-              <w:t>operateur&lt;&lt;</w:t>
+            <w:proofErr w:type="gramStart"/>
+            <w:r>
+              <w:rPr>
+                <w:b w:val="0"/>
+                <w:bCs w:val="0"/>
+              </w:rPr>
+              <w:t>op</w:t>
+            </w:r>
+            <w:r>
+              <w:rPr>
+                <w:b w:val="0"/>
+                <w:bCs w:val="0"/>
+              </w:rPr>
+              <w:t>é</w:t>
+            </w:r>
+            <w:r>
+              <w:rPr>
+                <w:b w:val="0"/>
+                <w:bCs w:val="0"/>
+              </w:rPr>
+              <w:t>rateur</w:t>
+            </w:r>
+            <w:proofErr w:type="gramEnd"/>
+            <w:r>
+              <w:rPr>
+                <w:b w:val="0"/>
+                <w:bCs w:val="0"/>
+              </w:rPr>
+              <w:t>&lt;&lt;</w:t>
             </w:r>
           </w:p>
         </w:tc>
@@ -2553,6 +2705,7 @@
                 <w:color w:val="00B050"/>
               </w:rPr>
             </w:pPr>
+            <w:proofErr w:type="gramStart"/>
             <w:r>
               <w:rPr>
                 <w:color w:val="00B050"/>
@@ -2565,6 +2718,7 @@
               </w:rPr>
               <w:t>alidé</w:t>
             </w:r>
+            <w:proofErr w:type="gramEnd"/>
           </w:p>
         </w:tc>
         <w:tc>
@@ -2580,6 +2734,7 @@
                 <w:color w:val="00B050"/>
               </w:rPr>
             </w:pPr>
+            <w:proofErr w:type="gramStart"/>
             <w:r>
               <w:rPr>
                 <w:color w:val="00B050"/>
@@ -2592,6 +2747,7 @@
               </w:rPr>
               <w:t>alidé</w:t>
             </w:r>
+            <w:proofErr w:type="gramEnd"/>
           </w:p>
         </w:tc>
       </w:tr>
@@ -2610,12 +2766,35 @@
                 <w:bCs w:val="0"/>
               </w:rPr>
             </w:pPr>
-            <w:r>
-              <w:rPr>
-                <w:b w:val="0"/>
-                <w:bCs w:val="0"/>
-              </w:rPr>
-              <w:t>operateur=</w:t>
+            <w:proofErr w:type="gramStart"/>
+            <w:r>
+              <w:rPr>
+                <w:b w:val="0"/>
+                <w:bCs w:val="0"/>
+              </w:rPr>
+              <w:t>op</w:t>
+            </w:r>
+            <w:r>
+              <w:rPr>
+                <w:b w:val="0"/>
+                <w:bCs w:val="0"/>
+              </w:rPr>
+              <w:t>é</w:t>
+            </w:r>
+            <w:r>
+              <w:rPr>
+                <w:b w:val="0"/>
+                <w:bCs w:val="0"/>
+              </w:rPr>
+              <w:t>rateur</w:t>
+            </w:r>
+            <w:proofErr w:type="gramEnd"/>
+            <w:r>
+              <w:rPr>
+                <w:b w:val="0"/>
+                <w:bCs w:val="0"/>
+              </w:rPr>
+              <w:t>=</w:t>
             </w:r>
           </w:p>
         </w:tc>
@@ -2643,6 +2822,7 @@
               <w:jc w:val="center"/>
               <w:cnfStyle w:val="000000000000" w:firstRow="0" w:lastRow="0" w:firstColumn="0" w:lastColumn="0" w:oddVBand="0" w:evenVBand="0" w:oddHBand="0" w:evenHBand="0" w:firstRowFirstColumn="0" w:firstRowLastColumn="0" w:lastRowFirstColumn="0" w:lastRowLastColumn="0"/>
             </w:pPr>
+            <w:proofErr w:type="gramStart"/>
             <w:r>
               <w:rPr>
                 <w:color w:val="00B050"/>
@@ -2655,6 +2835,7 @@
               </w:rPr>
               <w:t>alidé</w:t>
             </w:r>
+            <w:proofErr w:type="gramEnd"/>
           </w:p>
         </w:tc>
         <w:tc>
@@ -2732,6 +2913,7 @@
               <w:jc w:val="center"/>
               <w:cnfStyle w:val="000000100000" w:firstRow="0" w:lastRow="0" w:firstColumn="0" w:lastColumn="0" w:oddVBand="0" w:evenVBand="0" w:oddHBand="1" w:evenHBand="0" w:firstRowFirstColumn="0" w:firstRowLastColumn="0" w:lastRowFirstColumn="0" w:lastRowLastColumn="0"/>
             </w:pPr>
+            <w:proofErr w:type="gramStart"/>
             <w:r>
               <w:rPr>
                 <w:color w:val="00B050"/>
@@ -2744,6 +2926,7 @@
               </w:rPr>
               <w:t>alidé</w:t>
             </w:r>
+            <w:proofErr w:type="gramEnd"/>
           </w:p>
         </w:tc>
       </w:tr>
@@ -2762,6 +2945,7 @@
                 <w:bCs w:val="0"/>
               </w:rPr>
             </w:pPr>
+            <w:proofErr w:type="gramStart"/>
             <w:r>
               <w:rPr>
                 <w:b w:val="0"/>
@@ -2774,7 +2958,29 @@
                 <w:b w:val="0"/>
                 <w:bCs w:val="0"/>
               </w:rPr>
-              <w:t>perateur +=</w:t>
+              <w:t>p</w:t>
+            </w:r>
+            <w:r>
+              <w:rPr>
+                <w:b w:val="0"/>
+                <w:bCs w:val="0"/>
+              </w:rPr>
+              <w:t>é</w:t>
+            </w:r>
+            <w:r>
+              <w:rPr>
+                <w:b w:val="0"/>
+                <w:bCs w:val="0"/>
+              </w:rPr>
+              <w:t>rateur</w:t>
+            </w:r>
+            <w:proofErr w:type="gramEnd"/>
+            <w:r>
+              <w:rPr>
+                <w:b w:val="0"/>
+                <w:bCs w:val="0"/>
+              </w:rPr>
+              <w:t> +=</w:t>
             </w:r>
           </w:p>
         </w:tc>
@@ -2802,12 +3008,14 @@
               <w:jc w:val="center"/>
               <w:cnfStyle w:val="000000000000" w:firstRow="0" w:lastRow="0" w:firstColumn="0" w:lastColumn="0" w:oddVBand="0" w:evenVBand="0" w:oddHBand="0" w:evenHBand="0" w:firstRowFirstColumn="0" w:firstRowLastColumn="0" w:lastRowFirstColumn="0" w:lastRowLastColumn="0"/>
             </w:pPr>
+            <w:proofErr w:type="gramStart"/>
             <w:r>
               <w:rPr>
                 <w:color w:val="00B050"/>
               </w:rPr>
               <w:t>validé</w:t>
             </w:r>
+            <w:proofErr w:type="gramEnd"/>
           </w:p>
         </w:tc>
         <w:tc>
@@ -2885,6 +3093,7 @@
               <w:jc w:val="center"/>
               <w:cnfStyle w:val="000000100000" w:firstRow="0" w:lastRow="0" w:firstColumn="0" w:lastColumn="0" w:oddVBand="0" w:evenVBand="0" w:oddHBand="1" w:evenHBand="0" w:firstRowFirstColumn="0" w:firstRowLastColumn="0" w:lastRowFirstColumn="0" w:lastRowLastColumn="0"/>
             </w:pPr>
+            <w:proofErr w:type="gramStart"/>
             <w:r>
               <w:rPr>
                 <w:color w:val="00B050"/>
@@ -2897,6 +3106,7 @@
               </w:rPr>
               <w:t>alidé</w:t>
             </w:r>
+            <w:proofErr w:type="gramEnd"/>
           </w:p>
         </w:tc>
       </w:tr>
@@ -2915,6 +3125,7 @@
                 <w:bCs w:val="0"/>
               </w:rPr>
             </w:pPr>
+            <w:proofErr w:type="gramStart"/>
             <w:r>
               <w:rPr>
                 <w:b w:val="0"/>
@@ -2927,21 +3138,29 @@
                 <w:b w:val="0"/>
                 <w:bCs w:val="0"/>
               </w:rPr>
-              <w:t>perateur </w:t>
-            </w:r>
-            <w:r>
-              <w:rPr>
-                <w:b w:val="0"/>
-                <w:bCs w:val="0"/>
-              </w:rPr>
-              <w:t>*</w:t>
-            </w:r>
-            <w:r>
-              <w:rPr>
-                <w:b w:val="0"/>
-                <w:bCs w:val="0"/>
-              </w:rPr>
-              <w:t>=</w:t>
+              <w:t>p</w:t>
+            </w:r>
+            <w:r>
+              <w:rPr>
+                <w:b w:val="0"/>
+                <w:bCs w:val="0"/>
+              </w:rPr>
+              <w:t>é</w:t>
+            </w:r>
+            <w:r>
+              <w:rPr>
+                <w:b w:val="0"/>
+                <w:bCs w:val="0"/>
+              </w:rPr>
+              <w:t>rateur</w:t>
+            </w:r>
+            <w:proofErr w:type="gramEnd"/>
+            <w:r>
+              <w:rPr>
+                <w:b w:val="0"/>
+                <w:bCs w:val="0"/>
+              </w:rPr>
+              <w:t> *=</w:t>
             </w:r>
           </w:p>
         </w:tc>
@@ -2955,16 +3174,7 @@
               <w:cnfStyle w:val="000000000000" w:firstRow="0" w:lastRow="0" w:firstColumn="0" w:lastColumn="0" w:oddVBand="0" w:evenVBand="0" w:oddHBand="0" w:evenHBand="0" w:firstRowFirstColumn="0" w:firstRowLastColumn="0" w:lastRowFirstColumn="0" w:lastRowLastColumn="0"/>
             </w:pPr>
             <w:r>
-              <w:t>L</w:t>
-            </w:r>
-            <w:r>
-              <w:t>a multiplication</w:t>
-            </w:r>
-            <w:r>
-              <w:t xml:space="preserve"> s’effectue correctement sur la matrice gauche</w:t>
-            </w:r>
-            <w:r>
-              <w:t>.</w:t>
+              <w:t>La multiplication s’effectue correctement sur la matrice gauche.</w:t>
             </w:r>
           </w:p>
         </w:tc>
@@ -2978,12 +3188,14 @@
               <w:jc w:val="center"/>
               <w:cnfStyle w:val="000000000000" w:firstRow="0" w:lastRow="0" w:firstColumn="0" w:lastColumn="0" w:oddVBand="0" w:evenVBand="0" w:oddHBand="0" w:evenHBand="0" w:firstRowFirstColumn="0" w:firstRowLastColumn="0" w:lastRowFirstColumn="0" w:lastRowLastColumn="0"/>
             </w:pPr>
+            <w:proofErr w:type="gramStart"/>
             <w:r>
               <w:rPr>
                 <w:color w:val="00B050"/>
               </w:rPr>
               <w:t>validé</w:t>
             </w:r>
+            <w:proofErr w:type="gramEnd"/>
           </w:p>
         </w:tc>
         <w:tc>
@@ -3061,6 +3273,7 @@
               <w:jc w:val="center"/>
               <w:cnfStyle w:val="000000100000" w:firstRow="0" w:lastRow="0" w:firstColumn="0" w:lastColumn="0" w:oddVBand="0" w:evenVBand="0" w:oddHBand="1" w:evenHBand="0" w:firstRowFirstColumn="0" w:firstRowLastColumn="0" w:lastRowFirstColumn="0" w:lastRowLastColumn="0"/>
             </w:pPr>
+            <w:proofErr w:type="gramStart"/>
             <w:r>
               <w:rPr>
                 <w:color w:val="00B050"/>
@@ -3073,6 +3286,7 @@
               </w:rPr>
               <w:t>alidé</w:t>
             </w:r>
+            <w:proofErr w:type="gramEnd"/>
           </w:p>
         </w:tc>
       </w:tr>
@@ -3091,6 +3305,7 @@
                 <w:bCs w:val="0"/>
               </w:rPr>
             </w:pPr>
+            <w:proofErr w:type="gramStart"/>
             <w:r>
               <w:rPr>
                 <w:b w:val="0"/>
@@ -3103,21 +3318,29 @@
                 <w:b w:val="0"/>
                 <w:bCs w:val="0"/>
               </w:rPr>
-              <w:t>perateur </w:t>
-            </w:r>
-            <w:r>
-              <w:rPr>
-                <w:b w:val="0"/>
-                <w:bCs w:val="0"/>
-              </w:rPr>
-              <w:t>-</w:t>
-            </w:r>
-            <w:r>
-              <w:rPr>
-                <w:b w:val="0"/>
-                <w:bCs w:val="0"/>
-              </w:rPr>
-              <w:t>=</w:t>
+              <w:t>p</w:t>
+            </w:r>
+            <w:r>
+              <w:rPr>
+                <w:b w:val="0"/>
+                <w:bCs w:val="0"/>
+              </w:rPr>
+              <w:t>é</w:t>
+            </w:r>
+            <w:r>
+              <w:rPr>
+                <w:b w:val="0"/>
+                <w:bCs w:val="0"/>
+              </w:rPr>
+              <w:t>rateur</w:t>
+            </w:r>
+            <w:proofErr w:type="gramEnd"/>
+            <w:r>
+              <w:rPr>
+                <w:b w:val="0"/>
+                <w:bCs w:val="0"/>
+              </w:rPr>
+              <w:t> -=</w:t>
             </w:r>
           </w:p>
         </w:tc>
@@ -3131,16 +3354,7 @@
               <w:cnfStyle w:val="000000000000" w:firstRow="0" w:lastRow="0" w:firstColumn="0" w:lastColumn="0" w:oddVBand="0" w:evenVBand="0" w:oddHBand="0" w:evenHBand="0" w:firstRowFirstColumn="0" w:firstRowLastColumn="0" w:lastRowFirstColumn="0" w:lastRowLastColumn="0"/>
             </w:pPr>
             <w:r>
-              <w:t>L</w:t>
-            </w:r>
-            <w:r>
-              <w:t>a soustraction</w:t>
-            </w:r>
-            <w:r>
-              <w:t xml:space="preserve"> s’effectue correctement sur la matrice gauche</w:t>
-            </w:r>
-            <w:r>
-              <w:t>.</w:t>
+              <w:t>La soustraction s’effectue correctement sur la matrice gauche.</w:t>
             </w:r>
           </w:p>
         </w:tc>
@@ -3154,12 +3368,14 @@
               <w:jc w:val="center"/>
               <w:cnfStyle w:val="000000000000" w:firstRow="0" w:lastRow="0" w:firstColumn="0" w:lastColumn="0" w:oddVBand="0" w:evenVBand="0" w:oddHBand="0" w:evenHBand="0" w:firstRowFirstColumn="0" w:firstRowLastColumn="0" w:lastRowFirstColumn="0" w:lastRowLastColumn="0"/>
             </w:pPr>
+            <w:proofErr w:type="gramStart"/>
             <w:r>
               <w:rPr>
                 <w:color w:val="00B050"/>
               </w:rPr>
               <w:t>validé</w:t>
             </w:r>
+            <w:proofErr w:type="gramEnd"/>
           </w:p>
         </w:tc>
         <w:tc>
@@ -3237,6 +3453,7 @@
               <w:jc w:val="center"/>
               <w:cnfStyle w:val="000000100000" w:firstRow="0" w:lastRow="0" w:firstColumn="0" w:lastColumn="0" w:oddVBand="0" w:evenVBand="0" w:oddHBand="1" w:evenHBand="0" w:firstRowFirstColumn="0" w:firstRowLastColumn="0" w:lastRowFirstColumn="0" w:lastRowLastColumn="0"/>
             </w:pPr>
+            <w:proofErr w:type="gramStart"/>
             <w:r>
               <w:rPr>
                 <w:color w:val="00B050"/>
@@ -3249,6 +3466,7 @@
               </w:rPr>
               <w:t>alidé</w:t>
             </w:r>
+            <w:proofErr w:type="gramEnd"/>
           </w:p>
         </w:tc>
       </w:tr>
@@ -3267,12 +3485,35 @@
                 <w:bCs w:val="0"/>
               </w:rPr>
             </w:pPr>
-            <w:r>
-              <w:rPr>
-                <w:b w:val="0"/>
-                <w:bCs w:val="0"/>
-              </w:rPr>
-              <w:t>operateur +</w:t>
+            <w:proofErr w:type="gramStart"/>
+            <w:r>
+              <w:rPr>
+                <w:b w:val="0"/>
+                <w:bCs w:val="0"/>
+              </w:rPr>
+              <w:t>op</w:t>
+            </w:r>
+            <w:r>
+              <w:rPr>
+                <w:b w:val="0"/>
+                <w:bCs w:val="0"/>
+              </w:rPr>
+              <w:t>é</w:t>
+            </w:r>
+            <w:r>
+              <w:rPr>
+                <w:b w:val="0"/>
+                <w:bCs w:val="0"/>
+              </w:rPr>
+              <w:t>rateur</w:t>
+            </w:r>
+            <w:proofErr w:type="gramEnd"/>
+            <w:r>
+              <w:rPr>
+                <w:b w:val="0"/>
+                <w:bCs w:val="0"/>
+              </w:rPr>
+              <w:t> +</w:t>
             </w:r>
           </w:p>
         </w:tc>
@@ -3300,12 +3541,14 @@
               <w:jc w:val="center"/>
               <w:cnfStyle w:val="000000000000" w:firstRow="0" w:lastRow="0" w:firstColumn="0" w:lastColumn="0" w:oddVBand="0" w:evenVBand="0" w:oddHBand="0" w:evenHBand="0" w:firstRowFirstColumn="0" w:firstRowLastColumn="0" w:lastRowFirstColumn="0" w:lastRowLastColumn="0"/>
             </w:pPr>
+            <w:proofErr w:type="gramStart"/>
             <w:r>
               <w:rPr>
                 <w:color w:val="00B050"/>
               </w:rPr>
               <w:t>validé</w:t>
             </w:r>
+            <w:proofErr w:type="gramEnd"/>
           </w:p>
         </w:tc>
         <w:tc>
@@ -3383,6 +3626,7 @@
               <w:jc w:val="center"/>
               <w:cnfStyle w:val="000000100000" w:firstRow="0" w:lastRow="0" w:firstColumn="0" w:lastColumn="0" w:oddVBand="0" w:evenVBand="0" w:oddHBand="1" w:evenHBand="0" w:firstRowFirstColumn="0" w:firstRowLastColumn="0" w:lastRowFirstColumn="0" w:lastRowLastColumn="0"/>
             </w:pPr>
+            <w:proofErr w:type="gramStart"/>
             <w:r>
               <w:rPr>
                 <w:color w:val="00B050"/>
@@ -3395,6 +3639,7 @@
               </w:rPr>
               <w:t>alidé</w:t>
             </w:r>
+            <w:proofErr w:type="gramEnd"/>
           </w:p>
         </w:tc>
       </w:tr>
@@ -3413,12 +3658,35 @@
                 <w:bCs w:val="0"/>
               </w:rPr>
             </w:pPr>
-            <w:r>
-              <w:rPr>
-                <w:b w:val="0"/>
-                <w:bCs w:val="0"/>
-              </w:rPr>
-              <w:t>operateur *</w:t>
+            <w:proofErr w:type="gramStart"/>
+            <w:r>
+              <w:rPr>
+                <w:b w:val="0"/>
+                <w:bCs w:val="0"/>
+              </w:rPr>
+              <w:t>op</w:t>
+            </w:r>
+            <w:r>
+              <w:rPr>
+                <w:b w:val="0"/>
+                <w:bCs w:val="0"/>
+              </w:rPr>
+              <w:t>é</w:t>
+            </w:r>
+            <w:r>
+              <w:rPr>
+                <w:b w:val="0"/>
+                <w:bCs w:val="0"/>
+              </w:rPr>
+              <w:t>rateur</w:t>
+            </w:r>
+            <w:proofErr w:type="gramEnd"/>
+            <w:r>
+              <w:rPr>
+                <w:b w:val="0"/>
+                <w:bCs w:val="0"/>
+              </w:rPr>
+              <w:t> *</w:t>
             </w:r>
           </w:p>
         </w:tc>
@@ -3446,12 +3714,14 @@
               <w:jc w:val="center"/>
               <w:cnfStyle w:val="000000000000" w:firstRow="0" w:lastRow="0" w:firstColumn="0" w:lastColumn="0" w:oddVBand="0" w:evenVBand="0" w:oddHBand="0" w:evenHBand="0" w:firstRowFirstColumn="0" w:firstRowLastColumn="0" w:lastRowFirstColumn="0" w:lastRowLastColumn="0"/>
             </w:pPr>
+            <w:proofErr w:type="gramStart"/>
             <w:r>
               <w:rPr>
                 <w:color w:val="00B050"/>
               </w:rPr>
               <w:t>validé</w:t>
             </w:r>
+            <w:proofErr w:type="gramEnd"/>
           </w:p>
         </w:tc>
         <w:tc>
@@ -3529,6 +3799,7 @@
               <w:jc w:val="center"/>
               <w:cnfStyle w:val="000000100000" w:firstRow="0" w:lastRow="0" w:firstColumn="0" w:lastColumn="0" w:oddVBand="0" w:evenVBand="0" w:oddHBand="1" w:evenHBand="0" w:firstRowFirstColumn="0" w:firstRowLastColumn="0" w:lastRowFirstColumn="0" w:lastRowLastColumn="0"/>
             </w:pPr>
+            <w:proofErr w:type="gramStart"/>
             <w:r>
               <w:rPr>
                 <w:color w:val="00B050"/>
@@ -3541,6 +3812,7 @@
               </w:rPr>
               <w:t>alidé</w:t>
             </w:r>
+            <w:proofErr w:type="gramEnd"/>
           </w:p>
         </w:tc>
       </w:tr>
@@ -3559,12 +3831,35 @@
                 <w:bCs w:val="0"/>
               </w:rPr>
             </w:pPr>
-            <w:r>
-              <w:rPr>
-                <w:b w:val="0"/>
-                <w:bCs w:val="0"/>
-              </w:rPr>
-              <w:t>operateur -</w:t>
+            <w:proofErr w:type="gramStart"/>
+            <w:r>
+              <w:rPr>
+                <w:b w:val="0"/>
+                <w:bCs w:val="0"/>
+              </w:rPr>
+              <w:t>op</w:t>
+            </w:r>
+            <w:r>
+              <w:rPr>
+                <w:b w:val="0"/>
+                <w:bCs w:val="0"/>
+              </w:rPr>
+              <w:t>é</w:t>
+            </w:r>
+            <w:r>
+              <w:rPr>
+                <w:b w:val="0"/>
+                <w:bCs w:val="0"/>
+              </w:rPr>
+              <w:t>rateur</w:t>
+            </w:r>
+            <w:proofErr w:type="gramEnd"/>
+            <w:r>
+              <w:rPr>
+                <w:b w:val="0"/>
+                <w:bCs w:val="0"/>
+              </w:rPr>
+              <w:t> -</w:t>
             </w:r>
           </w:p>
         </w:tc>
@@ -3592,12 +3887,14 @@
               <w:jc w:val="center"/>
               <w:cnfStyle w:val="000000000000" w:firstRow="0" w:lastRow="0" w:firstColumn="0" w:lastColumn="0" w:oddVBand="0" w:evenVBand="0" w:oddHBand="0" w:evenHBand="0" w:firstRowFirstColumn="0" w:firstRowLastColumn="0" w:lastRowFirstColumn="0" w:lastRowLastColumn="0"/>
             </w:pPr>
+            <w:proofErr w:type="gramStart"/>
             <w:r>
               <w:rPr>
                 <w:color w:val="00B050"/>
               </w:rPr>
               <w:t>validé</w:t>
             </w:r>
+            <w:proofErr w:type="gramEnd"/>
           </w:p>
         </w:tc>
         <w:tc>
@@ -3675,6 +3972,7 @@
               <w:jc w:val="center"/>
               <w:cnfStyle w:val="000000100000" w:firstRow="0" w:lastRow="0" w:firstColumn="0" w:lastColumn="0" w:oddVBand="0" w:evenVBand="0" w:oddHBand="1" w:evenHBand="0" w:firstRowFirstColumn="0" w:firstRowLastColumn="0" w:lastRowFirstColumn="0" w:lastRowLastColumn="0"/>
             </w:pPr>
+            <w:proofErr w:type="gramStart"/>
             <w:r>
               <w:rPr>
                 <w:color w:val="00B050"/>
@@ -3687,6 +3985,7 @@
               </w:rPr>
               <w:t>alidé</w:t>
             </w:r>
+            <w:proofErr w:type="gramEnd"/>
           </w:p>
         </w:tc>
       </w:tr>
@@ -3710,8 +4009,17 @@
                 <w:b w:val="0"/>
                 <w:bCs w:val="0"/>
               </w:rPr>
-              <w:t>Fonction addToPtr</w:t>
-            </w:r>
+              <w:t xml:space="preserve">Fonction </w:t>
+            </w:r>
+            <w:proofErr w:type="spellStart"/>
+            <w:r>
+              <w:rPr>
+                <w:b w:val="0"/>
+                <w:bCs w:val="0"/>
+              </w:rPr>
+              <w:t>addToPtr</w:t>
+            </w:r>
+            <w:proofErr w:type="spellEnd"/>
           </w:p>
         </w:tc>
         <w:tc>
@@ -3738,12 +4046,14 @@
               <w:jc w:val="center"/>
               <w:cnfStyle w:val="000000000000" w:firstRow="0" w:lastRow="0" w:firstColumn="0" w:lastColumn="0" w:oddVBand="0" w:evenVBand="0" w:oddHBand="0" w:evenHBand="0" w:firstRowFirstColumn="0" w:firstRowLastColumn="0" w:lastRowFirstColumn="0" w:lastRowLastColumn="0"/>
             </w:pPr>
+            <w:proofErr w:type="gramStart"/>
             <w:r>
               <w:rPr>
                 <w:color w:val="00B050"/>
               </w:rPr>
               <w:t>validé</w:t>
             </w:r>
+            <w:proofErr w:type="gramEnd"/>
           </w:p>
         </w:tc>
         <w:tc>
@@ -3821,6 +4131,7 @@
               <w:jc w:val="center"/>
               <w:cnfStyle w:val="000000100000" w:firstRow="0" w:lastRow="0" w:firstColumn="0" w:lastColumn="0" w:oddVBand="0" w:evenVBand="0" w:oddHBand="1" w:evenHBand="0" w:firstRowFirstColumn="0" w:firstRowLastColumn="0" w:lastRowFirstColumn="0" w:lastRowLastColumn="0"/>
             </w:pPr>
+            <w:proofErr w:type="gramStart"/>
             <w:r>
               <w:rPr>
                 <w:color w:val="00B050"/>
@@ -3833,6 +4144,7 @@
               </w:rPr>
               <w:t>alidé</w:t>
             </w:r>
+            <w:proofErr w:type="gramEnd"/>
           </w:p>
         </w:tc>
       </w:tr>
@@ -3851,13 +4163,37 @@
                 <w:bCs w:val="0"/>
               </w:rPr>
             </w:pPr>
-            <w:r>
-              <w:rPr>
-                <w:b w:val="0"/>
-                <w:bCs w:val="0"/>
-              </w:rPr>
-              <w:t>operateur </w:t>
-            </w:r>
+            <w:proofErr w:type="gramStart"/>
+            <w:r>
+              <w:rPr>
+                <w:b w:val="0"/>
+                <w:bCs w:val="0"/>
+              </w:rPr>
+              <w:t>op</w:t>
+            </w:r>
+            <w:r>
+              <w:rPr>
+                <w:b w:val="0"/>
+                <w:bCs w:val="0"/>
+              </w:rPr>
+              <w:t>é</w:t>
+            </w:r>
+            <w:r>
+              <w:rPr>
+                <w:b w:val="0"/>
+                <w:bCs w:val="0"/>
+              </w:rPr>
+              <w:t>rateur</w:t>
+            </w:r>
+            <w:proofErr w:type="gramEnd"/>
+            <w:r>
+              <w:rPr>
+                <w:b w:val="0"/>
+                <w:bCs w:val="0"/>
+              </w:rPr>
+              <w:t> </w:t>
+            </w:r>
+            <w:proofErr w:type="spellStart"/>
             <w:r>
               <w:rPr>
                 <w:b w:val="0"/>
@@ -3865,6 +4201,7 @@
               </w:rPr>
               <w:t>multToPtr</w:t>
             </w:r>
+            <w:proofErr w:type="spellEnd"/>
           </w:p>
         </w:tc>
         <w:tc>
@@ -3891,12 +4228,14 @@
               <w:jc w:val="center"/>
               <w:cnfStyle w:val="000000000000" w:firstRow="0" w:lastRow="0" w:firstColumn="0" w:lastColumn="0" w:oddVBand="0" w:evenVBand="0" w:oddHBand="0" w:evenHBand="0" w:firstRowFirstColumn="0" w:firstRowLastColumn="0" w:lastRowFirstColumn="0" w:lastRowLastColumn="0"/>
             </w:pPr>
+            <w:proofErr w:type="gramStart"/>
             <w:r>
               <w:rPr>
                 <w:color w:val="00B050"/>
               </w:rPr>
               <w:t>validé</w:t>
             </w:r>
+            <w:proofErr w:type="gramEnd"/>
           </w:p>
         </w:tc>
         <w:tc>
@@ -3974,6 +4313,7 @@
               <w:jc w:val="center"/>
               <w:cnfStyle w:val="000000100000" w:firstRow="0" w:lastRow="0" w:firstColumn="0" w:lastColumn="0" w:oddVBand="0" w:evenVBand="0" w:oddHBand="1" w:evenHBand="0" w:firstRowFirstColumn="0" w:firstRowLastColumn="0" w:lastRowFirstColumn="0" w:lastRowLastColumn="0"/>
             </w:pPr>
+            <w:proofErr w:type="gramStart"/>
             <w:r>
               <w:rPr>
                 <w:color w:val="00B050"/>
@@ -3986,6 +4326,7 @@
               </w:rPr>
               <w:t>alidé</w:t>
             </w:r>
+            <w:proofErr w:type="gramEnd"/>
           </w:p>
         </w:tc>
       </w:tr>
@@ -4004,13 +4345,37 @@
                 <w:bCs w:val="0"/>
               </w:rPr>
             </w:pPr>
-            <w:r>
-              <w:rPr>
-                <w:b w:val="0"/>
-                <w:bCs w:val="0"/>
-              </w:rPr>
-              <w:t>operateur </w:t>
-            </w:r>
+            <w:proofErr w:type="gramStart"/>
+            <w:r>
+              <w:rPr>
+                <w:b w:val="0"/>
+                <w:bCs w:val="0"/>
+              </w:rPr>
+              <w:t>op</w:t>
+            </w:r>
+            <w:r>
+              <w:rPr>
+                <w:b w:val="0"/>
+                <w:bCs w:val="0"/>
+              </w:rPr>
+              <w:t>é</w:t>
+            </w:r>
+            <w:r>
+              <w:rPr>
+                <w:b w:val="0"/>
+                <w:bCs w:val="0"/>
+              </w:rPr>
+              <w:t>rateur</w:t>
+            </w:r>
+            <w:proofErr w:type="gramEnd"/>
+            <w:r>
+              <w:rPr>
+                <w:b w:val="0"/>
+                <w:bCs w:val="0"/>
+              </w:rPr>
+              <w:t> </w:t>
+            </w:r>
+            <w:proofErr w:type="spellStart"/>
             <w:r>
               <w:rPr>
                 <w:b w:val="0"/>
@@ -4018,6 +4383,7 @@
               </w:rPr>
               <w:t>subToPtr</w:t>
             </w:r>
+            <w:proofErr w:type="spellEnd"/>
           </w:p>
         </w:tc>
         <w:tc>
@@ -4044,12 +4410,14 @@
               <w:jc w:val="center"/>
               <w:cnfStyle w:val="000000000000" w:firstRow="0" w:lastRow="0" w:firstColumn="0" w:lastColumn="0" w:oddVBand="0" w:evenVBand="0" w:oddHBand="0" w:evenHBand="0" w:firstRowFirstColumn="0" w:firstRowLastColumn="0" w:lastRowFirstColumn="0" w:lastRowLastColumn="0"/>
             </w:pPr>
+            <w:proofErr w:type="gramStart"/>
             <w:r>
               <w:rPr>
                 <w:color w:val="00B050"/>
               </w:rPr>
               <w:t>validé</w:t>
             </w:r>
+            <w:proofErr w:type="gramEnd"/>
           </w:p>
         </w:tc>
         <w:tc>
@@ -4120,6 +4488,7 @@
               <w:jc w:val="center"/>
               <w:cnfStyle w:val="000000100000" w:firstRow="0" w:lastRow="0" w:firstColumn="0" w:lastColumn="0" w:oddVBand="0" w:evenVBand="0" w:oddHBand="1" w:evenHBand="0" w:firstRowFirstColumn="0" w:firstRowLastColumn="0" w:lastRowFirstColumn="0" w:lastRowLastColumn="0"/>
             </w:pPr>
+            <w:proofErr w:type="gramStart"/>
             <w:r>
               <w:rPr>
                 <w:color w:val="00B050"/>
@@ -4132,6 +4501,7 @@
               </w:rPr>
               <w:t>alidé</w:t>
             </w:r>
+            <w:proofErr w:type="gramEnd"/>
           </w:p>
         </w:tc>
       </w:tr>
@@ -4168,8 +4538,13 @@
               <w:cnfStyle w:val="000000000000" w:firstRow="0" w:lastRow="0" w:firstColumn="0" w:lastColumn="0" w:oddVBand="0" w:evenVBand="0" w:oddHBand="0" w:evenHBand="0" w:firstRowFirstColumn="0" w:firstRowLastColumn="0" w:lastRowFirstColumn="0" w:lastRowLastColumn="0"/>
             </w:pPr>
             <w:r>
-              <w:t>Lève une runtime_error</w:t>
-            </w:r>
+              <w:t xml:space="preserve">Lève une </w:t>
+            </w:r>
+            <w:proofErr w:type="spellStart"/>
+            <w:r>
+              <w:t>runtime_error</w:t>
+            </w:r>
+            <w:proofErr w:type="spellEnd"/>
             <w:r>
               <w:t xml:space="preserve"> </w:t>
             </w:r>
@@ -4188,12 +4563,14 @@
                 <w:color w:val="00B050"/>
               </w:rPr>
             </w:pPr>
+            <w:proofErr w:type="gramStart"/>
             <w:r>
               <w:rPr>
                 <w:color w:val="00B050"/>
               </w:rPr>
               <w:t>validé</w:t>
             </w:r>
+            <w:proofErr w:type="gramEnd"/>
           </w:p>
         </w:tc>
         <w:tc>
@@ -4209,6 +4586,7 @@
                 <w:color w:val="00B050"/>
               </w:rPr>
             </w:pPr>
+            <w:proofErr w:type="gramStart"/>
             <w:r>
               <w:rPr>
                 <w:color w:val="00B050"/>
@@ -4221,6 +4599,7 @@
               </w:rPr>
               <w:t>alidé</w:t>
             </w:r>
+            <w:proofErr w:type="gramEnd"/>
           </w:p>
         </w:tc>
       </w:tr>
@@ -4260,7 +4639,15 @@
               <w:cnfStyle w:val="000000100000" w:firstRow="0" w:lastRow="0" w:firstColumn="0" w:lastColumn="0" w:oddVBand="0" w:evenVBand="0" w:oddHBand="1" w:evenHBand="0" w:firstRowFirstColumn="0" w:firstRowLastColumn="0" w:lastRowFirstColumn="0" w:lastRowLastColumn="0"/>
             </w:pPr>
             <w:r>
-              <w:t>Lève une invalid_argument exception</w:t>
+              <w:t xml:space="preserve">Lève une </w:t>
+            </w:r>
+            <w:proofErr w:type="spellStart"/>
+            <w:r>
+              <w:t>invalid_argument</w:t>
+            </w:r>
+            <w:proofErr w:type="spellEnd"/>
+            <w:r>
+              <w:t xml:space="preserve"> exception</w:t>
             </w:r>
           </w:p>
         </w:tc>
@@ -4277,12 +4664,14 @@
                 <w:color w:val="00B050"/>
               </w:rPr>
             </w:pPr>
+            <w:proofErr w:type="gramStart"/>
             <w:r>
               <w:rPr>
                 <w:color w:val="00B050"/>
               </w:rPr>
               <w:t>validé</w:t>
             </w:r>
+            <w:proofErr w:type="gramEnd"/>
           </w:p>
         </w:tc>
         <w:tc>
@@ -4298,12 +4687,14 @@
                 <w:color w:val="00B050"/>
               </w:rPr>
             </w:pPr>
+            <w:proofErr w:type="gramStart"/>
             <w:r>
               <w:rPr>
                 <w:color w:val="00B050"/>
               </w:rPr>
               <w:t>validé</w:t>
             </w:r>
+            <w:proofErr w:type="gramEnd"/>
           </w:p>
         </w:tc>
       </w:tr>
@@ -4340,8 +4731,13 @@
               <w:cnfStyle w:val="000000000000" w:firstRow="0" w:lastRow="0" w:firstColumn="0" w:lastColumn="0" w:oddVBand="0" w:evenVBand="0" w:oddHBand="0" w:evenHBand="0" w:firstRowFirstColumn="0" w:firstRowLastColumn="0" w:lastRowFirstColumn="0" w:lastRowLastColumn="0"/>
             </w:pPr>
             <w:r>
-              <w:t>Lève une runtime_error</w:t>
-            </w:r>
+              <w:t xml:space="preserve">Lève une </w:t>
+            </w:r>
+            <w:proofErr w:type="spellStart"/>
+            <w:r>
+              <w:t>runtime_error</w:t>
+            </w:r>
+            <w:proofErr w:type="spellEnd"/>
           </w:p>
         </w:tc>
         <w:tc>
@@ -4357,12 +4753,14 @@
                 <w:color w:val="00B050"/>
               </w:rPr>
             </w:pPr>
+            <w:proofErr w:type="gramStart"/>
             <w:r>
               <w:rPr>
                 <w:color w:val="00B050"/>
               </w:rPr>
               <w:t>validé</w:t>
             </w:r>
+            <w:proofErr w:type="gramEnd"/>
           </w:p>
         </w:tc>
         <w:tc>
@@ -4378,12 +4776,14 @@
                 <w:color w:val="00B050"/>
               </w:rPr>
             </w:pPr>
+            <w:proofErr w:type="gramStart"/>
             <w:r>
               <w:rPr>
                 <w:color w:val="00B050"/>
               </w:rPr>
               <w:t>validé</w:t>
             </w:r>
+            <w:proofErr w:type="gramEnd"/>
           </w:p>
         </w:tc>
       </w:tr>
@@ -4423,8 +4823,13 @@
               <w:cnfStyle w:val="000000100000" w:firstRow="0" w:lastRow="0" w:firstColumn="0" w:lastColumn="0" w:oddVBand="0" w:evenVBand="0" w:oddHBand="1" w:evenHBand="0" w:firstRowFirstColumn="0" w:firstRowLastColumn="0" w:lastRowFirstColumn="0" w:lastRowLastColumn="0"/>
             </w:pPr>
             <w:r>
-              <w:t>Lève une runtime_error</w:t>
-            </w:r>
+              <w:t xml:space="preserve">Lève une </w:t>
+            </w:r>
+            <w:proofErr w:type="spellStart"/>
+            <w:r>
+              <w:t>runtime_error</w:t>
+            </w:r>
+            <w:proofErr w:type="spellEnd"/>
           </w:p>
         </w:tc>
         <w:tc>
@@ -4440,12 +4845,14 @@
                 <w:color w:val="00B050"/>
               </w:rPr>
             </w:pPr>
+            <w:proofErr w:type="gramStart"/>
             <w:r>
               <w:rPr>
                 <w:color w:val="00B050"/>
               </w:rPr>
               <w:t>validé</w:t>
             </w:r>
+            <w:proofErr w:type="gramEnd"/>
           </w:p>
         </w:tc>
         <w:tc>
@@ -4461,12 +4868,14 @@
                 <w:color w:val="00B050"/>
               </w:rPr>
             </w:pPr>
+            <w:proofErr w:type="gramStart"/>
             <w:r>
               <w:rPr>
                 <w:color w:val="00B050"/>
               </w:rPr>
               <w:t>validé</w:t>
             </w:r>
+            <w:proofErr w:type="gramEnd"/>
           </w:p>
         </w:tc>
       </w:tr>
@@ -4475,12 +4884,12 @@
       <w:pPr>
         <w:pStyle w:val="Titre1"/>
       </w:pPr>
-      <w:bookmarkStart w:id="7" w:name="_Toc54018518"/>
+      <w:bookmarkStart w:id="8" w:name="_Toc66280389"/>
       <w:r>
         <w:lastRenderedPageBreak/>
         <w:t>Annexes</w:t>
       </w:r>
-      <w:bookmarkEnd w:id="7"/>
+      <w:bookmarkEnd w:id="8"/>
     </w:p>
     <w:p>
       <w:pPr>
@@ -4494,7 +4903,10 @@
         <w:t>Code source</w:t>
       </w:r>
       <w:r>
-        <w:t xml:space="preserve"> en pdf</w:t>
+        <w:t xml:space="preserve"> en </w:t>
+      </w:r>
+      <w:r>
+        <w:t>PDF</w:t>
       </w:r>
       <w:r>
         <w:t>.</w:t>
@@ -4549,14 +4961,27 @@
         <w:lang w:val="en-GB"/>
       </w:rPr>
     </w:pPr>
-    <w:fldSimple w:instr=" DATE   \* MERGEFORMAT ">
-      <w:r>
-        <w:rPr>
-          <w:noProof/>
-        </w:rPr>
-        <w:t>03.03.2021</w:t>
-      </w:r>
-    </w:fldSimple>
+    <w:r>
+      <w:fldChar w:fldCharType="begin"/>
+    </w:r>
+    <w:r>
+      <w:instrText xml:space="preserve"> DATE   \* MERGEFORMAT </w:instrText>
+    </w:r>
+    <w:r>
+      <w:fldChar w:fldCharType="separate"/>
+    </w:r>
+    <w:r>
+      <w:rPr>
+        <w:noProof/>
+      </w:rPr>
+      <w:t>10.03.2021</w:t>
+    </w:r>
+    <w:r>
+      <w:rPr>
+        <w:noProof/>
+      </w:rPr>
+      <w:fldChar w:fldCharType="end"/>
+    </w:r>
     <w:r>
       <w:ptab w:relativeTo="margin" w:alignment="center" w:leader="none"/>
     </w:r>
@@ -6335,6 +6760,7 @@
     <w:rsid w:val="00792FEE"/>
     <w:rsid w:val="009E0EDF"/>
     <w:rsid w:val="00C55F60"/>
+    <w:rsid w:val="00D0249A"/>
     <w:rsid w:val="00D95F62"/>
     <w:rsid w:val="00E15801"/>
     <w:rsid w:val="00F403F7"/>
@@ -6356,7 +6782,7 @@
   </m:mathPr>
   <w:themeFontLang w:val="fr-CH"/>
   <w:clrSchemeMapping w:bg1="light1" w:t1="dark1" w:bg2="light2" w:t2="dark2" w:accent1="accent1" w:accent2="accent2" w:accent3="accent3" w:accent4="accent4" w:accent5="accent5" w:accent6="accent6" w:hyperlink="hyperlink" w:followedHyperlink="followedHyperlink"/>
-  <w:decimalSymbol w:val=","/>
+  <w:decimalSymbol w:val="."/>
   <w:listSeparator w:val=";"/>
   <w15:chartTrackingRefBased/>
 </w:settings>

</xml_diff>

<commit_message>
tite modif de reotur à la ligne et numero de labo
</commit_message>
<xml_diff>
--- a/Rapport_Labo1_Forestier_Herzig.docx
+++ b/Rapport_Labo1_Forestier_Herzig.docx
@@ -392,7 +392,16 @@
                                           <w:sz w:val="36"/>
                                           <w:szCs w:val="36"/>
                                         </w:rPr>
-                                        <w:t>Laboratoire 5</w:t>
+                                        <w:t xml:space="preserve">Laboratoire </w:t>
+                                      </w:r>
+                                      <w:r>
+                                        <w:rPr>
+                                          <w:caps/>
+                                          <w:color w:val="C00000"/>
+                                          <w:sz w:val="36"/>
+                                          <w:szCs w:val="36"/>
+                                        </w:rPr>
+                                        <w:t>1</w:t>
                                       </w:r>
                                     </w:p>
                                   </w:sdtContent>
@@ -664,7 +673,16 @@
                                     <w:sz w:val="36"/>
                                     <w:szCs w:val="36"/>
                                   </w:rPr>
-                                  <w:t>Laboratoire 5</w:t>
+                                  <w:t xml:space="preserve">Laboratoire </w:t>
+                                </w:r>
+                                <w:r>
+                                  <w:rPr>
+                                    <w:caps/>
+                                    <w:color w:val="C00000"/>
+                                    <w:sz w:val="36"/>
+                                    <w:szCs w:val="36"/>
+                                  </w:rPr>
+                                  <w:t>1</w:t>
                                 </w:r>
                               </w:p>
                             </w:sdtContent>
@@ -1651,15 +1669,7 @@
         <w:jc w:val="both"/>
       </w:pPr>
       <w:r>
-        <w:t xml:space="preserve">Le constructeur de contenu aléatoire lève une </w:t>
-      </w:r>
-      <w:proofErr w:type="spellStart"/>
-      <w:r>
-        <w:t>runtime_error</w:t>
-      </w:r>
-      <w:proofErr w:type="spellEnd"/>
-      <w:r>
-        <w:t xml:space="preserve"> si l’un de ses trois paramètre</w:t>
+        <w:t>Le constructeur de contenu aléatoire lève une runtime_error si l’un de ses trois paramètre</w:t>
       </w:r>
       <w:r>
         <w:t>s</w:t>
@@ -1693,12 +1703,10 @@
         </w:numPr>
       </w:pPr>
       <w:proofErr w:type="spellStart"/>
-      <w:proofErr w:type="gramStart"/>
       <w:r>
         <w:t>operator</w:t>
       </w:r>
       <w:proofErr w:type="spellEnd"/>
-      <w:proofErr w:type="gramEnd"/>
       <w:r>
         <w:t>&lt;&lt;</w:t>
       </w:r>
@@ -1712,12 +1720,10 @@
         </w:numPr>
       </w:pPr>
       <w:proofErr w:type="spellStart"/>
-      <w:proofErr w:type="gramStart"/>
       <w:r>
         <w:t>operator</w:t>
       </w:r>
       <w:proofErr w:type="spellEnd"/>
-      <w:proofErr w:type="gramEnd"/>
       <w:r>
         <w:t>=</w:t>
       </w:r>
@@ -1731,12 +1737,10 @@
         </w:numPr>
       </w:pPr>
       <w:proofErr w:type="spellStart"/>
-      <w:proofErr w:type="gramStart"/>
       <w:r>
         <w:t>operator</w:t>
       </w:r>
       <w:proofErr w:type="spellEnd"/>
-      <w:proofErr w:type="gramEnd"/>
       <w:r>
         <w:t>+</w:t>
       </w:r>
@@ -1750,12 +1754,10 @@
         </w:numPr>
       </w:pPr>
       <w:proofErr w:type="spellStart"/>
-      <w:proofErr w:type="gramStart"/>
       <w:r>
         <w:t>operator</w:t>
       </w:r>
       <w:proofErr w:type="spellEnd"/>
-      <w:proofErr w:type="gramEnd"/>
       <w:r>
         <w:t>+=</w:t>
       </w:r>
@@ -1769,12 +1771,10 @@
         </w:numPr>
       </w:pPr>
       <w:proofErr w:type="spellStart"/>
-      <w:proofErr w:type="gramStart"/>
       <w:r>
         <w:t>operator</w:t>
       </w:r>
       <w:proofErr w:type="spellEnd"/>
-      <w:proofErr w:type="gramEnd"/>
       <w:r>
         <w:t>*</w:t>
       </w:r>
@@ -1788,12 +1788,10 @@
         </w:numPr>
       </w:pPr>
       <w:proofErr w:type="spellStart"/>
-      <w:proofErr w:type="gramStart"/>
       <w:r>
         <w:t>operator</w:t>
       </w:r>
       <w:proofErr w:type="spellEnd"/>
-      <w:proofErr w:type="gramEnd"/>
       <w:r>
         <w:t>*=</w:t>
       </w:r>
@@ -1807,12 +1805,10 @@
         </w:numPr>
       </w:pPr>
       <w:proofErr w:type="spellStart"/>
-      <w:proofErr w:type="gramStart"/>
       <w:r>
         <w:t>operator</w:t>
       </w:r>
       <w:proofErr w:type="spellEnd"/>
-      <w:proofErr w:type="gramEnd"/>
       <w:r>
         <w:t>-</w:t>
       </w:r>
@@ -1826,27 +1822,17 @@
         </w:numPr>
       </w:pPr>
       <w:proofErr w:type="spellStart"/>
-      <w:proofErr w:type="gramStart"/>
       <w:r>
         <w:t>operator</w:t>
       </w:r>
       <w:proofErr w:type="spellEnd"/>
-      <w:proofErr w:type="gramEnd"/>
       <w:r>
         <w:t>-=</w:t>
       </w:r>
     </w:p>
     <w:p>
       <w:r>
-        <w:t xml:space="preserve">Les opérateurs arithmétiques se basent sur des méthodes privées qui demandent un objet </w:t>
-      </w:r>
-      <w:proofErr w:type="spellStart"/>
-      <w:r>
-        <w:t>MatrixOperator</w:t>
-      </w:r>
-      <w:proofErr w:type="spellEnd"/>
-      <w:r>
-        <w:t>.</w:t>
+        <w:t>Les opérateurs arithmétiques se basent sur des méthodes privées qui demandent un objet MatrixOperator.</w:t>
       </w:r>
     </w:p>
     <w:p>
@@ -2099,13 +2085,8 @@
         <w:t>é</w:t>
       </w:r>
       <w:r>
-        <w:t xml:space="preserve"> trois méthodes privées qui demande le second opérande ainsi qu’on objet </w:t>
-      </w:r>
-      <w:proofErr w:type="spellStart"/>
-      <w:r>
-        <w:t>MatrixOperator</w:t>
-      </w:r>
-      <w:proofErr w:type="spellEnd"/>
+        <w:t xml:space="preserve"> trois méthodes privées qui demande le second opérande ainsi qu’on objet MatrixOperator</w:t>
+      </w:r>
       <w:r>
         <w:t> :</w:t>
       </w:r>
@@ -2266,12 +2247,10 @@
     </w:p>
     <w:p>
       <w:proofErr w:type="spellStart"/>
-      <w:proofErr w:type="gramStart"/>
       <w:r>
         <w:t>makeNewMatrix</w:t>
       </w:r>
       <w:proofErr w:type="spellEnd"/>
-      <w:proofErr w:type="gramEnd"/>
       <w:r>
         <w:t xml:space="preserve"> peut lever deux exceptions :</w:t>
       </w:r>
@@ -2287,21 +2266,12 @@
       <w:r>
         <w:t xml:space="preserve">Si les matrices à traiter ont un modulo différent, une </w:t>
       </w:r>
-      <w:proofErr w:type="spellStart"/>
       <w:r>
         <w:rPr>
           <w:i/>
           <w:iCs/>
         </w:rPr>
-        <w:t>invalid_argument</w:t>
-      </w:r>
-      <w:proofErr w:type="spellEnd"/>
-      <w:r>
-        <w:rPr>
-          <w:i/>
-          <w:iCs/>
-        </w:rPr>
-        <w:t xml:space="preserve"> </w:t>
+        <w:t xml:space="preserve">invalid_argument </w:t>
       </w:r>
       <w:r>
         <w:t>exception</w:t>
@@ -2322,15 +2292,7 @@
         </w:numPr>
       </w:pPr>
       <w:r>
-        <w:t xml:space="preserve">Si la première matrice opérante n’est pas fournie, une </w:t>
-      </w:r>
-      <w:proofErr w:type="spellStart"/>
-      <w:r>
-        <w:t>runtime_error</w:t>
-      </w:r>
-      <w:proofErr w:type="spellEnd"/>
-      <w:r>
-        <w:t xml:space="preserve"> est</w:t>
+        <w:t>Si la première matrice opérante n’est pas fournie, une runtime_error est</w:t>
       </w:r>
       <w:r>
         <w:t xml:space="preserve"> </w:t>
@@ -2487,7 +2449,6 @@
                 <w:color w:val="00B050"/>
               </w:rPr>
             </w:pPr>
-            <w:proofErr w:type="gramStart"/>
             <w:r>
               <w:rPr>
                 <w:color w:val="00B050"/>
@@ -2500,7 +2461,6 @@
               </w:rPr>
               <w:t>alidé</w:t>
             </w:r>
-            <w:proofErr w:type="gramEnd"/>
           </w:p>
         </w:tc>
         <w:tc>
@@ -2516,7 +2476,6 @@
                 <w:color w:val="00B050"/>
               </w:rPr>
             </w:pPr>
-            <w:proofErr w:type="gramStart"/>
             <w:r>
               <w:rPr>
                 <w:color w:val="00B050"/>
@@ -2529,7 +2488,6 @@
               </w:rPr>
               <w:t>alidé</w:t>
             </w:r>
-            <w:proofErr w:type="gramEnd"/>
           </w:p>
         </w:tc>
       </w:tr>
@@ -2583,7 +2541,6 @@
                 <w:color w:val="00B050"/>
               </w:rPr>
             </w:pPr>
-            <w:proofErr w:type="gramStart"/>
             <w:r>
               <w:rPr>
                 <w:color w:val="00B050"/>
@@ -2596,7 +2553,6 @@
               </w:rPr>
               <w:t>alidé</w:t>
             </w:r>
-            <w:proofErr w:type="gramEnd"/>
           </w:p>
         </w:tc>
         <w:tc>
@@ -2612,7 +2568,6 @@
                 <w:color w:val="00B050"/>
               </w:rPr>
             </w:pPr>
-            <w:proofErr w:type="gramStart"/>
             <w:r>
               <w:rPr>
                 <w:color w:val="00B050"/>
@@ -2625,7 +2580,6 @@
               </w:rPr>
               <w:t>alidé</w:t>
             </w:r>
-            <w:proofErr w:type="gramEnd"/>
           </w:p>
         </w:tc>
       </w:tr>
@@ -2646,7 +2600,6 @@
                 <w:bCs w:val="0"/>
               </w:rPr>
             </w:pPr>
-            <w:proofErr w:type="gramStart"/>
             <w:r>
               <w:rPr>
                 <w:b w:val="0"/>
@@ -2666,15 +2619,7 @@
                 <w:b w:val="0"/>
                 <w:bCs w:val="0"/>
               </w:rPr>
-              <w:t>rateur</w:t>
-            </w:r>
-            <w:proofErr w:type="gramEnd"/>
-            <w:r>
-              <w:rPr>
-                <w:b w:val="0"/>
-                <w:bCs w:val="0"/>
-              </w:rPr>
-              <w:t>&lt;&lt;</w:t>
+              <w:t>rateur&lt;&lt;</w:t>
             </w:r>
           </w:p>
         </w:tc>
@@ -2705,7 +2650,6 @@
                 <w:color w:val="00B050"/>
               </w:rPr>
             </w:pPr>
-            <w:proofErr w:type="gramStart"/>
             <w:r>
               <w:rPr>
                 <w:color w:val="00B050"/>
@@ -2718,7 +2662,6 @@
               </w:rPr>
               <w:t>alidé</w:t>
             </w:r>
-            <w:proofErr w:type="gramEnd"/>
           </w:p>
         </w:tc>
         <w:tc>
@@ -2734,7 +2677,6 @@
                 <w:color w:val="00B050"/>
               </w:rPr>
             </w:pPr>
-            <w:proofErr w:type="gramStart"/>
             <w:r>
               <w:rPr>
                 <w:color w:val="00B050"/>
@@ -2747,7 +2689,6 @@
               </w:rPr>
               <w:t>alidé</w:t>
             </w:r>
-            <w:proofErr w:type="gramEnd"/>
           </w:p>
         </w:tc>
       </w:tr>
@@ -2766,7 +2707,6 @@
                 <w:bCs w:val="0"/>
               </w:rPr>
             </w:pPr>
-            <w:proofErr w:type="gramStart"/>
             <w:r>
               <w:rPr>
                 <w:b w:val="0"/>
@@ -2786,15 +2726,7 @@
                 <w:b w:val="0"/>
                 <w:bCs w:val="0"/>
               </w:rPr>
-              <w:t>rateur</w:t>
-            </w:r>
-            <w:proofErr w:type="gramEnd"/>
-            <w:r>
-              <w:rPr>
-                <w:b w:val="0"/>
-                <w:bCs w:val="0"/>
-              </w:rPr>
-              <w:t>=</w:t>
+              <w:t>rateur=</w:t>
             </w:r>
           </w:p>
         </w:tc>
@@ -2822,7 +2754,6 @@
               <w:jc w:val="center"/>
               <w:cnfStyle w:val="000000000000" w:firstRow="0" w:lastRow="0" w:firstColumn="0" w:lastColumn="0" w:oddVBand="0" w:evenVBand="0" w:oddHBand="0" w:evenHBand="0" w:firstRowFirstColumn="0" w:firstRowLastColumn="0" w:lastRowFirstColumn="0" w:lastRowLastColumn="0"/>
             </w:pPr>
-            <w:proofErr w:type="gramStart"/>
             <w:r>
               <w:rPr>
                 <w:color w:val="00B050"/>
@@ -2835,7 +2766,6 @@
               </w:rPr>
               <w:t>alidé</w:t>
             </w:r>
-            <w:proofErr w:type="gramEnd"/>
           </w:p>
         </w:tc>
         <w:tc>
@@ -2913,7 +2843,6 @@
               <w:jc w:val="center"/>
               <w:cnfStyle w:val="000000100000" w:firstRow="0" w:lastRow="0" w:firstColumn="0" w:lastColumn="0" w:oddVBand="0" w:evenVBand="0" w:oddHBand="1" w:evenHBand="0" w:firstRowFirstColumn="0" w:firstRowLastColumn="0" w:lastRowFirstColumn="0" w:lastRowLastColumn="0"/>
             </w:pPr>
-            <w:proofErr w:type="gramStart"/>
             <w:r>
               <w:rPr>
                 <w:color w:val="00B050"/>
@@ -2926,7 +2855,6 @@
               </w:rPr>
               <w:t>alidé</w:t>
             </w:r>
-            <w:proofErr w:type="gramEnd"/>
           </w:p>
         </w:tc>
       </w:tr>
@@ -2945,7 +2873,6 @@
                 <w:bCs w:val="0"/>
               </w:rPr>
             </w:pPr>
-            <w:proofErr w:type="gramStart"/>
             <w:r>
               <w:rPr>
                 <w:b w:val="0"/>
@@ -2972,15 +2899,7 @@
                 <w:b w:val="0"/>
                 <w:bCs w:val="0"/>
               </w:rPr>
-              <w:t>rateur</w:t>
-            </w:r>
-            <w:proofErr w:type="gramEnd"/>
-            <w:r>
-              <w:rPr>
-                <w:b w:val="0"/>
-                <w:bCs w:val="0"/>
-              </w:rPr>
-              <w:t> +=</w:t>
+              <w:t>rateur +=</w:t>
             </w:r>
           </w:p>
         </w:tc>
@@ -3008,14 +2927,12 @@
               <w:jc w:val="center"/>
               <w:cnfStyle w:val="000000000000" w:firstRow="0" w:lastRow="0" w:firstColumn="0" w:lastColumn="0" w:oddVBand="0" w:evenVBand="0" w:oddHBand="0" w:evenHBand="0" w:firstRowFirstColumn="0" w:firstRowLastColumn="0" w:lastRowFirstColumn="0" w:lastRowLastColumn="0"/>
             </w:pPr>
-            <w:proofErr w:type="gramStart"/>
             <w:r>
               <w:rPr>
                 <w:color w:val="00B050"/>
               </w:rPr>
               <w:t>validé</w:t>
             </w:r>
-            <w:proofErr w:type="gramEnd"/>
           </w:p>
         </w:tc>
         <w:tc>
@@ -3093,7 +3010,6 @@
               <w:jc w:val="center"/>
               <w:cnfStyle w:val="000000100000" w:firstRow="0" w:lastRow="0" w:firstColumn="0" w:lastColumn="0" w:oddVBand="0" w:evenVBand="0" w:oddHBand="1" w:evenHBand="0" w:firstRowFirstColumn="0" w:firstRowLastColumn="0" w:lastRowFirstColumn="0" w:lastRowLastColumn="0"/>
             </w:pPr>
-            <w:proofErr w:type="gramStart"/>
             <w:r>
               <w:rPr>
                 <w:color w:val="00B050"/>
@@ -3106,7 +3022,6 @@
               </w:rPr>
               <w:t>alidé</w:t>
             </w:r>
-            <w:proofErr w:type="gramEnd"/>
           </w:p>
         </w:tc>
       </w:tr>
@@ -3125,7 +3040,6 @@
                 <w:bCs w:val="0"/>
               </w:rPr>
             </w:pPr>
-            <w:proofErr w:type="gramStart"/>
             <w:r>
               <w:rPr>
                 <w:b w:val="0"/>
@@ -3152,15 +3066,7 @@
                 <w:b w:val="0"/>
                 <w:bCs w:val="0"/>
               </w:rPr>
-              <w:t>rateur</w:t>
-            </w:r>
-            <w:proofErr w:type="gramEnd"/>
-            <w:r>
-              <w:rPr>
-                <w:b w:val="0"/>
-                <w:bCs w:val="0"/>
-              </w:rPr>
-              <w:t> *=</w:t>
+              <w:t>rateur *=</w:t>
             </w:r>
           </w:p>
         </w:tc>
@@ -3188,14 +3094,12 @@
               <w:jc w:val="center"/>
               <w:cnfStyle w:val="000000000000" w:firstRow="0" w:lastRow="0" w:firstColumn="0" w:lastColumn="0" w:oddVBand="0" w:evenVBand="0" w:oddHBand="0" w:evenHBand="0" w:firstRowFirstColumn="0" w:firstRowLastColumn="0" w:lastRowFirstColumn="0" w:lastRowLastColumn="0"/>
             </w:pPr>
-            <w:proofErr w:type="gramStart"/>
             <w:r>
               <w:rPr>
                 <w:color w:val="00B050"/>
               </w:rPr>
               <w:t>validé</w:t>
             </w:r>
-            <w:proofErr w:type="gramEnd"/>
           </w:p>
         </w:tc>
         <w:tc>
@@ -3273,7 +3177,6 @@
               <w:jc w:val="center"/>
               <w:cnfStyle w:val="000000100000" w:firstRow="0" w:lastRow="0" w:firstColumn="0" w:lastColumn="0" w:oddVBand="0" w:evenVBand="0" w:oddHBand="1" w:evenHBand="0" w:firstRowFirstColumn="0" w:firstRowLastColumn="0" w:lastRowFirstColumn="0" w:lastRowLastColumn="0"/>
             </w:pPr>
-            <w:proofErr w:type="gramStart"/>
             <w:r>
               <w:rPr>
                 <w:color w:val="00B050"/>
@@ -3286,7 +3189,6 @@
               </w:rPr>
               <w:t>alidé</w:t>
             </w:r>
-            <w:proofErr w:type="gramEnd"/>
           </w:p>
         </w:tc>
       </w:tr>
@@ -3305,7 +3207,6 @@
                 <w:bCs w:val="0"/>
               </w:rPr>
             </w:pPr>
-            <w:proofErr w:type="gramStart"/>
             <w:r>
               <w:rPr>
                 <w:b w:val="0"/>
@@ -3332,15 +3233,7 @@
                 <w:b w:val="0"/>
                 <w:bCs w:val="0"/>
               </w:rPr>
-              <w:t>rateur</w:t>
-            </w:r>
-            <w:proofErr w:type="gramEnd"/>
-            <w:r>
-              <w:rPr>
-                <w:b w:val="0"/>
-                <w:bCs w:val="0"/>
-              </w:rPr>
-              <w:t> -=</w:t>
+              <w:t>rateur -=</w:t>
             </w:r>
           </w:p>
         </w:tc>
@@ -3368,14 +3261,12 @@
               <w:jc w:val="center"/>
               <w:cnfStyle w:val="000000000000" w:firstRow="0" w:lastRow="0" w:firstColumn="0" w:lastColumn="0" w:oddVBand="0" w:evenVBand="0" w:oddHBand="0" w:evenHBand="0" w:firstRowFirstColumn="0" w:firstRowLastColumn="0" w:lastRowFirstColumn="0" w:lastRowLastColumn="0"/>
             </w:pPr>
-            <w:proofErr w:type="gramStart"/>
             <w:r>
               <w:rPr>
                 <w:color w:val="00B050"/>
               </w:rPr>
               <w:t>validé</w:t>
             </w:r>
-            <w:proofErr w:type="gramEnd"/>
           </w:p>
         </w:tc>
         <w:tc>
@@ -3453,7 +3344,6 @@
               <w:jc w:val="center"/>
               <w:cnfStyle w:val="000000100000" w:firstRow="0" w:lastRow="0" w:firstColumn="0" w:lastColumn="0" w:oddVBand="0" w:evenVBand="0" w:oddHBand="1" w:evenHBand="0" w:firstRowFirstColumn="0" w:firstRowLastColumn="0" w:lastRowFirstColumn="0" w:lastRowLastColumn="0"/>
             </w:pPr>
-            <w:proofErr w:type="gramStart"/>
             <w:r>
               <w:rPr>
                 <w:color w:val="00B050"/>
@@ -3466,7 +3356,6 @@
               </w:rPr>
               <w:t>alidé</w:t>
             </w:r>
-            <w:proofErr w:type="gramEnd"/>
           </w:p>
         </w:tc>
       </w:tr>
@@ -3485,7 +3374,6 @@
                 <w:bCs w:val="0"/>
               </w:rPr>
             </w:pPr>
-            <w:proofErr w:type="gramStart"/>
             <w:r>
               <w:rPr>
                 <w:b w:val="0"/>
@@ -3505,15 +3393,7 @@
                 <w:b w:val="0"/>
                 <w:bCs w:val="0"/>
               </w:rPr>
-              <w:t>rateur</w:t>
-            </w:r>
-            <w:proofErr w:type="gramEnd"/>
-            <w:r>
-              <w:rPr>
-                <w:b w:val="0"/>
-                <w:bCs w:val="0"/>
-              </w:rPr>
-              <w:t> +</w:t>
+              <w:t>rateur +</w:t>
             </w:r>
           </w:p>
         </w:tc>
@@ -3541,14 +3421,12 @@
               <w:jc w:val="center"/>
               <w:cnfStyle w:val="000000000000" w:firstRow="0" w:lastRow="0" w:firstColumn="0" w:lastColumn="0" w:oddVBand="0" w:evenVBand="0" w:oddHBand="0" w:evenHBand="0" w:firstRowFirstColumn="0" w:firstRowLastColumn="0" w:lastRowFirstColumn="0" w:lastRowLastColumn="0"/>
             </w:pPr>
-            <w:proofErr w:type="gramStart"/>
             <w:r>
               <w:rPr>
                 <w:color w:val="00B050"/>
               </w:rPr>
               <w:t>validé</w:t>
             </w:r>
-            <w:proofErr w:type="gramEnd"/>
           </w:p>
         </w:tc>
         <w:tc>
@@ -3626,7 +3504,6 @@
               <w:jc w:val="center"/>
               <w:cnfStyle w:val="000000100000" w:firstRow="0" w:lastRow="0" w:firstColumn="0" w:lastColumn="0" w:oddVBand="0" w:evenVBand="0" w:oddHBand="1" w:evenHBand="0" w:firstRowFirstColumn="0" w:firstRowLastColumn="0" w:lastRowFirstColumn="0" w:lastRowLastColumn="0"/>
             </w:pPr>
-            <w:proofErr w:type="gramStart"/>
             <w:r>
               <w:rPr>
                 <w:color w:val="00B050"/>
@@ -3639,7 +3516,6 @@
               </w:rPr>
               <w:t>alidé</w:t>
             </w:r>
-            <w:proofErr w:type="gramEnd"/>
           </w:p>
         </w:tc>
       </w:tr>
@@ -3658,7 +3534,6 @@
                 <w:bCs w:val="0"/>
               </w:rPr>
             </w:pPr>
-            <w:proofErr w:type="gramStart"/>
             <w:r>
               <w:rPr>
                 <w:b w:val="0"/>
@@ -3678,15 +3553,7 @@
                 <w:b w:val="0"/>
                 <w:bCs w:val="0"/>
               </w:rPr>
-              <w:t>rateur</w:t>
-            </w:r>
-            <w:proofErr w:type="gramEnd"/>
-            <w:r>
-              <w:rPr>
-                <w:b w:val="0"/>
-                <w:bCs w:val="0"/>
-              </w:rPr>
-              <w:t> *</w:t>
+              <w:t>rateur *</w:t>
             </w:r>
           </w:p>
         </w:tc>
@@ -3714,14 +3581,12 @@
               <w:jc w:val="center"/>
               <w:cnfStyle w:val="000000000000" w:firstRow="0" w:lastRow="0" w:firstColumn="0" w:lastColumn="0" w:oddVBand="0" w:evenVBand="0" w:oddHBand="0" w:evenHBand="0" w:firstRowFirstColumn="0" w:firstRowLastColumn="0" w:lastRowFirstColumn="0" w:lastRowLastColumn="0"/>
             </w:pPr>
-            <w:proofErr w:type="gramStart"/>
             <w:r>
               <w:rPr>
                 <w:color w:val="00B050"/>
               </w:rPr>
               <w:t>validé</w:t>
             </w:r>
-            <w:proofErr w:type="gramEnd"/>
           </w:p>
         </w:tc>
         <w:tc>
@@ -3799,7 +3664,6 @@
               <w:jc w:val="center"/>
               <w:cnfStyle w:val="000000100000" w:firstRow="0" w:lastRow="0" w:firstColumn="0" w:lastColumn="0" w:oddVBand="0" w:evenVBand="0" w:oddHBand="1" w:evenHBand="0" w:firstRowFirstColumn="0" w:firstRowLastColumn="0" w:lastRowFirstColumn="0" w:lastRowLastColumn="0"/>
             </w:pPr>
-            <w:proofErr w:type="gramStart"/>
             <w:r>
               <w:rPr>
                 <w:color w:val="00B050"/>
@@ -3812,7 +3676,6 @@
               </w:rPr>
               <w:t>alidé</w:t>
             </w:r>
-            <w:proofErr w:type="gramEnd"/>
           </w:p>
         </w:tc>
       </w:tr>
@@ -3831,7 +3694,6 @@
                 <w:bCs w:val="0"/>
               </w:rPr>
             </w:pPr>
-            <w:proofErr w:type="gramStart"/>
             <w:r>
               <w:rPr>
                 <w:b w:val="0"/>
@@ -3851,15 +3713,7 @@
                 <w:b w:val="0"/>
                 <w:bCs w:val="0"/>
               </w:rPr>
-              <w:t>rateur</w:t>
-            </w:r>
-            <w:proofErr w:type="gramEnd"/>
-            <w:r>
-              <w:rPr>
-                <w:b w:val="0"/>
-                <w:bCs w:val="0"/>
-              </w:rPr>
-              <w:t> -</w:t>
+              <w:t>rateur -</w:t>
             </w:r>
           </w:p>
         </w:tc>
@@ -3887,14 +3741,12 @@
               <w:jc w:val="center"/>
               <w:cnfStyle w:val="000000000000" w:firstRow="0" w:lastRow="0" w:firstColumn="0" w:lastColumn="0" w:oddVBand="0" w:evenVBand="0" w:oddHBand="0" w:evenHBand="0" w:firstRowFirstColumn="0" w:firstRowLastColumn="0" w:lastRowFirstColumn="0" w:lastRowLastColumn="0"/>
             </w:pPr>
-            <w:proofErr w:type="gramStart"/>
             <w:r>
               <w:rPr>
                 <w:color w:val="00B050"/>
               </w:rPr>
               <w:t>validé</w:t>
             </w:r>
-            <w:proofErr w:type="gramEnd"/>
           </w:p>
         </w:tc>
         <w:tc>
@@ -3972,7 +3824,6 @@
               <w:jc w:val="center"/>
               <w:cnfStyle w:val="000000100000" w:firstRow="0" w:lastRow="0" w:firstColumn="0" w:lastColumn="0" w:oddVBand="0" w:evenVBand="0" w:oddHBand="1" w:evenHBand="0" w:firstRowFirstColumn="0" w:firstRowLastColumn="0" w:lastRowFirstColumn="0" w:lastRowLastColumn="0"/>
             </w:pPr>
-            <w:proofErr w:type="gramStart"/>
             <w:r>
               <w:rPr>
                 <w:color w:val="00B050"/>
@@ -3985,7 +3836,6 @@
               </w:rPr>
               <w:t>alidé</w:t>
             </w:r>
-            <w:proofErr w:type="gramEnd"/>
           </w:p>
         </w:tc>
       </w:tr>
@@ -4046,14 +3896,12 @@
               <w:jc w:val="center"/>
               <w:cnfStyle w:val="000000000000" w:firstRow="0" w:lastRow="0" w:firstColumn="0" w:lastColumn="0" w:oddVBand="0" w:evenVBand="0" w:oddHBand="0" w:evenHBand="0" w:firstRowFirstColumn="0" w:firstRowLastColumn="0" w:lastRowFirstColumn="0" w:lastRowLastColumn="0"/>
             </w:pPr>
-            <w:proofErr w:type="gramStart"/>
             <w:r>
               <w:rPr>
                 <w:color w:val="00B050"/>
               </w:rPr>
               <w:t>validé</w:t>
             </w:r>
-            <w:proofErr w:type="gramEnd"/>
           </w:p>
         </w:tc>
         <w:tc>
@@ -4131,7 +3979,6 @@
               <w:jc w:val="center"/>
               <w:cnfStyle w:val="000000100000" w:firstRow="0" w:lastRow="0" w:firstColumn="0" w:lastColumn="0" w:oddVBand="0" w:evenVBand="0" w:oddHBand="1" w:evenHBand="0" w:firstRowFirstColumn="0" w:firstRowLastColumn="0" w:lastRowFirstColumn="0" w:lastRowLastColumn="0"/>
             </w:pPr>
-            <w:proofErr w:type="gramStart"/>
             <w:r>
               <w:rPr>
                 <w:color w:val="00B050"/>
@@ -4144,7 +3991,6 @@
               </w:rPr>
               <w:t>alidé</w:t>
             </w:r>
-            <w:proofErr w:type="gramEnd"/>
           </w:p>
         </w:tc>
       </w:tr>
@@ -4163,7 +4009,6 @@
                 <w:bCs w:val="0"/>
               </w:rPr>
             </w:pPr>
-            <w:proofErr w:type="gramStart"/>
             <w:r>
               <w:rPr>
                 <w:b w:val="0"/>
@@ -4183,22 +4028,14 @@
                 <w:b w:val="0"/>
                 <w:bCs w:val="0"/>
               </w:rPr>
-              <w:t>rateur</w:t>
-            </w:r>
-            <w:proofErr w:type="gramEnd"/>
+              <w:t>rateur </w:t>
+            </w:r>
+            <w:proofErr w:type="spellStart"/>
             <w:r>
               <w:rPr>
                 <w:b w:val="0"/>
                 <w:bCs w:val="0"/>
               </w:rPr>
-              <w:t> </w:t>
-            </w:r>
-            <w:proofErr w:type="spellStart"/>
-            <w:r>
-              <w:rPr>
-                <w:b w:val="0"/>
-                <w:bCs w:val="0"/>
-              </w:rPr>
               <w:t>multToPtr</w:t>
             </w:r>
             <w:proofErr w:type="spellEnd"/>
@@ -4228,14 +4065,12 @@
               <w:jc w:val="center"/>
               <w:cnfStyle w:val="000000000000" w:firstRow="0" w:lastRow="0" w:firstColumn="0" w:lastColumn="0" w:oddVBand="0" w:evenVBand="0" w:oddHBand="0" w:evenHBand="0" w:firstRowFirstColumn="0" w:firstRowLastColumn="0" w:lastRowFirstColumn="0" w:lastRowLastColumn="0"/>
             </w:pPr>
-            <w:proofErr w:type="gramStart"/>
             <w:r>
               <w:rPr>
                 <w:color w:val="00B050"/>
               </w:rPr>
               <w:t>validé</w:t>
             </w:r>
-            <w:proofErr w:type="gramEnd"/>
           </w:p>
         </w:tc>
         <w:tc>
@@ -4313,7 +4148,6 @@
               <w:jc w:val="center"/>
               <w:cnfStyle w:val="000000100000" w:firstRow="0" w:lastRow="0" w:firstColumn="0" w:lastColumn="0" w:oddVBand="0" w:evenVBand="0" w:oddHBand="1" w:evenHBand="0" w:firstRowFirstColumn="0" w:firstRowLastColumn="0" w:lastRowFirstColumn="0" w:lastRowLastColumn="0"/>
             </w:pPr>
-            <w:proofErr w:type="gramStart"/>
             <w:r>
               <w:rPr>
                 <w:color w:val="00B050"/>
@@ -4326,7 +4160,6 @@
               </w:rPr>
               <w:t>alidé</w:t>
             </w:r>
-            <w:proofErr w:type="gramEnd"/>
           </w:p>
         </w:tc>
       </w:tr>
@@ -4345,7 +4178,6 @@
                 <w:bCs w:val="0"/>
               </w:rPr>
             </w:pPr>
-            <w:proofErr w:type="gramStart"/>
             <w:r>
               <w:rPr>
                 <w:b w:val="0"/>
@@ -4365,22 +4197,14 @@
                 <w:b w:val="0"/>
                 <w:bCs w:val="0"/>
               </w:rPr>
-              <w:t>rateur</w:t>
-            </w:r>
-            <w:proofErr w:type="gramEnd"/>
+              <w:t>rateur </w:t>
+            </w:r>
+            <w:proofErr w:type="spellStart"/>
             <w:r>
               <w:rPr>
                 <w:b w:val="0"/>
                 <w:bCs w:val="0"/>
               </w:rPr>
-              <w:t> </w:t>
-            </w:r>
-            <w:proofErr w:type="spellStart"/>
-            <w:r>
-              <w:rPr>
-                <w:b w:val="0"/>
-                <w:bCs w:val="0"/>
-              </w:rPr>
               <w:t>subToPtr</w:t>
             </w:r>
             <w:proofErr w:type="spellEnd"/>
@@ -4410,14 +4234,12 @@
               <w:jc w:val="center"/>
               <w:cnfStyle w:val="000000000000" w:firstRow="0" w:lastRow="0" w:firstColumn="0" w:lastColumn="0" w:oddVBand="0" w:evenVBand="0" w:oddHBand="0" w:evenHBand="0" w:firstRowFirstColumn="0" w:firstRowLastColumn="0" w:lastRowFirstColumn="0" w:lastRowLastColumn="0"/>
             </w:pPr>
-            <w:proofErr w:type="gramStart"/>
             <w:r>
               <w:rPr>
                 <w:color w:val="00B050"/>
               </w:rPr>
               <w:t>validé</w:t>
             </w:r>
-            <w:proofErr w:type="gramEnd"/>
           </w:p>
         </w:tc>
         <w:tc>
@@ -4488,7 +4310,6 @@
               <w:jc w:val="center"/>
               <w:cnfStyle w:val="000000100000" w:firstRow="0" w:lastRow="0" w:firstColumn="0" w:lastColumn="0" w:oddVBand="0" w:evenVBand="0" w:oddHBand="1" w:evenHBand="0" w:firstRowFirstColumn="0" w:firstRowLastColumn="0" w:lastRowFirstColumn="0" w:lastRowLastColumn="0"/>
             </w:pPr>
-            <w:proofErr w:type="gramStart"/>
             <w:r>
               <w:rPr>
                 <w:color w:val="00B050"/>
@@ -4501,7 +4322,6 @@
               </w:rPr>
               <w:t>alidé</w:t>
             </w:r>
-            <w:proofErr w:type="gramEnd"/>
           </w:p>
         </w:tc>
       </w:tr>
@@ -4538,13 +4358,8 @@
               <w:cnfStyle w:val="000000000000" w:firstRow="0" w:lastRow="0" w:firstColumn="0" w:lastColumn="0" w:oddVBand="0" w:evenVBand="0" w:oddHBand="0" w:evenHBand="0" w:firstRowFirstColumn="0" w:firstRowLastColumn="0" w:lastRowFirstColumn="0" w:lastRowLastColumn="0"/>
             </w:pPr>
             <w:r>
-              <w:t xml:space="preserve">Lève une </w:t>
-            </w:r>
-            <w:proofErr w:type="spellStart"/>
-            <w:r>
-              <w:t>runtime_error</w:t>
-            </w:r>
-            <w:proofErr w:type="spellEnd"/>
+              <w:t>Lève une runtime_error</w:t>
+            </w:r>
             <w:r>
               <w:t xml:space="preserve"> </w:t>
             </w:r>
@@ -4563,14 +4378,12 @@
                 <w:color w:val="00B050"/>
               </w:rPr>
             </w:pPr>
-            <w:proofErr w:type="gramStart"/>
             <w:r>
               <w:rPr>
                 <w:color w:val="00B050"/>
               </w:rPr>
               <w:t>validé</w:t>
             </w:r>
-            <w:proofErr w:type="gramEnd"/>
           </w:p>
         </w:tc>
         <w:tc>
@@ -4586,7 +4399,6 @@
                 <w:color w:val="00B050"/>
               </w:rPr>
             </w:pPr>
-            <w:proofErr w:type="gramStart"/>
             <w:r>
               <w:rPr>
                 <w:color w:val="00B050"/>
@@ -4599,7 +4411,6 @@
               </w:rPr>
               <w:t>alidé</w:t>
             </w:r>
-            <w:proofErr w:type="gramEnd"/>
           </w:p>
         </w:tc>
       </w:tr>
@@ -4639,15 +4450,7 @@
               <w:cnfStyle w:val="000000100000" w:firstRow="0" w:lastRow="0" w:firstColumn="0" w:lastColumn="0" w:oddVBand="0" w:evenVBand="0" w:oddHBand="1" w:evenHBand="0" w:firstRowFirstColumn="0" w:firstRowLastColumn="0" w:lastRowFirstColumn="0" w:lastRowLastColumn="0"/>
             </w:pPr>
             <w:r>
-              <w:t xml:space="preserve">Lève une </w:t>
-            </w:r>
-            <w:proofErr w:type="spellStart"/>
-            <w:r>
-              <w:t>invalid_argument</w:t>
-            </w:r>
-            <w:proofErr w:type="spellEnd"/>
-            <w:r>
-              <w:t xml:space="preserve"> exception</w:t>
+              <w:t>Lève une invalid_argument exception</w:t>
             </w:r>
           </w:p>
         </w:tc>
@@ -4664,14 +4467,12 @@
                 <w:color w:val="00B050"/>
               </w:rPr>
             </w:pPr>
-            <w:proofErr w:type="gramStart"/>
             <w:r>
               <w:rPr>
                 <w:color w:val="00B050"/>
               </w:rPr>
               <w:t>validé</w:t>
             </w:r>
-            <w:proofErr w:type="gramEnd"/>
           </w:p>
         </w:tc>
         <w:tc>
@@ -4687,14 +4488,12 @@
                 <w:color w:val="00B050"/>
               </w:rPr>
             </w:pPr>
-            <w:proofErr w:type="gramStart"/>
             <w:r>
               <w:rPr>
                 <w:color w:val="00B050"/>
               </w:rPr>
               <w:t>validé</w:t>
             </w:r>
-            <w:proofErr w:type="gramEnd"/>
           </w:p>
         </w:tc>
       </w:tr>
@@ -4731,13 +4530,8 @@
               <w:cnfStyle w:val="000000000000" w:firstRow="0" w:lastRow="0" w:firstColumn="0" w:lastColumn="0" w:oddVBand="0" w:evenVBand="0" w:oddHBand="0" w:evenHBand="0" w:firstRowFirstColumn="0" w:firstRowLastColumn="0" w:lastRowFirstColumn="0" w:lastRowLastColumn="0"/>
             </w:pPr>
             <w:r>
-              <w:t xml:space="preserve">Lève une </w:t>
-            </w:r>
-            <w:proofErr w:type="spellStart"/>
-            <w:r>
-              <w:t>runtime_error</w:t>
-            </w:r>
-            <w:proofErr w:type="spellEnd"/>
+              <w:t>Lève une runtime_error</w:t>
+            </w:r>
           </w:p>
         </w:tc>
         <w:tc>
@@ -4753,14 +4547,12 @@
                 <w:color w:val="00B050"/>
               </w:rPr>
             </w:pPr>
-            <w:proofErr w:type="gramStart"/>
             <w:r>
               <w:rPr>
                 <w:color w:val="00B050"/>
               </w:rPr>
               <w:t>validé</w:t>
             </w:r>
-            <w:proofErr w:type="gramEnd"/>
           </w:p>
         </w:tc>
         <w:tc>
@@ -4776,14 +4568,12 @@
                 <w:color w:val="00B050"/>
               </w:rPr>
             </w:pPr>
-            <w:proofErr w:type="gramStart"/>
             <w:r>
               <w:rPr>
                 <w:color w:val="00B050"/>
               </w:rPr>
               <w:t>validé</w:t>
             </w:r>
-            <w:proofErr w:type="gramEnd"/>
           </w:p>
         </w:tc>
       </w:tr>
@@ -4823,13 +4613,8 @@
               <w:cnfStyle w:val="000000100000" w:firstRow="0" w:lastRow="0" w:firstColumn="0" w:lastColumn="0" w:oddVBand="0" w:evenVBand="0" w:oddHBand="1" w:evenHBand="0" w:firstRowFirstColumn="0" w:firstRowLastColumn="0" w:lastRowFirstColumn="0" w:lastRowLastColumn="0"/>
             </w:pPr>
             <w:r>
-              <w:t xml:space="preserve">Lève une </w:t>
-            </w:r>
-            <w:proofErr w:type="spellStart"/>
-            <w:r>
-              <w:t>runtime_error</w:t>
-            </w:r>
-            <w:proofErr w:type="spellEnd"/>
+              <w:t>Lève une runtime_error</w:t>
+            </w:r>
           </w:p>
         </w:tc>
         <w:tc>
@@ -4845,14 +4630,12 @@
                 <w:color w:val="00B050"/>
               </w:rPr>
             </w:pPr>
-            <w:proofErr w:type="gramStart"/>
             <w:r>
               <w:rPr>
                 <w:color w:val="00B050"/>
               </w:rPr>
               <w:t>validé</w:t>
             </w:r>
-            <w:proofErr w:type="gramEnd"/>
           </w:p>
         </w:tc>
         <w:tc>
@@ -4868,14 +4651,12 @@
                 <w:color w:val="00B050"/>
               </w:rPr>
             </w:pPr>
-            <w:proofErr w:type="gramStart"/>
             <w:r>
               <w:rPr>
                 <w:color w:val="00B050"/>
               </w:rPr>
               <w:t>validé</w:t>
             </w:r>
-            <w:proofErr w:type="gramEnd"/>
           </w:p>
         </w:tc>
       </w:tr>
@@ -4903,11 +4684,16 @@
         <w:t>Code source</w:t>
       </w:r>
       <w:r>
-        <w:t xml:space="preserve"> en </w:t>
-      </w:r>
-      <w:r>
-        <w:t>PDF</w:t>
-      </w:r>
+        <w:t xml:space="preserve"> </w:t>
+      </w:r>
+      <w:r>
+        <w:t>.h et .</w:t>
+      </w:r>
+      <w:proofErr w:type="spellStart"/>
+      <w:r>
+        <w:t>cpp</w:t>
+      </w:r>
+      <w:proofErr w:type="spellEnd"/>
       <w:r>
         <w:t>.</w:t>
       </w:r>
@@ -4961,27 +4747,14 @@
         <w:lang w:val="en-GB"/>
       </w:rPr>
     </w:pPr>
-    <w:r>
-      <w:fldChar w:fldCharType="begin"/>
-    </w:r>
-    <w:r>
-      <w:instrText xml:space="preserve"> DATE   \* MERGEFORMAT </w:instrText>
-    </w:r>
-    <w:r>
-      <w:fldChar w:fldCharType="separate"/>
-    </w:r>
-    <w:r>
-      <w:rPr>
-        <w:noProof/>
-      </w:rPr>
-      <w:t>10.03.2021</w:t>
-    </w:r>
-    <w:r>
-      <w:rPr>
-        <w:noProof/>
-      </w:rPr>
-      <w:fldChar w:fldCharType="end"/>
-    </w:r>
+    <w:fldSimple w:instr=" DATE   \* MERGEFORMAT ">
+      <w:r>
+        <w:rPr>
+          <w:noProof/>
+        </w:rPr>
+        <w:t>10.03.2021</w:t>
+      </w:r>
+    </w:fldSimple>
     <w:r>
       <w:ptab w:relativeTo="margin" w:alignment="center" w:leader="none"/>
     </w:r>
@@ -6753,6 +6526,7 @@
     <w:rsid w:val="00091C68"/>
     <w:rsid w:val="00102762"/>
     <w:rsid w:val="001036D6"/>
+    <w:rsid w:val="003B77A9"/>
     <w:rsid w:val="0041041E"/>
     <w:rsid w:val="00443774"/>
     <w:rsid w:val="004766D2"/>
@@ -6782,7 +6556,7 @@
   </m:mathPr>
   <w:themeFontLang w:val="fr-CH"/>
   <w:clrSchemeMapping w:bg1="light1" w:t1="dark1" w:bg2="light2" w:t2="dark2" w:accent1="accent1" w:accent2="accent2" w:accent3="accent3" w:accent4="accent4" w:accent5="accent5" w:accent6="accent6" w:hyperlink="hyperlink" w:followedHyperlink="followedHyperlink"/>
-  <w:decimalSymbol w:val="."/>
+  <w:decimalSymbol w:val=","/>
   <w:listSeparator w:val=";"/>
   <w15:chartTrackingRefBased/>
 </w:settings>

</xml_diff>